<commit_message>
Proyecto terminado, falta documentacion y TestCatPeliculas
</commit_message>
<xml_diff>
--- a/Documentacion imdb.docx
+++ b/Documentacion imdb.docx
@@ -757,24 +757,12 @@
     </w:p>
     <w:p>
       <w:pPr>
-        <w:pStyle w:val="Standard"/>
-      </w:pPr>
-    </w:p>
-    <w:p>
-      <w:pPr>
-        <w:pStyle w:val="Standard"/>
-      </w:pPr>
-      <w:r>
-        <w:t>En este apartado únicamente se describirá el problema, no la solución, que se presentará en los siguientes apartados.</w:t>
-      </w:r>
-    </w:p>
-    <w:p>
-      <w:pPr>
         <w:pStyle w:val="Heading1"/>
       </w:pPr>
       <w:bookmarkStart w:id="2" w:name="_Toc431552095"/>
       <w:bookmarkStart w:id="3" w:name="_Toc431554232"/>
       <w:r>
+        <w:lastRenderedPageBreak/>
         <w:t>Diseño de las clases</w:t>
       </w:r>
       <w:bookmarkEnd w:id="2"/>
@@ -783,9 +771,33 @@
     <w:p>
       <w:pPr>
         <w:pStyle w:val="Standard"/>
-      </w:pPr>
-      <w:r>
-        <w:t>Grafico UML</w:t>
+        <w:jc w:val="center"/>
+      </w:pPr>
+      <w:r>
+        <w:pict>
+          <v:shapetype id="_x0000_t75" coordsize="21600,21600" o:spt="75" o:preferrelative="t" path="m@4@5l@4@11@9@11@9@5xe" filled="f" stroked="f">
+            <v:stroke joinstyle="miter"/>
+            <v:formulas>
+              <v:f eqn="if lineDrawn pixelLineWidth 0"/>
+              <v:f eqn="sum @0 1 0"/>
+              <v:f eqn="sum 0 0 @1"/>
+              <v:f eqn="prod @2 1 2"/>
+              <v:f eqn="prod @3 21600 pixelWidth"/>
+              <v:f eqn="prod @3 21600 pixelHeight"/>
+              <v:f eqn="sum @0 0 1"/>
+              <v:f eqn="prod @6 1 2"/>
+              <v:f eqn="prod @7 21600 pixelWidth"/>
+              <v:f eqn="sum @8 21600 0"/>
+              <v:f eqn="prod @7 21600 pixelHeight"/>
+              <v:f eqn="sum @10 21600 0"/>
+            </v:formulas>
+            <v:path o:extrusionok="f" gradientshapeok="t" o:connecttype="rect"/>
+            <o:lock v:ext="edit" aspectratio="t"/>
+          </v:shapetype>
+          <v:shape id="_x0000_i1025" type="#_x0000_t75" style="width:482.25pt;height:683.15pt">
+            <v:imagedata r:id="rId8" o:title="diagram"/>
+          </v:shape>
+        </w:pict>
       </w:r>
     </w:p>
     <w:p>
@@ -793,6 +805,7 @@
         <w:pStyle w:val="Standard"/>
       </w:pPr>
       <w:r>
+        <w:lastRenderedPageBreak/>
         <w:t>Como se puede ver hemos creado clases para los modelos, las listas y los catalogos, asi como una clase para el cronometro y otra para la gestión del fichero</w:t>
       </w:r>
       <w:r>
@@ -800,27 +813,6 @@
       </w:r>
       <w:r>
         <w:t xml:space="preserve"> Por ultimo estarían las clases auxiliares de Fichero, que se encarga de las funciones de guardar y cargar archivos, y el Stopwatch que es el cronometro para el tiempo.</w:t>
-      </w:r>
-    </w:p>
-    <w:p>
-      <w:pPr>
-        <w:pStyle w:val="Standard"/>
-      </w:pPr>
-    </w:p>
-    <w:p>
-      <w:pPr>
-        <w:pStyle w:val="Standard"/>
-      </w:pPr>
-      <w:r>
-        <w:t>En esta sección se mencionarán las clases principales planteadas para la solución al problema. Por cada clase, se presentarán sus características, atributos y métodos, especificando por cada uno sus propiedades (visibilidad, parámetros, tipo de los resultados, …).</w:t>
-      </w:r>
-    </w:p>
-    <w:p>
-      <w:pPr>
-        <w:pStyle w:val="Standard"/>
-      </w:pPr>
-      <w:r>
-        <w:t>Un gráfico que muestre las clases y sus relaciones puede ser una buena idea.</w:t>
       </w:r>
     </w:p>
     <w:p>
@@ -1245,124 +1237,122 @@
         <w:t xml:space="preserve">Tambien lo hemos estado mirando en función del tiempo que tardarían las distintas operaciones en cada tipo de estructuras, y aunque queríamos implementar arboles ya que nunca habíamos trabajado con ellos al final se nos </w:t>
       </w:r>
       <w:r>
+        <w:t>convenció</w:t>
+      </w:r>
+      <w:r>
+        <w:t xml:space="preserve"> que lo mejor era empezar con un Arraylist que la hemos usado anteriormente y sabemos su funcionamiento.</w:t>
+      </w:r>
+    </w:p>
+    <w:p>
+      <w:pPr>
+        <w:pStyle w:val="Standard"/>
+      </w:pPr>
+      <w:r>
+        <w:t xml:space="preserve">Por otro lado estuvimos mirando en algoritmos de ordenación cual seria mas eficiente y por lo tanto cual usar, el primero que nos planteamos era el Timsort, el cual se </w:t>
+      </w:r>
+      <w:r>
+        <w:t>creo en 2002 con ideas de mergeS</w:t>
+      </w:r>
+      <w:r>
+        <w:t>ort</w:t>
+      </w:r>
+      <w:r>
+        <w:t xml:space="preserve"> (crear subarrays y ordenarlos cuando se juntan) y de insertionS</w:t>
+      </w:r>
+      <w:r>
+        <w:t>ort</w:t>
+      </w:r>
+      <w:r>
+        <w:t xml:space="preserve"> (cojer un elemento y lo mueve mirando los demás elementos y colocándolo ordenadamente en el array), y que su fundamental diferencia es que busca subarrays ordenados para que el tiempo sea menor, aunque si el array es </w:t>
+      </w:r>
+      <w:r>
+        <w:t xml:space="preserve">demasiado </w:t>
+      </w:r>
+      <w:r>
+        <w:t xml:space="preserve">pequeño se </w:t>
+      </w:r>
+      <w:r>
+        <w:t>tiende a usa</w:t>
+      </w:r>
+      <w:r>
+        <w:t>r directamente InsertionSort.</w:t>
+      </w:r>
+      <w:r>
+        <w:t xml:space="preserve"> Desechamos este algoritmo ya que la forma de usarlo es llamar a clases ya hechas de Java y no sabíamos si esto estaba permitido y nos decantamos por el QuickSort que es el que vimos en clase que </w:t>
+      </w:r>
+      <w:r>
+        <w:t>más rendimiento nos daba, aunque el mergesort es el mas estable.</w:t>
+      </w:r>
+    </w:p>
+    <w:p>
+      <w:pPr>
+        <w:pStyle w:val="Heading1"/>
+      </w:pPr>
+      <w:bookmarkStart w:id="6" w:name="_Toc431552097"/>
+      <w:bookmarkStart w:id="7" w:name="_Toc431554234"/>
+      <w:r>
+        <w:t xml:space="preserve">Diseño e implementación de los algoritmos </w:t>
+      </w:r>
+      <w:r>
+        <w:t>principales</w:t>
+      </w:r>
+      <w:bookmarkEnd w:id="6"/>
+      <w:bookmarkEnd w:id="7"/>
+    </w:p>
+    <w:p>
+      <w:pPr>
+        <w:pStyle w:val="Standard"/>
+      </w:pPr>
+      <w:r>
+        <w:t>En este apartado se presentarán los métodos principales, indicando por cada uno su especificación (precondiciones y postcondiciones), además de los casos de prueba planteados</w:t>
+      </w:r>
+      <w:r>
+        <w:t>. Por cada método no trivial, s</w:t>
+      </w:r>
+      <w:r>
+        <w:t>e</w:t>
+      </w:r>
+      <w:r>
+        <w:t xml:space="preserve"> </w:t>
+      </w:r>
+      <w:r>
+        <w:t>presentará la descripción del algoritmo implementado. Finalmente, se deberá presentar, de manera razonada, el cálculo del coste de cada algoritmo.</w:t>
+      </w:r>
+    </w:p>
+    <w:p>
+      <w:pPr>
+        <w:pStyle w:val="Standard"/>
+      </w:pPr>
+      <w:r>
+        <w:t>Presentamos un ejemplo de una posible manera de presentar un método de ejemplo.</w:t>
+      </w:r>
+    </w:p>
+    <w:p>
+      <w:pPr>
+        <w:pStyle w:val="Heading2"/>
+      </w:pPr>
+      <w:bookmarkStart w:id="8" w:name="_Toc431552098"/>
+      <w:bookmarkStart w:id="9" w:name="_Toc431554235"/>
+      <w:r>
+        <w:t>Método buscarElemento</w:t>
+      </w:r>
+      <w:bookmarkEnd w:id="8"/>
+      <w:bookmarkEnd w:id="9"/>
+    </w:p>
+    <w:p>
+      <w:pPr>
+        <w:pStyle w:val="codigo"/>
+      </w:pPr>
+      <w:r>
+        <w:t>public boolean buscarElemento(int x) {</w:t>
+      </w:r>
+    </w:p>
+    <w:p>
+      <w:pPr>
+        <w:pStyle w:val="codigo"/>
+      </w:pPr>
+      <w:r>
         <w:lastRenderedPageBreak/>
-        <w:t>convenció</w:t>
-      </w:r>
-      <w:r>
-        <w:t xml:space="preserve"> que lo mejor era empezar con un Arraylist que la hemos usado anteriormente y sabemos su funcionamiento.</w:t>
-      </w:r>
-    </w:p>
-    <w:p>
-      <w:pPr>
-        <w:pStyle w:val="Standard"/>
-      </w:pPr>
-      <w:r>
-        <w:t xml:space="preserve">Por otro lado estuvimos mirando en algoritmos de ordenación cual seria mas eficiente y por lo tanto cual usar, el primero que nos planteamos era el Timsort, el cual se </w:t>
-      </w:r>
-      <w:r>
-        <w:t>creo en 2002 con ideas de mergeS</w:t>
-      </w:r>
-      <w:r>
-        <w:t>ort</w:t>
-      </w:r>
-      <w:r>
-        <w:t xml:space="preserve"> (crear subarrays y ordenarlos cuando se juntan) y de insertionS</w:t>
-      </w:r>
-      <w:r>
-        <w:t>ort</w:t>
-      </w:r>
-      <w:r>
-        <w:t xml:space="preserve"> (cojer un elemento y lo mueve mirando los demás elementos y colocándolo ordenadamente en el array), y que su fundamental diferencia es que busca subarrays ordenados para que el tiempo sea menor, aunque si el array es </w:t>
-      </w:r>
-      <w:r>
-        <w:t xml:space="preserve">demasiado </w:t>
-      </w:r>
-      <w:r>
-        <w:t xml:space="preserve">pequeño se </w:t>
-      </w:r>
-      <w:r>
-        <w:t>tiende a usa</w:t>
-      </w:r>
-      <w:r>
-        <w:t>r directamente InsertionSort.</w:t>
-      </w:r>
-      <w:r>
-        <w:t xml:space="preserve"> Desechamos este algoritmo ya que la forma de usarlo es llamar a clases ya hechas de Java y no sabíamos si esto estaba permitido y nos decantamos por el QuickSort que es el que vimos en clase que </w:t>
-      </w:r>
-      <w:r>
-        <w:t>más rendimiento nos daba, aunque el mergesort es el mas estable.</w:t>
-      </w:r>
-      <w:bookmarkStart w:id="6" w:name="_GoBack"/>
-      <w:bookmarkEnd w:id="6"/>
-    </w:p>
-    <w:p>
-      <w:pPr>
-        <w:pStyle w:val="Heading1"/>
-      </w:pPr>
-      <w:bookmarkStart w:id="7" w:name="_Toc431552097"/>
-      <w:bookmarkStart w:id="8" w:name="_Toc431554234"/>
-      <w:r>
-        <w:t xml:space="preserve">Diseño e implementación de los algoritmos </w:t>
-      </w:r>
-      <w:r>
-        <w:t>principales</w:t>
-      </w:r>
-      <w:bookmarkEnd w:id="7"/>
-      <w:bookmarkEnd w:id="8"/>
-    </w:p>
-    <w:p>
-      <w:pPr>
-        <w:pStyle w:val="Standard"/>
-      </w:pPr>
-      <w:r>
-        <w:t>En este apartado se presentarán los métodos principales, indicando por cada uno su especificación (precondiciones y postcondiciones), además de los casos de prueba planteados</w:t>
-      </w:r>
-      <w:r>
-        <w:t>. Por cada método no trivial, s</w:t>
-      </w:r>
-      <w:r>
-        <w:t>e</w:t>
-      </w:r>
-      <w:r>
-        <w:t xml:space="preserve"> </w:t>
-      </w:r>
-      <w:r>
-        <w:t>presentará la descripción del algoritmo implementado. Finalmente, se deberá presentar, de manera razonada, el cálculo del coste de cada algoritmo.</w:t>
-      </w:r>
-    </w:p>
-    <w:p>
-      <w:pPr>
-        <w:pStyle w:val="Standard"/>
-      </w:pPr>
-      <w:r>
-        <w:t>Presentamos un ejemplo de una posible manera de presentar un método de ejemplo.</w:t>
-      </w:r>
-    </w:p>
-    <w:p>
-      <w:pPr>
-        <w:pStyle w:val="Heading2"/>
-      </w:pPr>
-      <w:bookmarkStart w:id="9" w:name="_Toc431552098"/>
-      <w:bookmarkStart w:id="10" w:name="_Toc431554235"/>
-      <w:r>
-        <w:t>Método buscarElemento</w:t>
-      </w:r>
-      <w:bookmarkEnd w:id="9"/>
-      <w:bookmarkEnd w:id="10"/>
-    </w:p>
-    <w:p>
-      <w:pPr>
-        <w:pStyle w:val="codigo"/>
-      </w:pPr>
-      <w:r>
-        <w:t>public boolean buscarElemento(int x) {</w:t>
-      </w:r>
-    </w:p>
-    <w:p>
-      <w:pPr>
-        <w:pStyle w:val="codigo"/>
-      </w:pPr>
-      <w:r>
         <w:t>/* Precondición: el array no está vacío</w:t>
       </w:r>
     </w:p>
@@ -1561,6 +1551,7 @@
       <w:pPr>
         <w:pStyle w:val="Standard"/>
       </w:pPr>
+      <w:bookmarkStart w:id="10" w:name="_GoBack"/>
       <w:r>
         <w:t>Coste: el algoritmo, en el caso peor, examina todos los elementos de la lista. Para una lista de n elementos, el coste será O(n).</w:t>
       </w:r>
@@ -1571,8 +1562,8 @@
       </w:pPr>
       <w:bookmarkStart w:id="11" w:name="_Toc431552099"/>
       <w:bookmarkStart w:id="12" w:name="_Toc431554236"/>
-      <w:r>
-        <w:lastRenderedPageBreak/>
+      <w:bookmarkEnd w:id="10"/>
+      <w:r>
         <w:t>Código</w:t>
       </w:r>
       <w:bookmarkEnd w:id="11"/>
@@ -3677,7 +3668,7 @@
 </file>
 
 <file path=customXml/itemProps1.xml><?xml version="1.0" encoding="utf-8"?>
-<ds:datastoreItem xmlns:ds="http://schemas.openxmlformats.org/officeDocument/2006/customXml" ds:itemID="{6AAC5A41-646C-4549-998B-C5DBD832C0BC}">
+<ds:datastoreItem xmlns:ds="http://schemas.openxmlformats.org/officeDocument/2006/customXml" ds:itemID="{AB1C0FE8-B49C-4B9E-9134-119D35A98D20}">
   <ds:schemaRefs>
     <ds:schemaRef ds:uri="http://schemas.openxmlformats.org/officeDocument/2006/bibliography"/>
   </ds:schemaRefs>

</xml_diff>

<commit_message>
Cambios menores en codigo e introduccion del codigo en la documentacion, falta los junit
</commit_message>
<xml_diff>
--- a/Documentacion imdb.docx
+++ b/Documentacion imdb.docx
@@ -2,126 +2,984 @@
 <file path=word/document.xml><?xml version="1.0" encoding="utf-8"?>
 <w:document xmlns:wpc="http://schemas.microsoft.com/office/word/2010/wordprocessingCanvas" xmlns:cx="http://schemas.microsoft.com/office/drawing/2014/chartex" xmlns:mc="http://schemas.openxmlformats.org/markup-compatibility/2006" xmlns:o="urn:schemas-microsoft-com:office:office" xmlns:r="http://schemas.openxmlformats.org/officeDocument/2006/relationships" xmlns:m="http://schemas.openxmlformats.org/officeDocument/2006/math" xmlns:v="urn:schemas-microsoft-com:vml" xmlns:wp14="http://schemas.microsoft.com/office/word/2010/wordprocessingDrawing" xmlns:wp="http://schemas.openxmlformats.org/drawingml/2006/wordprocessingDrawing" xmlns:w10="urn:schemas-microsoft-com:office:word" xmlns:w="http://schemas.openxmlformats.org/wordprocessingml/2006/main" xmlns:w14="http://schemas.microsoft.com/office/word/2010/wordml" xmlns:w15="http://schemas.microsoft.com/office/word/2012/wordml" xmlns:w16se="http://schemas.microsoft.com/office/word/2015/wordml/symex" xmlns:wpg="http://schemas.microsoft.com/office/word/2010/wordprocessingGroup" xmlns:wpi="http://schemas.microsoft.com/office/word/2010/wordprocessingInk" xmlns:wne="http://schemas.microsoft.com/office/word/2006/wordml" xmlns:wps="http://schemas.microsoft.com/office/word/2010/wordprocessingShape" mc:Ignorable="w14 w15 w16se wp14">
   <w:body>
-    <w:p>
-      <w:pPr>
-        <w:pStyle w:val="Titulo"/>
-      </w:pPr>
-      <w:r>
-        <w:t>Gestión actores y películas</w:t>
-      </w:r>
-    </w:p>
-    <w:p>
-      <w:pPr>
-        <w:pStyle w:val="Titulo"/>
-        <w:ind w:left="3800" w:firstLine="454"/>
-        <w:jc w:val="left"/>
-      </w:pPr>
-      <w:r>
-        <w:t>de IMDB</w:t>
-      </w:r>
-    </w:p>
-    <w:p>
-      <w:pPr>
-        <w:pStyle w:val="fechaynombres"/>
-      </w:pPr>
-    </w:p>
-    <w:p>
-      <w:pPr>
-        <w:pStyle w:val="fechaynombres"/>
-      </w:pPr>
-    </w:p>
-    <w:p>
-      <w:pPr>
-        <w:pStyle w:val="fechaynombres"/>
-      </w:pPr>
-    </w:p>
-    <w:p>
-      <w:pPr>
-        <w:pStyle w:val="fechaynombres"/>
-      </w:pPr>
-    </w:p>
-    <w:p>
-      <w:pPr>
-        <w:pStyle w:val="fechaynombres"/>
-      </w:pPr>
-    </w:p>
-    <w:p>
-      <w:pPr>
-        <w:pStyle w:val="fechaynombres"/>
-      </w:pPr>
-    </w:p>
-    <w:p>
-      <w:pPr>
-        <w:pStyle w:val="fechaynombres"/>
-      </w:pPr>
-    </w:p>
-    <w:p>
-      <w:pPr>
-        <w:pStyle w:val="fechaynombres"/>
-      </w:pPr>
-    </w:p>
-    <w:p>
-      <w:pPr>
-        <w:pStyle w:val="fechaynombres"/>
-      </w:pPr>
-      <w:r>
-        <w:t>Fecha: 09-</w:t>
-      </w:r>
-      <w:r>
-        <w:t>X-201</w:t>
-      </w:r>
-      <w:r>
-        <w:t>5</w:t>
-      </w:r>
-    </w:p>
-    <w:p>
-      <w:pPr>
-        <w:pStyle w:val="fechaynombres"/>
-      </w:pPr>
-      <w:r>
-        <w:t>Participantes:</w:t>
-      </w:r>
-    </w:p>
-    <w:p>
-      <w:pPr>
-        <w:pStyle w:val="fechaynombres"/>
-      </w:pPr>
-      <w:r>
-        <w:tab/>
-      </w:r>
-      <w:r>
-        <w:tab/>
-      </w:r>
-      <w:r>
-        <w:tab/>
-        <w:t>Sergio E. Tobal</w:t>
-      </w:r>
-    </w:p>
-    <w:p>
-      <w:pPr>
-        <w:pStyle w:val="fechaynombres"/>
-      </w:pPr>
-      <w:r>
-        <w:tab/>
-      </w:r>
-      <w:r>
-        <w:tab/>
-      </w:r>
-      <w:r>
-        <w:tab/>
-        <w:t>Peio Valle</w:t>
-      </w:r>
-    </w:p>
-    <w:p>
-      <w:pPr>
-        <w:pStyle w:val="fechaynombres"/>
-      </w:pPr>
-    </w:p>
-    <w:p>
-      <w:pPr>
-        <w:pStyle w:val="fechaynombres"/>
-      </w:pPr>
-    </w:p>
+    <w:sdt>
+      <w:sdtPr>
+        <w:id w:val="1083801391"/>
+        <w:docPartObj>
+          <w:docPartGallery w:val="Cover Pages"/>
+          <w:docPartUnique/>
+        </w:docPartObj>
+      </w:sdtPr>
+      <w:sdtEndPr>
+        <w:rPr>
+          <w:b/>
+          <w:bCs/>
+        </w:rPr>
+      </w:sdtEndPr>
+      <w:sdtContent>
+        <w:p>
+          <w:r>
+            <w:rPr>
+              <w:noProof/>
+              <w:lang w:eastAsia="es-ES"/>
+            </w:rPr>
+            <mc:AlternateContent>
+              <mc:Choice Requires="wpg">
+                <w:drawing>
+                  <wp:anchor distT="0" distB="0" distL="114300" distR="114300" simplePos="0" relativeHeight="251662336" behindDoc="0" locked="0" layoutInCell="1" allowOverlap="1">
+                    <wp:simplePos x="0" y="0"/>
+                    <wp:positionH relativeFrom="page">
+                      <wp:align>center</wp:align>
+                    </wp:positionH>
+                    <mc:AlternateContent>
+                      <mc:Choice Requires="wp14">
+                        <wp:positionV relativeFrom="page">
+                          <wp14:pctPosVOffset>2300</wp14:pctPosVOffset>
+                        </wp:positionV>
+                      </mc:Choice>
+                      <mc:Fallback>
+                        <wp:positionV relativeFrom="page">
+                          <wp:posOffset>245745</wp:posOffset>
+                        </wp:positionV>
+                      </mc:Fallback>
+                    </mc:AlternateContent>
+                    <wp:extent cx="7315200" cy="1215391"/>
+                    <wp:effectExtent l="0" t="0" r="1270" b="1905"/>
+                    <wp:wrapNone/>
+                    <wp:docPr id="149" name="Group 149"/>
+                    <wp:cNvGraphicFramePr/>
+                    <a:graphic xmlns:a="http://schemas.openxmlformats.org/drawingml/2006/main">
+                      <a:graphicData uri="http://schemas.microsoft.com/office/word/2010/wordprocessingGroup">
+                        <wpg:wgp>
+                          <wpg:cNvGrpSpPr/>
+                          <wpg:grpSpPr>
+                            <a:xfrm>
+                              <a:off x="0" y="0"/>
+                              <a:ext cx="7315200" cy="1215391"/>
+                              <a:chOff x="0" y="-1"/>
+                              <a:chExt cx="7315200" cy="1216153"/>
+                            </a:xfrm>
+                          </wpg:grpSpPr>
+                          <wps:wsp>
+                            <wps:cNvPr id="150" name="Rectangle 51"/>
+                            <wps:cNvSpPr/>
+                            <wps:spPr>
+                              <a:xfrm>
+                                <a:off x="0" y="-1"/>
+                                <a:ext cx="7315200" cy="1130373"/>
+                              </a:xfrm>
+                              <a:custGeom>
+                                <a:avLst/>
+                                <a:gdLst>
+                                  <a:gd name="connsiteX0" fmla="*/ 0 w 7312660"/>
+                                  <a:gd name="connsiteY0" fmla="*/ 0 h 1215390"/>
+                                  <a:gd name="connsiteX1" fmla="*/ 7312660 w 7312660"/>
+                                  <a:gd name="connsiteY1" fmla="*/ 0 h 1215390"/>
+                                  <a:gd name="connsiteX2" fmla="*/ 7312660 w 7312660"/>
+                                  <a:gd name="connsiteY2" fmla="*/ 1215390 h 1215390"/>
+                                  <a:gd name="connsiteX3" fmla="*/ 0 w 7312660"/>
+                                  <a:gd name="connsiteY3" fmla="*/ 1215390 h 1215390"/>
+                                  <a:gd name="connsiteX4" fmla="*/ 0 w 7312660"/>
+                                  <a:gd name="connsiteY4" fmla="*/ 0 h 1215390"/>
+                                  <a:gd name="connsiteX0" fmla="*/ 0 w 7312660"/>
+                                  <a:gd name="connsiteY0" fmla="*/ 0 h 1215390"/>
+                                  <a:gd name="connsiteX1" fmla="*/ 7312660 w 7312660"/>
+                                  <a:gd name="connsiteY1" fmla="*/ 0 h 1215390"/>
+                                  <a:gd name="connsiteX2" fmla="*/ 7312660 w 7312660"/>
+                                  <a:gd name="connsiteY2" fmla="*/ 1215390 h 1215390"/>
+                                  <a:gd name="connsiteX3" fmla="*/ 3667125 w 7312660"/>
+                                  <a:gd name="connsiteY3" fmla="*/ 1209675 h 1215390"/>
+                                  <a:gd name="connsiteX4" fmla="*/ 0 w 7312660"/>
+                                  <a:gd name="connsiteY4" fmla="*/ 1215390 h 1215390"/>
+                                  <a:gd name="connsiteX5" fmla="*/ 0 w 7312660"/>
+                                  <a:gd name="connsiteY5" fmla="*/ 0 h 1215390"/>
+                                  <a:gd name="connsiteX0" fmla="*/ 0 w 7312660"/>
+                                  <a:gd name="connsiteY0" fmla="*/ 0 h 1215390"/>
+                                  <a:gd name="connsiteX1" fmla="*/ 7312660 w 7312660"/>
+                                  <a:gd name="connsiteY1" fmla="*/ 0 h 1215390"/>
+                                  <a:gd name="connsiteX2" fmla="*/ 7312660 w 7312660"/>
+                                  <a:gd name="connsiteY2" fmla="*/ 1215390 h 1215390"/>
+                                  <a:gd name="connsiteX3" fmla="*/ 3619500 w 7312660"/>
+                                  <a:gd name="connsiteY3" fmla="*/ 733425 h 1215390"/>
+                                  <a:gd name="connsiteX4" fmla="*/ 0 w 7312660"/>
+                                  <a:gd name="connsiteY4" fmla="*/ 1215390 h 1215390"/>
+                                  <a:gd name="connsiteX5" fmla="*/ 0 w 7312660"/>
+                                  <a:gd name="connsiteY5" fmla="*/ 0 h 1215390"/>
+                                  <a:gd name="connsiteX0" fmla="*/ 0 w 7312660"/>
+                                  <a:gd name="connsiteY0" fmla="*/ 0 h 1215390"/>
+                                  <a:gd name="connsiteX1" fmla="*/ 7312660 w 7312660"/>
+                                  <a:gd name="connsiteY1" fmla="*/ 0 h 1215390"/>
+                                  <a:gd name="connsiteX2" fmla="*/ 7312660 w 7312660"/>
+                                  <a:gd name="connsiteY2" fmla="*/ 1129665 h 1215390"/>
+                                  <a:gd name="connsiteX3" fmla="*/ 3619500 w 7312660"/>
+                                  <a:gd name="connsiteY3" fmla="*/ 733425 h 1215390"/>
+                                  <a:gd name="connsiteX4" fmla="*/ 0 w 7312660"/>
+                                  <a:gd name="connsiteY4" fmla="*/ 1215390 h 1215390"/>
+                                  <a:gd name="connsiteX5" fmla="*/ 0 w 7312660"/>
+                                  <a:gd name="connsiteY5" fmla="*/ 0 h 1215390"/>
+                                  <a:gd name="connsiteX0" fmla="*/ 9525 w 7322185"/>
+                                  <a:gd name="connsiteY0" fmla="*/ 0 h 1129665"/>
+                                  <a:gd name="connsiteX1" fmla="*/ 7322185 w 7322185"/>
+                                  <a:gd name="connsiteY1" fmla="*/ 0 h 1129665"/>
+                                  <a:gd name="connsiteX2" fmla="*/ 7322185 w 7322185"/>
+                                  <a:gd name="connsiteY2" fmla="*/ 1129665 h 1129665"/>
+                                  <a:gd name="connsiteX3" fmla="*/ 3629025 w 7322185"/>
+                                  <a:gd name="connsiteY3" fmla="*/ 733425 h 1129665"/>
+                                  <a:gd name="connsiteX4" fmla="*/ 0 w 7322185"/>
+                                  <a:gd name="connsiteY4" fmla="*/ 1091565 h 1129665"/>
+                                  <a:gd name="connsiteX5" fmla="*/ 9525 w 7322185"/>
+                                  <a:gd name="connsiteY5" fmla="*/ 0 h 1129665"/>
+                                  <a:gd name="connsiteX0" fmla="*/ 0 w 7312660"/>
+                                  <a:gd name="connsiteY0" fmla="*/ 0 h 1129665"/>
+                                  <a:gd name="connsiteX1" fmla="*/ 7312660 w 7312660"/>
+                                  <a:gd name="connsiteY1" fmla="*/ 0 h 1129665"/>
+                                  <a:gd name="connsiteX2" fmla="*/ 7312660 w 7312660"/>
+                                  <a:gd name="connsiteY2" fmla="*/ 1129665 h 1129665"/>
+                                  <a:gd name="connsiteX3" fmla="*/ 3619500 w 7312660"/>
+                                  <a:gd name="connsiteY3" fmla="*/ 733425 h 1129665"/>
+                                  <a:gd name="connsiteX4" fmla="*/ 0 w 7312660"/>
+                                  <a:gd name="connsiteY4" fmla="*/ 1091565 h 1129665"/>
+                                  <a:gd name="connsiteX5" fmla="*/ 0 w 7312660"/>
+                                  <a:gd name="connsiteY5" fmla="*/ 0 h 1129665"/>
+                                </a:gdLst>
+                                <a:ahLst/>
+                                <a:cxnLst>
+                                  <a:cxn ang="0">
+                                    <a:pos x="connsiteX0" y="connsiteY0"/>
+                                  </a:cxn>
+                                  <a:cxn ang="0">
+                                    <a:pos x="connsiteX1" y="connsiteY1"/>
+                                  </a:cxn>
+                                  <a:cxn ang="0">
+                                    <a:pos x="connsiteX2" y="connsiteY2"/>
+                                  </a:cxn>
+                                  <a:cxn ang="0">
+                                    <a:pos x="connsiteX3" y="connsiteY3"/>
+                                  </a:cxn>
+                                  <a:cxn ang="0">
+                                    <a:pos x="connsiteX4" y="connsiteY4"/>
+                                  </a:cxn>
+                                  <a:cxn ang="0">
+                                    <a:pos x="connsiteX5" y="connsiteY5"/>
+                                  </a:cxn>
+                                </a:cxnLst>
+                                <a:rect l="l" t="t" r="r" b="b"/>
+                                <a:pathLst>
+                                  <a:path w="7312660" h="1129665">
+                                    <a:moveTo>
+                                      <a:pt x="0" y="0"/>
+                                    </a:moveTo>
+                                    <a:lnTo>
+                                      <a:pt x="7312660" y="0"/>
+                                    </a:lnTo>
+                                    <a:lnTo>
+                                      <a:pt x="7312660" y="1129665"/>
+                                    </a:lnTo>
+                                    <a:lnTo>
+                                      <a:pt x="3619500" y="733425"/>
+                                    </a:lnTo>
+                                    <a:lnTo>
+                                      <a:pt x="0" y="1091565"/>
+                                    </a:lnTo>
+                                    <a:lnTo>
+                                      <a:pt x="0" y="0"/>
+                                    </a:lnTo>
+                                    <a:close/>
+                                  </a:path>
+                                </a:pathLst>
+                              </a:custGeom>
+                              <a:ln>
+                                <a:noFill/>
+                              </a:ln>
+                            </wps:spPr>
+                            <wps:style>
+                              <a:lnRef idx="2">
+                                <a:schemeClr val="accent1">
+                                  <a:shade val="50000"/>
+                                </a:schemeClr>
+                              </a:lnRef>
+                              <a:fillRef idx="1">
+                                <a:schemeClr val="accent1"/>
+                              </a:fillRef>
+                              <a:effectRef idx="0">
+                                <a:schemeClr val="accent1"/>
+                              </a:effectRef>
+                              <a:fontRef idx="minor">
+                                <a:schemeClr val="lt1"/>
+                              </a:fontRef>
+                            </wps:style>
+                            <wps:bodyPr rot="0" spcFirstLastPara="0" vertOverflow="overflow" horzOverflow="overflow" vert="horz" wrap="square" lIns="91440" tIns="45720" rIns="91440" bIns="45720" numCol="1" spcCol="0" rtlCol="0" fromWordArt="0" anchor="ctr" anchorCtr="0" forceAA="0" compatLnSpc="1">
+                              <a:prstTxWarp prst="textNoShape">
+                                <a:avLst/>
+                              </a:prstTxWarp>
+                              <a:noAutofit/>
+                            </wps:bodyPr>
+                          </wps:wsp>
+                          <wps:wsp>
+                            <wps:cNvPr id="151" name="Rectangle 151"/>
+                            <wps:cNvSpPr/>
+                            <wps:spPr>
+                              <a:xfrm>
+                                <a:off x="0" y="0"/>
+                                <a:ext cx="7315200" cy="1216152"/>
+                              </a:xfrm>
+                              <a:prstGeom prst="rect">
+                                <a:avLst/>
+                              </a:prstGeom>
+                              <a:blipFill>
+                                <a:blip r:embed="rId9"/>
+                                <a:stretch>
+                                  <a:fillRect r="-7574"/>
+                                </a:stretch>
+                              </a:blipFill>
+                              <a:ln>
+                                <a:noFill/>
+                              </a:ln>
+                            </wps:spPr>
+                            <wps:style>
+                              <a:lnRef idx="2">
+                                <a:schemeClr val="accent1">
+                                  <a:shade val="50000"/>
+                                </a:schemeClr>
+                              </a:lnRef>
+                              <a:fillRef idx="1">
+                                <a:schemeClr val="accent1"/>
+                              </a:fillRef>
+                              <a:effectRef idx="0">
+                                <a:schemeClr val="accent1"/>
+                              </a:effectRef>
+                              <a:fontRef idx="minor">
+                                <a:schemeClr val="lt1"/>
+                              </a:fontRef>
+                            </wps:style>
+                            <wps:bodyPr rot="0" spcFirstLastPara="0" vertOverflow="overflow" horzOverflow="overflow" vert="horz" wrap="square" lIns="91440" tIns="45720" rIns="91440" bIns="45720" numCol="1" spcCol="0" rtlCol="0" fromWordArt="0" anchor="ctr" anchorCtr="0" forceAA="0" compatLnSpc="1">
+                              <a:prstTxWarp prst="textNoShape">
+                                <a:avLst/>
+                              </a:prstTxWarp>
+                              <a:noAutofit/>
+                            </wps:bodyPr>
+                          </wps:wsp>
+                        </wpg:wgp>
+                      </a:graphicData>
+                    </a:graphic>
+                    <wp14:sizeRelH relativeFrom="page">
+                      <wp14:pctWidth>94100</wp14:pctWidth>
+                    </wp14:sizeRelH>
+                    <wp14:sizeRelV relativeFrom="page">
+                      <wp14:pctHeight>12100</wp14:pctHeight>
+                    </wp14:sizeRelV>
+                  </wp:anchor>
+                </w:drawing>
+              </mc:Choice>
+              <mc:Fallback>
+                <w:pict>
+                  <v:group w14:anchorId="7ECEBC24" id="Group 149" o:spid="_x0000_s1026" style="position:absolute;margin-left:0;margin-top:0;width:8in;height:95.7pt;z-index:251662336;mso-width-percent:941;mso-height-percent:121;mso-top-percent:23;mso-position-horizontal:center;mso-position-horizontal-relative:page;mso-position-vertical-relative:page;mso-width-percent:941;mso-height-percent:121;mso-top-percent:23" coordorigin="" coordsize="73152,12161" o:gfxdata="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">
+                    <v:shape id="Rectangle 51" o:spid="_x0000_s1027" style="position:absolute;width:73152;height:11303;visibility:visible;mso-wrap-style:square;v-text-anchor:middle" coordsize="7312660,1129665" o:gfxdata="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" path="m,l7312660,r,1129665l3619500,733425,,1091565,,xe" fillcolor="#5b9bd5 [3204]" stroked="f" strokeweight="1pt">
+                      <v:stroke joinstyle="miter"/>
+                      <v:path arrowok="t" o:connecttype="custom" o:connectlocs="0,0;7315200,0;7315200,1130373;3620757,733885;0,1092249;0,0" o:connectangles="0,0,0,0,0,0"/>
+                    </v:shape>
+                    <v:rect id="Rectangle 151" o:spid="_x0000_s1028" style="position:absolute;width:73152;height:12161;visibility:visible;mso-wrap-style:square;v-text-anchor:middle" o:gfxdata="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" stroked="f" strokeweight="1pt">
+                      <v:fill r:id="rId10" o:title="" recolor="t" rotate="t" type="frame"/>
+                    </v:rect>
+                    <w10:wrap anchorx="page" anchory="page"/>
+                  </v:group>
+                </w:pict>
+              </mc:Fallback>
+            </mc:AlternateContent>
+          </w:r>
+          <w:r>
+            <w:rPr>
+              <w:noProof/>
+              <w:lang w:eastAsia="es-ES"/>
+            </w:rPr>
+            <mc:AlternateContent>
+              <mc:Choice Requires="wps">
+                <w:drawing>
+                  <wp:anchor distT="0" distB="0" distL="114300" distR="114300" simplePos="0" relativeHeight="251660288" behindDoc="0" locked="0" layoutInCell="1" allowOverlap="1">
+                    <wp:simplePos x="0" y="0"/>
+                    <wp:positionH relativeFrom="page">
+                      <wp:align>center</wp:align>
+                    </wp:positionH>
+                    <mc:AlternateContent>
+                      <mc:Choice Requires="wp14">
+                        <wp:positionV relativeFrom="page">
+                          <wp14:pctPosVOffset>81800</wp14:pctPosVOffset>
+                        </wp:positionV>
+                      </mc:Choice>
+                      <mc:Fallback>
+                        <wp:positionV relativeFrom="page">
+                          <wp:posOffset>8745855</wp:posOffset>
+                        </wp:positionV>
+                      </mc:Fallback>
+                    </mc:AlternateContent>
+                    <wp:extent cx="7315200" cy="914400"/>
+                    <wp:effectExtent l="0" t="0" r="0" b="8255"/>
+                    <wp:wrapSquare wrapText="bothSides"/>
+                    <wp:docPr id="152" name="Text Box 152"/>
+                    <wp:cNvGraphicFramePr/>
+                    <a:graphic xmlns:a="http://schemas.openxmlformats.org/drawingml/2006/main">
+                      <a:graphicData uri="http://schemas.microsoft.com/office/word/2010/wordprocessingShape">
+                        <wps:wsp>
+                          <wps:cNvSpPr txBox="1"/>
+                          <wps:spPr>
+                            <a:xfrm>
+                              <a:off x="0" y="0"/>
+                              <a:ext cx="7315200" cy="914400"/>
+                            </a:xfrm>
+                            <a:prstGeom prst="rect">
+                              <a:avLst/>
+                            </a:prstGeom>
+                            <a:noFill/>
+                            <a:ln w="6350">
+                              <a:noFill/>
+                            </a:ln>
+                            <a:effectLst/>
+                          </wps:spPr>
+                          <wps:style>
+                            <a:lnRef idx="0">
+                              <a:schemeClr val="accent1"/>
+                            </a:lnRef>
+                            <a:fillRef idx="0">
+                              <a:schemeClr val="accent1"/>
+                            </a:fillRef>
+                            <a:effectRef idx="0">
+                              <a:schemeClr val="accent1"/>
+                            </a:effectRef>
+                            <a:fontRef idx="minor">
+                              <a:schemeClr val="dk1"/>
+                            </a:fontRef>
+                          </wps:style>
+                          <wps:txbx>
+                            <w:txbxContent>
+                              <w:sdt>
+                                <w:sdtPr>
+                                  <w:rPr>
+                                    <w:color w:val="595959" w:themeColor="text1" w:themeTint="A6"/>
+                                    <w:sz w:val="28"/>
+                                    <w:szCs w:val="28"/>
+                                  </w:rPr>
+                                  <w:alias w:val="Author"/>
+                                  <w:tag w:val=""/>
+                                  <w:id w:val="789243997"/>
+                                  <w:dataBinding w:prefixMappings="xmlns:ns0='http://purl.org/dc/elements/1.1/' xmlns:ns1='http://schemas.openxmlformats.org/package/2006/metadata/core-properties' " w:xpath="/ns1:coreProperties[1]/ns0:creator[1]" w:storeItemID="{6C3C8BC8-F283-45AE-878A-BAB7291924A1}"/>
+                                  <w:text/>
+                                </w:sdtPr>
+                                <w:sdtContent>
+                                  <w:p>
+                                    <w:pPr>
+                                      <w:pStyle w:val="NoSpacing"/>
+                                      <w:jc w:val="right"/>
+                                      <w:rPr>
+                                        <w:color w:val="595959" w:themeColor="text1" w:themeTint="A6"/>
+                                        <w:sz w:val="28"/>
+                                        <w:szCs w:val="28"/>
+                                      </w:rPr>
+                                    </w:pPr>
+                                    <w:r>
+                                      <w:rPr>
+                                        <w:color w:val="595959" w:themeColor="text1" w:themeTint="A6"/>
+                                        <w:sz w:val="28"/>
+                                        <w:szCs w:val="28"/>
+                                      </w:rPr>
+                                      <w:t>Fecha</w:t>
+                                    </w:r>
+                                  </w:p>
+                                </w:sdtContent>
+                              </w:sdt>
+                              <w:p>
+                                <w:pPr>
+                                  <w:pStyle w:val="NoSpacing"/>
+                                  <w:jc w:val="right"/>
+                                  <w:rPr>
+                                    <w:color w:val="595959" w:themeColor="text1" w:themeTint="A6"/>
+                                    <w:sz w:val="18"/>
+                                    <w:szCs w:val="18"/>
+                                  </w:rPr>
+                                </w:pPr>
+                                <w:sdt>
+                                  <w:sdtPr>
+                                    <w:rPr>
+                                      <w:color w:val="595959" w:themeColor="text1" w:themeTint="A6"/>
+                                      <w:sz w:val="18"/>
+                                      <w:szCs w:val="18"/>
+                                    </w:rPr>
+                                    <w:alias w:val="Email"/>
+                                    <w:tag w:val="Email"/>
+                                    <w:id w:val="942260680"/>
+                                    <w:dataBinding w:prefixMappings="xmlns:ns0='http://schemas.microsoft.com/office/2006/coverPageProps' " w:xpath="/ns0:CoverPageProperties[1]/ns0:CompanyEmail[1]" w:storeItemID="{55AF091B-3C7A-41E3-B477-F2FDAA23CFDA}"/>
+                                    <w:text/>
+                                  </w:sdtPr>
+                                  <w:sdtContent>
+                                    <w:r>
+                                      <w:rPr>
+                                        <w:color w:val="595959" w:themeColor="text1" w:themeTint="A6"/>
+                                        <w:sz w:val="18"/>
+                                        <w:szCs w:val="18"/>
+                                      </w:rPr>
+                                      <w:t>09-11-2015</w:t>
+                                    </w:r>
+                                  </w:sdtContent>
+                                </w:sdt>
+                              </w:p>
+                            </w:txbxContent>
+                          </wps:txbx>
+                          <wps:bodyPr rot="0" spcFirstLastPara="0" vertOverflow="overflow" horzOverflow="overflow" vert="horz" wrap="square" lIns="1600200" tIns="0" rIns="685800" bIns="0" numCol="1" spcCol="0" rtlCol="0" fromWordArt="0" anchor="b" anchorCtr="0" forceAA="0" compatLnSpc="1">
+                            <a:prstTxWarp prst="textNoShape">
+                              <a:avLst/>
+                            </a:prstTxWarp>
+                            <a:noAutofit/>
+                          </wps:bodyPr>
+                        </wps:wsp>
+                      </a:graphicData>
+                    </a:graphic>
+                    <wp14:sizeRelH relativeFrom="page">
+                      <wp14:pctWidth>94100</wp14:pctWidth>
+                    </wp14:sizeRelH>
+                    <wp14:sizeRelV relativeFrom="page">
+                      <wp14:pctHeight>9200</wp14:pctHeight>
+                    </wp14:sizeRelV>
+                  </wp:anchor>
+                </w:drawing>
+              </mc:Choice>
+              <mc:Fallback>
+                <w:pict>
+                  <v:shapetype id="_x0000_t202" coordsize="21600,21600" o:spt="202" path="m,l,21600r21600,l21600,xe">
+                    <v:stroke joinstyle="miter"/>
+                    <v:path gradientshapeok="t" o:connecttype="rect"/>
+                  </v:shapetype>
+                  <v:shape id="Text Box 152" o:spid="_x0000_s1026" type="#_x0000_t202" style="position:absolute;margin-left:0;margin-top:0;width:8in;height:1in;z-index:251660288;visibility:visible;mso-wrap-style:square;mso-width-percent:941;mso-height-percent:92;mso-top-percent:818;mso-wrap-distance-left:9pt;mso-wrap-distance-top:0;mso-wrap-distance-right:9pt;mso-wrap-distance-bottom:0;mso-position-horizontal:center;mso-position-horizontal-relative:page;mso-position-vertical-relative:page;mso-width-percent:941;mso-height-percent:92;mso-top-percent:818;mso-width-relative:page;mso-height-relative:page;v-text-anchor:bottom" o:gfxdata="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" filled="f" stroked="f" strokeweight=".5pt">
+                    <v:textbox inset="126pt,0,54pt,0">
+                      <w:txbxContent>
+                        <w:sdt>
+                          <w:sdtPr>
+                            <w:rPr>
+                              <w:color w:val="595959" w:themeColor="text1" w:themeTint="A6"/>
+                              <w:sz w:val="28"/>
+                              <w:szCs w:val="28"/>
+                            </w:rPr>
+                            <w:alias w:val="Author"/>
+                            <w:tag w:val=""/>
+                            <w:id w:val="789243997"/>
+                            <w:dataBinding w:prefixMappings="xmlns:ns0='http://purl.org/dc/elements/1.1/' xmlns:ns1='http://schemas.openxmlformats.org/package/2006/metadata/core-properties' " w:xpath="/ns1:coreProperties[1]/ns0:creator[1]" w:storeItemID="{6C3C8BC8-F283-45AE-878A-BAB7291924A1}"/>
+                            <w:text/>
+                          </w:sdtPr>
+                          <w:sdtContent>
+                            <w:p>
+                              <w:pPr>
+                                <w:pStyle w:val="NoSpacing"/>
+                                <w:jc w:val="right"/>
+                                <w:rPr>
+                                  <w:color w:val="595959" w:themeColor="text1" w:themeTint="A6"/>
+                                  <w:sz w:val="28"/>
+                                  <w:szCs w:val="28"/>
+                                </w:rPr>
+                              </w:pPr>
+                              <w:r>
+                                <w:rPr>
+                                  <w:color w:val="595959" w:themeColor="text1" w:themeTint="A6"/>
+                                  <w:sz w:val="28"/>
+                                  <w:szCs w:val="28"/>
+                                </w:rPr>
+                                <w:t>Fecha</w:t>
+                              </w:r>
+                            </w:p>
+                          </w:sdtContent>
+                        </w:sdt>
+                        <w:p>
+                          <w:pPr>
+                            <w:pStyle w:val="NoSpacing"/>
+                            <w:jc w:val="right"/>
+                            <w:rPr>
+                              <w:color w:val="595959" w:themeColor="text1" w:themeTint="A6"/>
+                              <w:sz w:val="18"/>
+                              <w:szCs w:val="18"/>
+                            </w:rPr>
+                          </w:pPr>
+                          <w:sdt>
+                            <w:sdtPr>
+                              <w:rPr>
+                                <w:color w:val="595959" w:themeColor="text1" w:themeTint="A6"/>
+                                <w:sz w:val="18"/>
+                                <w:szCs w:val="18"/>
+                              </w:rPr>
+                              <w:alias w:val="Email"/>
+                              <w:tag w:val="Email"/>
+                              <w:id w:val="942260680"/>
+                              <w:dataBinding w:prefixMappings="xmlns:ns0='http://schemas.microsoft.com/office/2006/coverPageProps' " w:xpath="/ns0:CoverPageProperties[1]/ns0:CompanyEmail[1]" w:storeItemID="{55AF091B-3C7A-41E3-B477-F2FDAA23CFDA}"/>
+                              <w:text/>
+                            </w:sdtPr>
+                            <w:sdtContent>
+                              <w:r>
+                                <w:rPr>
+                                  <w:color w:val="595959" w:themeColor="text1" w:themeTint="A6"/>
+                                  <w:sz w:val="18"/>
+                                  <w:szCs w:val="18"/>
+                                </w:rPr>
+                                <w:t>09-11-2015</w:t>
+                              </w:r>
+                            </w:sdtContent>
+                          </w:sdt>
+                        </w:p>
+                      </w:txbxContent>
+                    </v:textbox>
+                    <w10:wrap type="square" anchorx="page" anchory="page"/>
+                  </v:shape>
+                </w:pict>
+              </mc:Fallback>
+            </mc:AlternateContent>
+          </w:r>
+          <w:r>
+            <w:rPr>
+              <w:noProof/>
+              <w:lang w:eastAsia="es-ES"/>
+            </w:rPr>
+            <mc:AlternateContent>
+              <mc:Choice Requires="wps">
+                <w:drawing>
+                  <wp:anchor distT="0" distB="0" distL="114300" distR="114300" simplePos="0" relativeHeight="251661312" behindDoc="0" locked="0" layoutInCell="1" allowOverlap="1">
+                    <wp:simplePos x="0" y="0"/>
+                    <wp:positionH relativeFrom="page">
+                      <wp:align>center</wp:align>
+                    </wp:positionH>
+                    <mc:AlternateContent>
+                      <mc:Choice Requires="wp14">
+                        <wp:positionV relativeFrom="page">
+                          <wp14:pctPosVOffset>70000</wp14:pctPosVOffset>
+                        </wp:positionV>
+                      </mc:Choice>
+                      <mc:Fallback>
+                        <wp:positionV relativeFrom="page">
+                          <wp:posOffset>7484110</wp:posOffset>
+                        </wp:positionV>
+                      </mc:Fallback>
+                    </mc:AlternateContent>
+                    <wp:extent cx="7315200" cy="1009650"/>
+                    <wp:effectExtent l="0" t="0" r="0" b="0"/>
+                    <wp:wrapSquare wrapText="bothSides"/>
+                    <wp:docPr id="153" name="Text Box 153"/>
+                    <wp:cNvGraphicFramePr/>
+                    <a:graphic xmlns:a="http://schemas.openxmlformats.org/drawingml/2006/main">
+                      <a:graphicData uri="http://schemas.microsoft.com/office/word/2010/wordprocessingShape">
+                        <wps:wsp>
+                          <wps:cNvSpPr txBox="1"/>
+                          <wps:spPr>
+                            <a:xfrm>
+                              <a:off x="0" y="0"/>
+                              <a:ext cx="7315200" cy="1009650"/>
+                            </a:xfrm>
+                            <a:prstGeom prst="rect">
+                              <a:avLst/>
+                            </a:prstGeom>
+                            <a:noFill/>
+                            <a:ln w="6350">
+                              <a:noFill/>
+                            </a:ln>
+                            <a:effectLst/>
+                          </wps:spPr>
+                          <wps:style>
+                            <a:lnRef idx="0">
+                              <a:schemeClr val="accent1"/>
+                            </a:lnRef>
+                            <a:fillRef idx="0">
+                              <a:schemeClr val="accent1"/>
+                            </a:fillRef>
+                            <a:effectRef idx="0">
+                              <a:schemeClr val="accent1"/>
+                            </a:effectRef>
+                            <a:fontRef idx="minor">
+                              <a:schemeClr val="dk1"/>
+                            </a:fontRef>
+                          </wps:style>
+                          <wps:txbx>
+                            <w:txbxContent>
+                              <w:p>
+                                <w:pPr>
+                                  <w:pStyle w:val="NoSpacing"/>
+                                  <w:jc w:val="right"/>
+                                  <w:rPr>
+                                    <w:color w:val="5B9BD5" w:themeColor="accent1"/>
+                                    <w:sz w:val="28"/>
+                                    <w:szCs w:val="28"/>
+                                  </w:rPr>
+                                </w:pPr>
+                                <w:r>
+                                  <w:rPr>
+                                    <w:color w:val="5B9BD5" w:themeColor="accent1"/>
+                                    <w:sz w:val="28"/>
+                                    <w:szCs w:val="28"/>
+                                  </w:rPr>
+                                  <w:br/>
+                                </w:r>
+                                <w:r>
+                                  <w:rPr>
+                                    <w:color w:val="5B9BD5" w:themeColor="accent1"/>
+                                    <w:sz w:val="28"/>
+                                    <w:szCs w:val="28"/>
+                                  </w:rPr>
+                                  <w:t>Peio Valle</w:t>
+                                </w:r>
+                                <w:r>
+                                  <w:rPr>
+                                    <w:color w:val="5B9BD5" w:themeColor="accent1"/>
+                                    <w:sz w:val="28"/>
+                                    <w:szCs w:val="28"/>
+                                  </w:rPr>
+                                  <w:br/>
+                                  <w:t>Sergio Erlantz Tobal</w:t>
+                                </w:r>
+                              </w:p>
+                              <w:p>
+                                <w:pPr>
+                                  <w:pStyle w:val="NoSpacing"/>
+                                  <w:jc w:val="right"/>
+                                  <w:rPr>
+                                    <w:color w:val="595959" w:themeColor="text1" w:themeTint="A6"/>
+                                    <w:sz w:val="20"/>
+                                    <w:szCs w:val="20"/>
+                                  </w:rPr>
+                                </w:pPr>
+                              </w:p>
+                            </w:txbxContent>
+                          </wps:txbx>
+                          <wps:bodyPr rot="0" spcFirstLastPara="0" vertOverflow="overflow" horzOverflow="overflow" vert="horz" wrap="square" lIns="1600200" tIns="0" rIns="685800" bIns="0" numCol="1" spcCol="0" rtlCol="0" fromWordArt="0" anchor="t" anchorCtr="0" forceAA="0" compatLnSpc="1">
+                            <a:prstTxWarp prst="textNoShape">
+                              <a:avLst/>
+                            </a:prstTxWarp>
+                            <a:spAutoFit/>
+                          </wps:bodyPr>
+                        </wps:wsp>
+                      </a:graphicData>
+                    </a:graphic>
+                    <wp14:sizeRelH relativeFrom="page">
+                      <wp14:pctWidth>94100</wp14:pctWidth>
+                    </wp14:sizeRelH>
+                    <wp14:sizeRelV relativeFrom="page">
+                      <wp14:pctHeight>10000</wp14:pctHeight>
+                    </wp14:sizeRelV>
+                  </wp:anchor>
+                </w:drawing>
+              </mc:Choice>
+              <mc:Fallback>
+                <w:pict>
+                  <v:shape id="Text Box 153" o:spid="_x0000_s1027" type="#_x0000_t202" style="position:absolute;margin-left:0;margin-top:0;width:8in;height:79.5pt;z-index:251661312;visibility:visible;mso-wrap-style:square;mso-width-percent:941;mso-height-percent:100;mso-top-percent:700;mso-wrap-distance-left:9pt;mso-wrap-distance-top:0;mso-wrap-distance-right:9pt;mso-wrap-distance-bottom:0;mso-position-horizontal:center;mso-position-horizontal-relative:page;mso-position-vertical-relative:page;mso-width-percent:941;mso-height-percent:100;mso-top-percent:700;mso-width-relative:page;mso-height-relative:page;v-text-anchor:top" o:gfxdata="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" filled="f" stroked="f" strokeweight=".5pt">
+                    <v:textbox style="mso-fit-shape-to-text:t" inset="126pt,0,54pt,0">
+                      <w:txbxContent>
+                        <w:p>
+                          <w:pPr>
+                            <w:pStyle w:val="NoSpacing"/>
+                            <w:jc w:val="right"/>
+                            <w:rPr>
+                              <w:color w:val="5B9BD5" w:themeColor="accent1"/>
+                              <w:sz w:val="28"/>
+                              <w:szCs w:val="28"/>
+                            </w:rPr>
+                          </w:pPr>
+                          <w:r>
+                            <w:rPr>
+                              <w:color w:val="5B9BD5" w:themeColor="accent1"/>
+                              <w:sz w:val="28"/>
+                              <w:szCs w:val="28"/>
+                            </w:rPr>
+                            <w:br/>
+                          </w:r>
+                          <w:r>
+                            <w:rPr>
+                              <w:color w:val="5B9BD5" w:themeColor="accent1"/>
+                              <w:sz w:val="28"/>
+                              <w:szCs w:val="28"/>
+                            </w:rPr>
+                            <w:t>Peio Valle</w:t>
+                          </w:r>
+                          <w:r>
+                            <w:rPr>
+                              <w:color w:val="5B9BD5" w:themeColor="accent1"/>
+                              <w:sz w:val="28"/>
+                              <w:szCs w:val="28"/>
+                            </w:rPr>
+                            <w:br/>
+                            <w:t>Sergio Erlantz Tobal</w:t>
+                          </w:r>
+                        </w:p>
+                        <w:p>
+                          <w:pPr>
+                            <w:pStyle w:val="NoSpacing"/>
+                            <w:jc w:val="right"/>
+                            <w:rPr>
+                              <w:color w:val="595959" w:themeColor="text1" w:themeTint="A6"/>
+                              <w:sz w:val="20"/>
+                              <w:szCs w:val="20"/>
+                            </w:rPr>
+                          </w:pPr>
+                        </w:p>
+                      </w:txbxContent>
+                    </v:textbox>
+                    <w10:wrap type="square" anchorx="page" anchory="page"/>
+                  </v:shape>
+                </w:pict>
+              </mc:Fallback>
+            </mc:AlternateContent>
+          </w:r>
+          <w:r>
+            <w:rPr>
+              <w:noProof/>
+              <w:lang w:eastAsia="es-ES"/>
+            </w:rPr>
+            <mc:AlternateContent>
+              <mc:Choice Requires="wps">
+                <w:drawing>
+                  <wp:anchor distT="0" distB="0" distL="114300" distR="114300" simplePos="0" relativeHeight="251659264" behindDoc="0" locked="0" layoutInCell="1" allowOverlap="1">
+                    <wp:simplePos x="0" y="0"/>
+                    <wp:positionH relativeFrom="page">
+                      <wp:align>center</wp:align>
+                    </wp:positionH>
+                    <mc:AlternateContent>
+                      <mc:Choice Requires="wp14">
+                        <wp:positionV relativeFrom="page">
+                          <wp14:pctPosVOffset>30000</wp14:pctPosVOffset>
+                        </wp:positionV>
+                      </mc:Choice>
+                      <mc:Fallback>
+                        <wp:positionV relativeFrom="page">
+                          <wp:posOffset>3207385</wp:posOffset>
+                        </wp:positionV>
+                      </mc:Fallback>
+                    </mc:AlternateContent>
+                    <wp:extent cx="7315200" cy="3638550"/>
+                    <wp:effectExtent l="0" t="0" r="0" b="6350"/>
+                    <wp:wrapSquare wrapText="bothSides"/>
+                    <wp:docPr id="154" name="Text Box 154"/>
+                    <wp:cNvGraphicFramePr/>
+                    <a:graphic xmlns:a="http://schemas.openxmlformats.org/drawingml/2006/main">
+                      <a:graphicData uri="http://schemas.microsoft.com/office/word/2010/wordprocessingShape">
+                        <wps:wsp>
+                          <wps:cNvSpPr txBox="1"/>
+                          <wps:spPr>
+                            <a:xfrm>
+                              <a:off x="0" y="0"/>
+                              <a:ext cx="7315200" cy="3638550"/>
+                            </a:xfrm>
+                            <a:prstGeom prst="rect">
+                              <a:avLst/>
+                            </a:prstGeom>
+                            <a:noFill/>
+                            <a:ln w="6350">
+                              <a:noFill/>
+                            </a:ln>
+                            <a:effectLst/>
+                          </wps:spPr>
+                          <wps:style>
+                            <a:lnRef idx="0">
+                              <a:schemeClr val="accent1"/>
+                            </a:lnRef>
+                            <a:fillRef idx="0">
+                              <a:schemeClr val="accent1"/>
+                            </a:fillRef>
+                            <a:effectRef idx="0">
+                              <a:schemeClr val="accent1"/>
+                            </a:effectRef>
+                            <a:fontRef idx="minor">
+                              <a:schemeClr val="dk1"/>
+                            </a:fontRef>
+                          </wps:style>
+                          <wps:txbx>
+                            <w:txbxContent>
+                              <w:p>
+                                <w:pPr>
+                                  <w:jc w:val="right"/>
+                                  <w:rPr>
+                                    <w:color w:val="5B9BD5" w:themeColor="accent1"/>
+                                    <w:sz w:val="64"/>
+                                    <w:szCs w:val="64"/>
+                                  </w:rPr>
+                                </w:pPr>
+                                <w:sdt>
+                                  <w:sdtPr>
+                                    <w:rPr>
+                                      <w:caps/>
+                                      <w:color w:val="5B9BD5" w:themeColor="accent1"/>
+                                      <w:sz w:val="64"/>
+                                      <w:szCs w:val="64"/>
+                                    </w:rPr>
+                                    <w:alias w:val="Title"/>
+                                    <w:tag w:val=""/>
+                                    <w:id w:val="630141079"/>
+                                    <w:dataBinding w:prefixMappings="xmlns:ns0='http://purl.org/dc/elements/1.1/' xmlns:ns1='http://schemas.openxmlformats.org/package/2006/metadata/core-properties' " w:xpath="/ns1:coreProperties[1]/ns0:title[1]" w:storeItemID="{6C3C8BC8-F283-45AE-878A-BAB7291924A1}"/>
+                                    <w:text w:multiLine="1"/>
+                                  </w:sdtPr>
+                                  <w:sdtEndPr>
+                                    <w:rPr>
+                                      <w:caps w:val="0"/>
+                                    </w:rPr>
+                                  </w:sdtEndPr>
+                                  <w:sdtContent>
+                                    <w:r>
+                                      <w:rPr>
+                                        <w:caps/>
+                                        <w:color w:val="5B9BD5" w:themeColor="accent1"/>
+                                        <w:sz w:val="64"/>
+                                        <w:szCs w:val="64"/>
+                                      </w:rPr>
+                                      <w:t>GestIon imdb</w:t>
+                                    </w:r>
+                                  </w:sdtContent>
+                                </w:sdt>
+                              </w:p>
+                              <w:sdt>
+                                <w:sdtPr>
+                                  <w:rPr>
+                                    <w:color w:val="404040" w:themeColor="text1" w:themeTint="BF"/>
+                                    <w:sz w:val="36"/>
+                                    <w:szCs w:val="36"/>
+                                  </w:rPr>
+                                  <w:alias w:val="Subtitle"/>
+                                  <w:tag w:val=""/>
+                                  <w:id w:val="1759551507"/>
+                                  <w:dataBinding w:prefixMappings="xmlns:ns0='http://purl.org/dc/elements/1.1/' xmlns:ns1='http://schemas.openxmlformats.org/package/2006/metadata/core-properties' " w:xpath="/ns1:coreProperties[1]/ns0:subject[1]" w:storeItemID="{6C3C8BC8-F283-45AE-878A-BAB7291924A1}"/>
+                                  <w:text/>
+                                </w:sdtPr>
+                                <w:sdtContent>
+                                  <w:p>
+                                    <w:pPr>
+                                      <w:jc w:val="right"/>
+                                      <w:rPr>
+                                        <w:smallCaps/>
+                                        <w:color w:val="404040" w:themeColor="text1" w:themeTint="BF"/>
+                                        <w:sz w:val="36"/>
+                                        <w:szCs w:val="36"/>
+                                      </w:rPr>
+                                    </w:pPr>
+                                    <w:r>
+                                      <w:rPr>
+                                        <w:color w:val="404040" w:themeColor="text1" w:themeTint="BF"/>
+                                        <w:sz w:val="36"/>
+                                        <w:szCs w:val="36"/>
+                                      </w:rPr>
+                                      <w:t>De Actores y Peliculas</w:t>
+                                    </w:r>
+                                  </w:p>
+                                </w:sdtContent>
+                              </w:sdt>
+                            </w:txbxContent>
+                          </wps:txbx>
+                          <wps:bodyPr rot="0" spcFirstLastPara="0" vertOverflow="overflow" horzOverflow="overflow" vert="horz" wrap="square" lIns="1600200" tIns="0" rIns="685800" bIns="0" numCol="1" spcCol="0" rtlCol="0" fromWordArt="0" anchor="b" anchorCtr="0" forceAA="0" compatLnSpc="1">
+                            <a:prstTxWarp prst="textNoShape">
+                              <a:avLst/>
+                            </a:prstTxWarp>
+                            <a:noAutofit/>
+                          </wps:bodyPr>
+                        </wps:wsp>
+                      </a:graphicData>
+                    </a:graphic>
+                    <wp14:sizeRelH relativeFrom="page">
+                      <wp14:pctWidth>94100</wp14:pctWidth>
+                    </wp14:sizeRelH>
+                    <wp14:sizeRelV relativeFrom="page">
+                      <wp14:pctHeight>36300</wp14:pctHeight>
+                    </wp14:sizeRelV>
+                  </wp:anchor>
+                </w:drawing>
+              </mc:Choice>
+              <mc:Fallback>
+                <w:pict>
+                  <v:shape id="Text Box 154" o:spid="_x0000_s1028" type="#_x0000_t202" style="position:absolute;margin-left:0;margin-top:0;width:8in;height:286.5pt;z-index:251659264;visibility:visible;mso-wrap-style:square;mso-width-percent:941;mso-height-percent:363;mso-top-percent:300;mso-wrap-distance-left:9pt;mso-wrap-distance-top:0;mso-wrap-distance-right:9pt;mso-wrap-distance-bottom:0;mso-position-horizontal:center;mso-position-horizontal-relative:page;mso-position-vertical-relative:page;mso-width-percent:941;mso-height-percent:363;mso-top-percent:300;mso-width-relative:page;mso-height-relative:page;v-text-anchor:bottom" o:gfxdata="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" filled="f" stroked="f" strokeweight=".5pt">
+                    <v:textbox inset="126pt,0,54pt,0">
+                      <w:txbxContent>
+                        <w:p>
+                          <w:pPr>
+                            <w:jc w:val="right"/>
+                            <w:rPr>
+                              <w:color w:val="5B9BD5" w:themeColor="accent1"/>
+                              <w:sz w:val="64"/>
+                              <w:szCs w:val="64"/>
+                            </w:rPr>
+                          </w:pPr>
+                          <w:sdt>
+                            <w:sdtPr>
+                              <w:rPr>
+                                <w:caps/>
+                                <w:color w:val="5B9BD5" w:themeColor="accent1"/>
+                                <w:sz w:val="64"/>
+                                <w:szCs w:val="64"/>
+                              </w:rPr>
+                              <w:alias w:val="Title"/>
+                              <w:tag w:val=""/>
+                              <w:id w:val="630141079"/>
+                              <w:dataBinding w:prefixMappings="xmlns:ns0='http://purl.org/dc/elements/1.1/' xmlns:ns1='http://schemas.openxmlformats.org/package/2006/metadata/core-properties' " w:xpath="/ns1:coreProperties[1]/ns0:title[1]" w:storeItemID="{6C3C8BC8-F283-45AE-878A-BAB7291924A1}"/>
+                              <w:text w:multiLine="1"/>
+                            </w:sdtPr>
+                            <w:sdtEndPr>
+                              <w:rPr>
+                                <w:caps w:val="0"/>
+                              </w:rPr>
+                            </w:sdtEndPr>
+                            <w:sdtContent>
+                              <w:r>
+                                <w:rPr>
+                                  <w:caps/>
+                                  <w:color w:val="5B9BD5" w:themeColor="accent1"/>
+                                  <w:sz w:val="64"/>
+                                  <w:szCs w:val="64"/>
+                                </w:rPr>
+                                <w:t>GestIon imdb</w:t>
+                              </w:r>
+                            </w:sdtContent>
+                          </w:sdt>
+                        </w:p>
+                        <w:sdt>
+                          <w:sdtPr>
+                            <w:rPr>
+                              <w:color w:val="404040" w:themeColor="text1" w:themeTint="BF"/>
+                              <w:sz w:val="36"/>
+                              <w:szCs w:val="36"/>
+                            </w:rPr>
+                            <w:alias w:val="Subtitle"/>
+                            <w:tag w:val=""/>
+                            <w:id w:val="1759551507"/>
+                            <w:dataBinding w:prefixMappings="xmlns:ns0='http://purl.org/dc/elements/1.1/' xmlns:ns1='http://schemas.openxmlformats.org/package/2006/metadata/core-properties' " w:xpath="/ns1:coreProperties[1]/ns0:subject[1]" w:storeItemID="{6C3C8BC8-F283-45AE-878A-BAB7291924A1}"/>
+                            <w:text/>
+                          </w:sdtPr>
+                          <w:sdtContent>
+                            <w:p>
+                              <w:pPr>
+                                <w:jc w:val="right"/>
+                                <w:rPr>
+                                  <w:smallCaps/>
+                                  <w:color w:val="404040" w:themeColor="text1" w:themeTint="BF"/>
+                                  <w:sz w:val="36"/>
+                                  <w:szCs w:val="36"/>
+                                </w:rPr>
+                              </w:pPr>
+                              <w:r>
+                                <w:rPr>
+                                  <w:color w:val="404040" w:themeColor="text1" w:themeTint="BF"/>
+                                  <w:sz w:val="36"/>
+                                  <w:szCs w:val="36"/>
+                                </w:rPr>
+                                <w:t>De Actores y Peliculas</w:t>
+                              </w:r>
+                            </w:p>
+                          </w:sdtContent>
+                        </w:sdt>
+                      </w:txbxContent>
+                    </v:textbox>
+                    <w10:wrap type="square" anchorx="page" anchory="page"/>
+                  </v:shape>
+                </w:pict>
+              </mc:Fallback>
+            </mc:AlternateContent>
+          </w:r>
+        </w:p>
+        <w:p>
+          <w:r>
+            <w:rPr>
+              <w:b/>
+              <w:bCs/>
+            </w:rPr>
+            <w:br w:type="page"/>
+          </w:r>
+        </w:p>
+      </w:sdtContent>
+    </w:sdt>
     <w:sdt>
       <w:sdtPr>
         <w:rPr>
@@ -757,97 +1615,30 @@
     </w:p>
     <w:p>
       <w:pPr>
+        <w:pStyle w:val="Standard"/>
+      </w:pPr>
+    </w:p>
+    <w:p>
+      <w:pPr>
         <w:pStyle w:val="Heading1"/>
       </w:pPr>
-      <w:bookmarkStart w:id="2" w:name="_Toc431552095"/>
-      <w:bookmarkStart w:id="3" w:name="_Toc431554232"/>
-      <w:r>
-        <w:lastRenderedPageBreak/>
-        <w:t>Diseño de las clases</w:t>
+      <w:bookmarkStart w:id="2" w:name="_Toc431552096"/>
+      <w:bookmarkStart w:id="3" w:name="_Toc431554233"/>
+      <w:r>
+        <w:t>Estructuras de datos principales</w:t>
       </w:r>
       <w:bookmarkEnd w:id="2"/>
+      <w:r>
+        <w:t xml:space="preserve"> y alternativas examinadas</w:t>
+      </w:r>
       <w:bookmarkEnd w:id="3"/>
     </w:p>
     <w:p>
       <w:pPr>
         <w:pStyle w:val="Standard"/>
-        <w:jc w:val="center"/>
-      </w:pPr>
-      <w:r>
-        <w:pict>
-          <v:shapetype id="_x0000_t75" coordsize="21600,21600" o:spt="75" o:preferrelative="t" path="m@4@5l@4@11@9@11@9@5xe" filled="f" stroked="f">
-            <v:stroke joinstyle="miter"/>
-            <v:formulas>
-              <v:f eqn="if lineDrawn pixelLineWidth 0"/>
-              <v:f eqn="sum @0 1 0"/>
-              <v:f eqn="sum 0 0 @1"/>
-              <v:f eqn="prod @2 1 2"/>
-              <v:f eqn="prod @3 21600 pixelWidth"/>
-              <v:f eqn="prod @3 21600 pixelHeight"/>
-              <v:f eqn="sum @0 0 1"/>
-              <v:f eqn="prod @6 1 2"/>
-              <v:f eqn="prod @7 21600 pixelWidth"/>
-              <v:f eqn="sum @8 21600 0"/>
-              <v:f eqn="prod @7 21600 pixelHeight"/>
-              <v:f eqn="sum @10 21600 0"/>
-            </v:formulas>
-            <v:path o:extrusionok="f" gradientshapeok="t" o:connecttype="rect"/>
-            <o:lock v:ext="edit" aspectratio="t"/>
-          </v:shapetype>
-          <v:shape id="_x0000_i1025" type="#_x0000_t75" style="width:482.25pt;height:683.15pt">
-            <v:imagedata r:id="rId8" o:title="diagram"/>
-          </v:shape>
-        </w:pict>
-      </w:r>
-    </w:p>
-    <w:p>
-      <w:pPr>
-        <w:pStyle w:val="Standard"/>
-      </w:pPr>
-      <w:r>
-        <w:lastRenderedPageBreak/>
-        <w:t>Como se puede ver hemos creado clases para los modelos, las listas y los catalogos, asi como una clase para el cronometro y otra para la gestión del fichero</w:t>
-      </w:r>
-      <w:r>
-        <w:t>. Los catalogos son clases Singleton que tienen listas de objetos que a su vez tienen los modelos.</w:t>
-      </w:r>
-      <w:r>
-        <w:t xml:space="preserve"> Por ultimo estarían las clases auxiliares de Fichero, que se encarga de las funciones de guardar y cargar archivos, y el Stopwatch que es el cronometro para el tiempo.</w:t>
-      </w:r>
-    </w:p>
-    <w:p>
-      <w:pPr>
-        <w:pStyle w:val="Heading1"/>
-      </w:pPr>
-      <w:bookmarkStart w:id="4" w:name="_Toc431552096"/>
-      <w:bookmarkStart w:id="5" w:name="_Toc431554233"/>
-      <w:r>
-        <w:t>E</w:t>
-      </w:r>
-      <w:r>
-        <w:t>structuras de datos principales</w:t>
-      </w:r>
-      <w:bookmarkEnd w:id="4"/>
-      <w:r>
-        <w:t xml:space="preserve"> y alternativas examinadas</w:t>
-      </w:r>
-      <w:bookmarkEnd w:id="5"/>
-    </w:p>
-    <w:p>
-      <w:pPr>
-        <w:pStyle w:val="Standard"/>
-      </w:pPr>
-      <w:r>
-        <w:t>En un principio se pensó en usar usar estructuras de datos lo mas eficientes posibles, asi pues estuvimos mirando las 3 colecciones mas conocidas en Java, las listas, los sets y los maps.</w:t>
-      </w:r>
-      <w:r>
-        <w:t xml:space="preserve"> </w:t>
-      </w:r>
-      <w:r>
-        <w:t>Veámoslos</w:t>
-      </w:r>
-      <w:r>
-        <w:t xml:space="preserve"> en una comparativa.</w:t>
+      </w:pPr>
+      <w:r>
+        <w:t>En un principio se pensó en usar usar estructuras de datos lo mas eficientes posibles, asi pues estuvimos mirando las 3 colecciones mas conocidas en Java, las listas, los sets y los maps. Veámoslos en una comparativa.</w:t>
       </w:r>
     </w:p>
     <w:tbl>
@@ -1234,13 +2025,7 @@
         <w:pStyle w:val="Standard"/>
       </w:pPr>
       <w:r>
-        <w:t xml:space="preserve">Tambien lo hemos estado mirando en función del tiempo que tardarían las distintas operaciones en cada tipo de estructuras, y aunque queríamos implementar arboles ya que nunca habíamos trabajado con ellos al final se nos </w:t>
-      </w:r>
-      <w:r>
-        <w:t>convenció</w:t>
-      </w:r>
-      <w:r>
-        <w:t xml:space="preserve"> que lo mejor era empezar con un Arraylist que la hemos usado anteriormente y sabemos su funcionamiento.</w:t>
+        <w:t>Tambien lo hemos estado mirando en función del tiempo que tardarían las distintas operaciones en cada tipo de estructuras, y aunque queríamos implementar arboles ya que nunca habíamos trabajado con ellos al final se nos convenció que lo mejor era empezar con un Arraylist que la hemos usado anteriormente y sabemos su funcionamiento.</w:t>
       </w:r>
     </w:p>
     <w:p>
@@ -1248,40 +2033,78 @@
         <w:pStyle w:val="Standard"/>
       </w:pPr>
       <w:r>
-        <w:t xml:space="preserve">Por otro lado estuvimos mirando en algoritmos de ordenación cual seria mas eficiente y por lo tanto cual usar, el primero que nos planteamos era el Timsort, el cual se </w:t>
-      </w:r>
-      <w:r>
-        <w:t>creo en 2002 con ideas de mergeS</w:t>
-      </w:r>
-      <w:r>
-        <w:t>ort</w:t>
-      </w:r>
-      <w:r>
-        <w:t xml:space="preserve"> (crear subarrays y ordenarlos cuando se juntan) y de insertionS</w:t>
-      </w:r>
-      <w:r>
-        <w:t>ort</w:t>
-      </w:r>
-      <w:r>
-        <w:t xml:space="preserve"> (cojer un elemento y lo mueve mirando los demás elementos y colocándolo ordenadamente en el array), y que su fundamental diferencia es que busca subarrays ordenados para que el tiempo sea menor, aunque si el array es </w:t>
-      </w:r>
-      <w:r>
-        <w:t xml:space="preserve">demasiado </w:t>
-      </w:r>
-      <w:r>
-        <w:t xml:space="preserve">pequeño se </w:t>
+        <w:t xml:space="preserve">Por otro lado estuvimos mirando en algoritmos de ordenación cual seria mas eficiente y por lo tanto cual usar, el primero que nos planteamos era el Timsort, el cual se creo en 2002 con ideas de mergeSort (crear subarrays y ordenarlos cuando se juntan) y de insertionSort (cojer un elemento y lo mueve mirando los demás elementos y colocándolo ordenadamente en el array), y que su fundamental diferencia es que busca subarrays ordenados para que el tiempo sea menor, aunque si el array es demasiado pequeño se </w:t>
       </w:r>
       <w:r>
         <w:t>tiende a usa</w:t>
       </w:r>
       <w:r>
-        <w:t>r directamente InsertionSort.</w:t>
-      </w:r>
-      <w:r>
-        <w:t xml:space="preserve"> Desechamos este algoritmo ya que la forma de usarlo es llamar a clases ya hechas de Java y no sabíamos si esto estaba permitido y nos decantamos por el QuickSort que es el que vimos en clase que </w:t>
-      </w:r>
-      <w:r>
-        <w:t>más rendimiento nos daba, aunque el mergesort es el mas estable.</w:t>
+        <w:t>r directamente InsertionSort. Desechamos este algoritmo ya que la forma de usarlo es llamar a clases ya hechas de Java y no sabíamos si esto estaba permitido y nos decantamos por el QuickSort que es el que vimos en clase que más rendimiento nos daba, aunque el mergesort es el mas estable.</w:t>
+      </w:r>
+    </w:p>
+    <w:p>
+      <w:pPr>
+        <w:pStyle w:val="Standard"/>
+      </w:pPr>
+    </w:p>
+    <w:p>
+      <w:pPr>
+        <w:pStyle w:val="Heading1"/>
+      </w:pPr>
+      <w:bookmarkStart w:id="4" w:name="_Toc431552095"/>
+      <w:bookmarkStart w:id="5" w:name="_Toc431554232"/>
+      <w:r>
+        <w:lastRenderedPageBreak/>
+        <w:t>Diseño de las clases</w:t>
+      </w:r>
+      <w:bookmarkEnd w:id="4"/>
+      <w:bookmarkEnd w:id="5"/>
+    </w:p>
+    <w:p>
+      <w:pPr>
+        <w:pStyle w:val="Standard"/>
+        <w:jc w:val="center"/>
+      </w:pPr>
+      <w:r>
+        <w:pict>
+          <v:shapetype id="_x0000_t75" coordsize="21600,21600" o:spt="75" o:preferrelative="t" path="m@4@5l@4@11@9@11@9@5xe" filled="f" stroked="f">
+            <v:stroke joinstyle="miter"/>
+            <v:formulas>
+              <v:f eqn="if lineDrawn pixelLineWidth 0"/>
+              <v:f eqn="sum @0 1 0"/>
+              <v:f eqn="sum 0 0 @1"/>
+              <v:f eqn="prod @2 1 2"/>
+              <v:f eqn="prod @3 21600 pixelWidth"/>
+              <v:f eqn="prod @3 21600 pixelHeight"/>
+              <v:f eqn="sum @0 0 1"/>
+              <v:f eqn="prod @6 1 2"/>
+              <v:f eqn="prod @7 21600 pixelWidth"/>
+              <v:f eqn="sum @8 21600 0"/>
+              <v:f eqn="prod @7 21600 pixelHeight"/>
+              <v:f eqn="sum @10 21600 0"/>
+            </v:formulas>
+            <v:path o:extrusionok="f" gradientshapeok="t" o:connecttype="rect"/>
+            <o:lock v:ext="edit" aspectratio="t"/>
+          </v:shapetype>
+          <v:shape id="_x0000_i1025" type="#_x0000_t75" style="width:481.9pt;height:683.2pt">
+            <v:imagedata r:id="rId11" o:title="diagram"/>
+          </v:shape>
+        </w:pict>
+      </w:r>
+    </w:p>
+    <w:p>
+      <w:pPr>
+        <w:pStyle w:val="Standard"/>
+      </w:pPr>
+      <w:r>
+        <w:lastRenderedPageBreak/>
+        <w:t>Como se puede ver hemos creado clases para los modelos, las listas y los catalogos, asi como una clase para el cronometro y otra para la gestión del fichero</w:t>
+      </w:r>
+      <w:r>
+        <w:t>. Los catalogos son clases Singleton que tienen listas de objetos que a su vez tienen los modelos.</w:t>
+      </w:r>
+      <w:r>
+        <w:t xml:space="preserve"> Por ultimo estarían las clases auxiliares de Fichero, que se encarga de las funciones de guardar y cargar archivos, y el Stopwatch que es el cronometro para el tiempo.</w:t>
       </w:r>
     </w:p>
     <w:p>
@@ -1352,7 +2175,6 @@
         <w:pStyle w:val="codigo"/>
       </w:pPr>
       <w:r>
-        <w:lastRenderedPageBreak/>
         <w:t>/* Precondición: el array no está vacío</w:t>
       </w:r>
     </w:p>
@@ -1551,29 +2373,200 @@
       <w:pPr>
         <w:pStyle w:val="Standard"/>
       </w:pPr>
-      <w:bookmarkStart w:id="10" w:name="_GoBack"/>
       <w:r>
         <w:t>Coste: el algoritmo, en el caso peor, examina todos los elementos de la lista. Para una lista de n elementos, el coste será O(n).</w:t>
       </w:r>
     </w:p>
     <w:p>
       <w:pPr>
+        <w:pStyle w:val="Standard"/>
+      </w:pPr>
+    </w:p>
+    <w:p>
+      <w:pPr>
+        <w:pStyle w:val="Standard"/>
+      </w:pPr>
+    </w:p>
+    <w:p>
+      <w:pPr>
         <w:pStyle w:val="Heading1"/>
       </w:pPr>
-      <w:bookmarkStart w:id="11" w:name="_Toc431552099"/>
-      <w:bookmarkStart w:id="12" w:name="_Toc431554236"/>
+      <w:bookmarkStart w:id="10" w:name="_Toc431552099"/>
+      <w:bookmarkStart w:id="11" w:name="_Toc431554236"/>
+      <w:r>
+        <w:lastRenderedPageBreak/>
+        <w:t>Código</w:t>
+      </w:r>
       <w:bookmarkEnd w:id="10"/>
-      <w:r>
-        <w:t>Código</w:t>
-      </w:r>
       <w:bookmarkEnd w:id="11"/>
-      <w:bookmarkEnd w:id="12"/>
-    </w:p>
+    </w:p>
+    <w:bookmarkStart w:id="12" w:name="_MON_1505914709"/>
+    <w:bookmarkEnd w:id="12"/>
     <w:p>
       <w:pPr>
         <w:pStyle w:val="Standard"/>
       </w:pPr>
       <w:r>
+        <w:object w:dxaOrig="8647" w:dyaOrig="6570">
+          <v:shape id="_x0000_i1108" type="#_x0000_t75" style="width:397.35pt;height:302.9pt" o:ole="">
+            <v:imagedata r:id="rId12" o:title=""/>
+          </v:shape>
+          <o:OLEObject Type="Embed" ProgID="Word.OpenDocumentText.12" ShapeID="_x0000_i1108" DrawAspect="Content" ObjectID="_1505917294" r:id="rId13"/>
+        </w:object>
+      </w:r>
+    </w:p>
+    <w:p>
+      <w:pPr>
+        <w:pStyle w:val="Standard"/>
+      </w:pPr>
+    </w:p>
+    <w:p>
+      <w:pPr>
+        <w:pStyle w:val="Standard"/>
+      </w:pPr>
+    </w:p>
+    <w:bookmarkStart w:id="13" w:name="_MON_1505915034"/>
+    <w:bookmarkEnd w:id="13"/>
+    <w:p>
+      <w:pPr>
+        <w:pStyle w:val="Standard"/>
+      </w:pPr>
+      <w:r>
+        <w:object w:dxaOrig="9639" w:dyaOrig="7703">
+          <v:shape id="_x0000_i1116" type="#_x0000_t75" style="width:399.55pt;height:318.9pt" o:ole="">
+            <v:imagedata r:id="rId14" o:title=""/>
+          </v:shape>
+          <o:OLEObject Type="Embed" ProgID="Word.OpenDocumentText.12" ShapeID="_x0000_i1116" DrawAspect="Content" ObjectID="_1505917295" r:id="rId15"/>
+        </w:object>
+      </w:r>
+    </w:p>
+    <w:p>
+      <w:pPr>
+        <w:pStyle w:val="Standard"/>
+      </w:pPr>
+    </w:p>
+    <w:bookmarkStart w:id="14" w:name="_MON_1505915308"/>
+    <w:bookmarkEnd w:id="14"/>
+    <w:p>
+      <w:pPr>
+        <w:pStyle w:val="Standard"/>
+      </w:pPr>
+      <w:r>
+        <w:object w:dxaOrig="10773" w:dyaOrig="15406">
+          <v:shape id="_x0000_i1089" type="#_x0000_t75" style="width:538.65pt;height:770.3pt" o:ole="">
+            <v:imagedata r:id="rId16" o:title=""/>
+          </v:shape>
+          <o:OLEObject Type="Embed" ProgID="Word.OpenDocumentText.12" ShapeID="_x0000_i1089" DrawAspect="Content" ObjectID="_1505917296" r:id="rId17"/>
+        </w:object>
+      </w:r>
+    </w:p>
+    <w:bookmarkStart w:id="15" w:name="_MON_1505916353"/>
+    <w:bookmarkEnd w:id="15"/>
+    <w:p>
+      <w:pPr>
+        <w:pStyle w:val="Standard"/>
+      </w:pPr>
+      <w:r>
+        <w:object w:dxaOrig="9356" w:dyaOrig="12687">
+          <v:shape id="_x0000_i1125" type="#_x0000_t75" style="width:467.8pt;height:634.35pt" o:ole="">
+            <v:imagedata r:id="rId18" o:title=""/>
+          </v:shape>
+          <o:OLEObject Type="Embed" ProgID="Word.OpenDocumentText.12" ShapeID="_x0000_i1125" DrawAspect="Content" ObjectID="_1505917297" r:id="rId19"/>
+        </w:object>
+      </w:r>
+    </w:p>
+    <w:p>
+      <w:pPr>
+        <w:pStyle w:val="Standard"/>
+      </w:pPr>
+    </w:p>
+    <w:p>
+      <w:pPr>
+        <w:pStyle w:val="Standard"/>
+      </w:pPr>
+    </w:p>
+    <w:p>
+      <w:pPr>
+        <w:pStyle w:val="Standard"/>
+      </w:pPr>
+    </w:p>
+    <w:p>
+      <w:pPr>
+        <w:pStyle w:val="Standard"/>
+      </w:pPr>
+    </w:p>
+    <w:bookmarkStart w:id="16" w:name="_MON_1505916583"/>
+    <w:bookmarkEnd w:id="16"/>
+    <w:p>
+      <w:pPr>
+        <w:pStyle w:val="Standard"/>
+      </w:pPr>
+      <w:r>
+        <w:object w:dxaOrig="9639" w:dyaOrig="9062">
+          <v:shape id="_x0000_i1135" type="#_x0000_t75" style="width:481.95pt;height:453.1pt" o:ole="">
+            <v:imagedata r:id="rId20" o:title=""/>
+          </v:shape>
+          <o:OLEObject Type="Embed" ProgID="Word.OpenDocumentText.12" ShapeID="_x0000_i1135" DrawAspect="Content" ObjectID="_1505917298" r:id="rId21"/>
+        </w:object>
+      </w:r>
+    </w:p>
+    <w:bookmarkStart w:id="17" w:name="_MON_1505916766"/>
+    <w:bookmarkEnd w:id="17"/>
+    <w:p>
+      <w:pPr>
+        <w:pStyle w:val="Standard"/>
+      </w:pPr>
+      <w:r>
+        <w:object w:dxaOrig="9922" w:dyaOrig="5664">
+          <v:shape id="_x0000_i1138" type="#_x0000_t75" style="width:496.1pt;height:283.2pt" o:ole="">
+            <v:imagedata r:id="rId22" o:title=""/>
+          </v:shape>
+          <o:OLEObject Type="Embed" ProgID="Word.OpenDocumentText.12" ShapeID="_x0000_i1138" DrawAspect="Content" ObjectID="_1505917299" r:id="rId23"/>
+        </w:object>
+      </w:r>
+    </w:p>
+    <w:bookmarkStart w:id="18" w:name="_GoBack"/>
+    <w:bookmarkStart w:id="19" w:name="_MON_1505916917"/>
+    <w:bookmarkEnd w:id="19"/>
+    <w:p>
+      <w:pPr>
+        <w:pStyle w:val="Standard"/>
+      </w:pPr>
+      <w:r>
+        <w:object w:dxaOrig="10064" w:dyaOrig="13594">
+          <v:shape id="_x0000_i1154" type="#_x0000_t75" style="width:503.2pt;height:679.7pt" o:ole="">
+            <v:imagedata r:id="rId24" o:title=""/>
+          </v:shape>
+          <o:OLEObject Type="Embed" ProgID="Word.OpenDocumentText.12" ShapeID="_x0000_i1154" DrawAspect="Content" ObjectID="_1505917300" r:id="rId25"/>
+        </w:object>
+      </w:r>
+      <w:bookmarkEnd w:id="18"/>
+    </w:p>
+    <w:bookmarkStart w:id="20" w:name="_MON_1505917251"/>
+    <w:bookmarkEnd w:id="20"/>
+    <w:p>
+      <w:pPr>
+        <w:pStyle w:val="Standard"/>
+      </w:pPr>
+      <w:r>
+        <w:object w:dxaOrig="8504" w:dyaOrig="2716">
+          <v:shape id="_x0000_i1157" type="#_x0000_t75" style="width:425.2pt;height:135.8pt" o:ole="">
+            <v:imagedata r:id="rId26" o:title=""/>
+          </v:shape>
+          <o:OLEObject Type="Embed" ProgID="Word.OpenDocumentText.12" ShapeID="_x0000_i1157" DrawAspect="Content" ObjectID="_1505917301" r:id="rId27"/>
+        </w:object>
+      </w:r>
+    </w:p>
+    <w:p>
+      <w:pPr>
+        <w:pStyle w:val="Standard"/>
+      </w:pPr>
+    </w:p>
+    <w:p>
+      <w:pPr>
+        <w:pStyle w:val="Standard"/>
+      </w:pPr>
+      <w:r>
         <w:t>En este apartado se presentará el código de las clases, junto con los programas de prueba o Junits desarrollados.</w:t>
       </w:r>
     </w:p>
@@ -1589,16 +2582,16 @@
       <w:pPr>
         <w:pStyle w:val="Heading1"/>
       </w:pPr>
-      <w:bookmarkStart w:id="13" w:name="_Toc431552100"/>
-      <w:bookmarkStart w:id="14" w:name="_Toc431554237"/>
+      <w:bookmarkStart w:id="21" w:name="_Toc431552100"/>
+      <w:bookmarkStart w:id="22" w:name="_Toc431554237"/>
       <w:r>
         <w:t>Conclusiones</w:t>
       </w:r>
-      <w:bookmarkEnd w:id="13"/>
+      <w:bookmarkEnd w:id="21"/>
       <w:r>
         <w:t xml:space="preserve"> y resultados empíricos de las pruebas</w:t>
       </w:r>
-      <w:bookmarkEnd w:id="14"/>
+      <w:bookmarkEnd w:id="22"/>
     </w:p>
     <w:p>
       <w:pPr>
@@ -1623,8 +2616,11 @@
     </w:p>
     <w:sectPr>
       <w:pgSz w:w="11906" w:h="16838"/>
-      <w:pgMar w:top="1134" w:right="1134" w:bottom="1134" w:left="1134" w:header="720" w:footer="720" w:gutter="0"/>
+      <w:pgMar w:top="851" w:right="1134" w:bottom="993" w:left="1134" w:header="720" w:footer="720" w:gutter="0"/>
+      <w:pgNumType w:start="0"/>
       <w:cols w:space="720"/>
+      <w:titlePg/>
+      <w:docGrid w:linePitch="286"/>
     </w:sectPr>
   </w:body>
 </w:document>
@@ -3087,6 +4083,7 @@
   </w:style>
   <w:style w:type="paragraph" w:styleId="NoSpacing">
     <w:name w:val="No Spacing"/>
+    <w:link w:val="NoSpacingChar"/>
     <w:uiPriority w:val="1"/>
     <w:qFormat/>
     <w:rsid w:val="003E08AD"/>
@@ -3398,6 +4395,114 @@
         </w:tcBorders>
       </w:tcPr>
     </w:tblStylePr>
+  </w:style>
+  <w:style w:type="character" w:customStyle="1" w:styleId="NoSpacingChar">
+    <w:name w:val="No Spacing Char"/>
+    <w:basedOn w:val="DefaultParagraphFont"/>
+    <w:link w:val="NoSpacing"/>
+    <w:uiPriority w:val="1"/>
+    <w:rsid w:val="00000C73"/>
+  </w:style>
+  <w:style w:type="character" w:styleId="CommentReference">
+    <w:name w:val="annotation reference"/>
+    <w:basedOn w:val="DefaultParagraphFont"/>
+    <w:uiPriority w:val="99"/>
+    <w:semiHidden/>
+    <w:unhideWhenUsed/>
+    <w:rsid w:val="0096594F"/>
+    <w:rPr>
+      <w:sz w:val="16"/>
+      <w:szCs w:val="16"/>
+    </w:rPr>
+  </w:style>
+  <w:style w:type="paragraph" w:styleId="CommentText">
+    <w:name w:val="annotation text"/>
+    <w:basedOn w:val="Normal"/>
+    <w:link w:val="CommentTextChar"/>
+    <w:uiPriority w:val="99"/>
+    <w:semiHidden/>
+    <w:unhideWhenUsed/>
+    <w:rsid w:val="0096594F"/>
+    <w:pPr>
+      <w:spacing w:line="240" w:lineRule="auto"/>
+    </w:pPr>
+    <w:rPr>
+      <w:rFonts w:cs="Mangal"/>
+      <w:sz w:val="20"/>
+      <w:szCs w:val="18"/>
+    </w:rPr>
+  </w:style>
+  <w:style w:type="character" w:customStyle="1" w:styleId="CommentTextChar">
+    <w:name w:val="Comment Text Char"/>
+    <w:basedOn w:val="DefaultParagraphFont"/>
+    <w:link w:val="CommentText"/>
+    <w:uiPriority w:val="99"/>
+    <w:semiHidden/>
+    <w:rsid w:val="0096594F"/>
+    <w:rPr>
+      <w:rFonts w:cs="Mangal"/>
+      <w:sz w:val="20"/>
+      <w:szCs w:val="18"/>
+    </w:rPr>
+  </w:style>
+  <w:style w:type="paragraph" w:styleId="CommentSubject">
+    <w:name w:val="annotation subject"/>
+    <w:basedOn w:val="CommentText"/>
+    <w:next w:val="CommentText"/>
+    <w:link w:val="CommentSubjectChar"/>
+    <w:uiPriority w:val="99"/>
+    <w:semiHidden/>
+    <w:unhideWhenUsed/>
+    <w:rsid w:val="0096594F"/>
+    <w:rPr>
+      <w:b/>
+      <w:bCs/>
+    </w:rPr>
+  </w:style>
+  <w:style w:type="character" w:customStyle="1" w:styleId="CommentSubjectChar">
+    <w:name w:val="Comment Subject Char"/>
+    <w:basedOn w:val="CommentTextChar"/>
+    <w:link w:val="CommentSubject"/>
+    <w:uiPriority w:val="99"/>
+    <w:semiHidden/>
+    <w:rsid w:val="0096594F"/>
+    <w:rPr>
+      <w:rFonts w:cs="Mangal"/>
+      <w:b/>
+      <w:bCs/>
+      <w:sz w:val="20"/>
+      <w:szCs w:val="18"/>
+    </w:rPr>
+  </w:style>
+  <w:style w:type="paragraph" w:styleId="BalloonText">
+    <w:name w:val="Balloon Text"/>
+    <w:basedOn w:val="Normal"/>
+    <w:link w:val="BalloonTextChar"/>
+    <w:uiPriority w:val="99"/>
+    <w:semiHidden/>
+    <w:unhideWhenUsed/>
+    <w:rsid w:val="0096594F"/>
+    <w:pPr>
+      <w:spacing w:after="0" w:line="240" w:lineRule="auto"/>
+    </w:pPr>
+    <w:rPr>
+      <w:rFonts w:ascii="Segoe UI" w:hAnsi="Segoe UI" w:cs="Mangal"/>
+      <w:sz w:val="18"/>
+      <w:szCs w:val="16"/>
+    </w:rPr>
+  </w:style>
+  <w:style w:type="character" w:customStyle="1" w:styleId="BalloonTextChar">
+    <w:name w:val="Balloon Text Char"/>
+    <w:basedOn w:val="DefaultParagraphFont"/>
+    <w:link w:val="BalloonText"/>
+    <w:uiPriority w:val="99"/>
+    <w:semiHidden/>
+    <w:rsid w:val="0096594F"/>
+    <w:rPr>
+      <w:rFonts w:ascii="Segoe UI" w:hAnsi="Segoe UI" w:cs="Mangal"/>
+      <w:sz w:val="18"/>
+      <w:szCs w:val="16"/>
+    </w:rPr>
   </w:style>
 </w:styles>
 </file>
@@ -3664,11 +4769,30 @@
 </file>
 
 <file path=customXml/item1.xml><?xml version="1.0" encoding="utf-8"?>
+<CoverPageProperties xmlns="http://schemas.microsoft.com/office/2006/coverPageProps">
+  <PublishDate/>
+  <Abstract/>
+  <CompanyAddress/>
+  <CompanyPhone/>
+  <CompanyFax/>
+  <CompanyEmail>09-11-2015</CompanyEmail>
+</CoverPageProperties>
+</file>
+
+<file path=customXml/item2.xml><?xml version="1.0" encoding="utf-8"?>
 <b:Sources xmlns:b="http://schemas.openxmlformats.org/officeDocument/2006/bibliography" xmlns="http://schemas.openxmlformats.org/officeDocument/2006/bibliography" SelectedStyle="\APASixthEditionOfficeOnline.xsl" StyleName="APA" Version="6"/>
 </file>
 
 <file path=customXml/itemProps1.xml><?xml version="1.0" encoding="utf-8"?>
-<ds:datastoreItem xmlns:ds="http://schemas.openxmlformats.org/officeDocument/2006/customXml" ds:itemID="{AB1C0FE8-B49C-4B9E-9134-119D35A98D20}">
+<ds:datastoreItem xmlns:ds="http://schemas.openxmlformats.org/officeDocument/2006/customXml" ds:itemID="{55AF091B-3C7A-41E3-B477-F2FDAA23CFDA}">
+  <ds:schemaRefs>
+    <ds:schemaRef ds:uri="http://schemas.microsoft.com/office/2006/coverPageProps"/>
+  </ds:schemaRefs>
+</ds:datastoreItem>
+</file>
+
+<file path=customXml/itemProps2.xml><?xml version="1.0" encoding="utf-8"?>
+<ds:datastoreItem xmlns:ds="http://schemas.openxmlformats.org/officeDocument/2006/customXml" ds:itemID="{6FBA08E9-225D-4130-B0D1-883A93BFECB1}">
   <ds:schemaRefs>
     <ds:schemaRef ds:uri="http://schemas.openxmlformats.org/officeDocument/2006/bibliography"/>
   </ds:schemaRefs>

</xml_diff>

<commit_message>
añadido algoritmos, falta mirar casos de prueba de los metodos para ver si se nos ocurre algo, la explicacion de los costes y añadir el del metodo ordenar.
</commit_message>
<xml_diff>
--- a/Documentacion imdb.docx
+++ b/Documentacion imdb.docx
@@ -1,6 +1,6 @@
 
 <file path=word/document.xml><?xml version="1.0" encoding="utf-8"?>
-<w:document xmlns:wpc="http://schemas.microsoft.com/office/word/2010/wordprocessingCanvas" xmlns:cx="http://schemas.microsoft.com/office/drawing/2014/chartex" xmlns:mc="http://schemas.openxmlformats.org/markup-compatibility/2006" xmlns:o="urn:schemas-microsoft-com:office:office" xmlns:r="http://schemas.openxmlformats.org/officeDocument/2006/relationships" xmlns:m="http://schemas.openxmlformats.org/officeDocument/2006/math" xmlns:v="urn:schemas-microsoft-com:vml" xmlns:wp14="http://schemas.microsoft.com/office/word/2010/wordprocessingDrawing" xmlns:wp="http://schemas.openxmlformats.org/drawingml/2006/wordprocessingDrawing" xmlns:w10="urn:schemas-microsoft-com:office:word" xmlns:w="http://schemas.openxmlformats.org/wordprocessingml/2006/main" xmlns:w14="http://schemas.microsoft.com/office/word/2010/wordml" xmlns:w15="http://schemas.microsoft.com/office/word/2012/wordml" xmlns:w16se="http://schemas.microsoft.com/office/word/2015/wordml/symex" xmlns:wpg="http://schemas.microsoft.com/office/word/2010/wordprocessingGroup" xmlns:wpi="http://schemas.microsoft.com/office/word/2010/wordprocessingInk" xmlns:wne="http://schemas.microsoft.com/office/word/2006/wordml" xmlns:wps="http://schemas.microsoft.com/office/word/2010/wordprocessingShape" mc:Ignorable="w14 w15 w16se wp14">
+<w:document xmlns:wpc="http://schemas.microsoft.com/office/word/2010/wordprocessingCanvas" xmlns:mc="http://schemas.openxmlformats.org/markup-compatibility/2006" xmlns:o="urn:schemas-microsoft-com:office:office" xmlns:r="http://schemas.openxmlformats.org/officeDocument/2006/relationships" xmlns:m="http://schemas.openxmlformats.org/officeDocument/2006/math" xmlns:v="urn:schemas-microsoft-com:vml" xmlns:wp14="http://schemas.microsoft.com/office/word/2010/wordprocessingDrawing" xmlns:wp="http://schemas.openxmlformats.org/drawingml/2006/wordprocessingDrawing" xmlns:w10="urn:schemas-microsoft-com:office:word" xmlns:w="http://schemas.openxmlformats.org/wordprocessingml/2006/main" xmlns:w14="http://schemas.microsoft.com/office/word/2010/wordml" xmlns:w15="http://schemas.microsoft.com/office/word/2012/wordml" xmlns:wpg="http://schemas.microsoft.com/office/word/2010/wordprocessingGroup" xmlns:wpi="http://schemas.microsoft.com/office/word/2010/wordprocessingInk" xmlns:wne="http://schemas.microsoft.com/office/word/2006/wordml" xmlns:wps="http://schemas.microsoft.com/office/word/2010/wordprocessingShape" mc:Ignorable="w14 w15 wp14">
   <w:body>
     <w:sdt>
       <w:sdtPr>
@@ -21,7 +21,7 @@
           <w:r>
             <w:rPr>
               <w:noProof/>
-              <w:lang w:eastAsia="es-ES"/>
+              <w:lang w:eastAsia="es-ES" w:bidi="ar-SA"/>
             </w:rPr>
             <mc:AlternateContent>
               <mc:Choice Requires="wpg">
@@ -271,7 +271,7 @@
                   </wp:anchor>
                 </w:drawing>
               </mc:Choice>
-              <mc:Fallback>
+              <mc:Fallback xmlns:cx="http://schemas.microsoft.com/office/drawing/2014/chartex" xmlns:w16se="http://schemas.microsoft.com/office/word/2015/wordml/symex">
                 <w:pict>
                   <v:group w14:anchorId="7ECEBC24" id="Group 149" o:spid="_x0000_s1026" style="position:absolute;margin-left:0;margin-top:0;width:8in;height:95.7pt;z-index:251662336;mso-width-percent:941;mso-height-percent:121;mso-top-percent:23;mso-position-horizontal:center;mso-position-horizontal-relative:page;mso-position-vertical-relative:page;mso-width-percent:941;mso-height-percent:121;mso-top-percent:23" coordorigin="" coordsize="73152,12161" o:gfxdata="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">
                     <v:shape id="Rectangle 51" o:spid="_x0000_s1027" style="position:absolute;width:73152;height:11303;visibility:visible;mso-wrap-style:square;v-text-anchor:middle" coordsize="7312660,1129665" o:gfxdata="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" path="m,l7312660,r,1129665l3619500,733425,,1091565,,xe" fillcolor="#5b9bd5 [3204]" stroked="f" strokeweight="1pt">
@@ -290,7 +290,7 @@
           <w:r>
             <w:rPr>
               <w:noProof/>
-              <w:lang w:eastAsia="es-ES"/>
+              <w:lang w:eastAsia="es-ES" w:bidi="ar-SA"/>
             </w:rPr>
             <mc:AlternateContent>
               <mc:Choice Requires="wps">
@@ -364,10 +364,11 @@
                                   <w:dataBinding w:prefixMappings="xmlns:ns0='http://purl.org/dc/elements/1.1/' xmlns:ns1='http://schemas.openxmlformats.org/package/2006/metadata/core-properties' " w:xpath="/ns1:coreProperties[1]/ns0:creator[1]" w:storeItemID="{6C3C8BC8-F283-45AE-878A-BAB7291924A1}"/>
                                   <w:text/>
                                 </w:sdtPr>
+                                <w:sdtEndPr/>
                                 <w:sdtContent>
                                   <w:p>
                                     <w:pPr>
-                                      <w:pStyle w:val="NoSpacing"/>
+                                      <w:pStyle w:val="Sinespaciado"/>
                                       <w:jc w:val="right"/>
                                       <w:rPr>
                                         <w:color w:val="595959" w:themeColor="text1" w:themeTint="A6"/>
@@ -388,7 +389,7 @@
                               </w:sdt>
                               <w:p>
                                 <w:pPr>
-                                  <w:pStyle w:val="NoSpacing"/>
+                                  <w:pStyle w:val="Sinespaciado"/>
                                   <w:jc w:val="right"/>
                                   <w:rPr>
                                     <w:color w:val="595959" w:themeColor="text1" w:themeTint="A6"/>
@@ -409,6 +410,7 @@
                                     <w:dataBinding w:prefixMappings="xmlns:ns0='http://schemas.microsoft.com/office/2006/coverPageProps' " w:xpath="/ns0:CoverPageProperties[1]/ns0:CompanyEmail[1]" w:storeItemID="{55AF091B-3C7A-41E3-B477-F2FDAA23CFDA}"/>
                                     <w:text/>
                                   </w:sdtPr>
+                                  <w:sdtEndPr/>
                                   <w:sdtContent>
                                     <w:r>
                                       <w:rPr>
@@ -463,10 +465,11 @@
                             <w:dataBinding w:prefixMappings="xmlns:ns0='http://purl.org/dc/elements/1.1/' xmlns:ns1='http://schemas.openxmlformats.org/package/2006/metadata/core-properties' " w:xpath="/ns1:coreProperties[1]/ns0:creator[1]" w:storeItemID="{6C3C8BC8-F283-45AE-878A-BAB7291924A1}"/>
                             <w:text/>
                           </w:sdtPr>
+                          <w:sdtEndPr/>
                           <w:sdtContent>
                             <w:p>
                               <w:pPr>
-                                <w:pStyle w:val="NoSpacing"/>
+                                <w:pStyle w:val="Sinespaciado"/>
                                 <w:jc w:val="right"/>
                                 <w:rPr>
                                   <w:color w:val="595959" w:themeColor="text1" w:themeTint="A6"/>
@@ -487,7 +490,7 @@
                         </w:sdt>
                         <w:p>
                           <w:pPr>
-                            <w:pStyle w:val="NoSpacing"/>
+                            <w:pStyle w:val="Sinespaciado"/>
                             <w:jc w:val="right"/>
                             <w:rPr>
                               <w:color w:val="595959" w:themeColor="text1" w:themeTint="A6"/>
@@ -508,6 +511,7 @@
                               <w:dataBinding w:prefixMappings="xmlns:ns0='http://schemas.microsoft.com/office/2006/coverPageProps' " w:xpath="/ns0:CoverPageProperties[1]/ns0:CompanyEmail[1]" w:storeItemID="{55AF091B-3C7A-41E3-B477-F2FDAA23CFDA}"/>
                               <w:text/>
                             </w:sdtPr>
+                            <w:sdtEndPr/>
                             <w:sdtContent>
                               <w:r>
                                 <w:rPr>
@@ -531,7 +535,7 @@
           <w:r>
             <w:rPr>
               <w:noProof/>
-              <w:lang w:eastAsia="es-ES"/>
+              <w:lang w:eastAsia="es-ES" w:bidi="ar-SA"/>
             </w:rPr>
             <mc:AlternateContent>
               <mc:Choice Requires="wps">
@@ -594,7 +598,7 @@
                             <w:txbxContent>
                               <w:p>
                                 <w:pPr>
-                                  <w:pStyle w:val="NoSpacing"/>
+                                  <w:pStyle w:val="Sinespaciado"/>
                                   <w:jc w:val="right"/>
                                   <w:rPr>
                                     <w:color w:val="5B9BD5" w:themeColor="accent1"/>
@@ -630,7 +634,7 @@
                               </w:p>
                               <w:p>
                                 <w:pPr>
-                                  <w:pStyle w:val="NoSpacing"/>
+                                  <w:pStyle w:val="Sinespaciado"/>
                                   <w:jc w:val="right"/>
                                   <w:rPr>
                                     <w:color w:val="595959" w:themeColor="text1" w:themeTint="A6"/>
@@ -666,7 +670,7 @@
                       <w:txbxContent>
                         <w:p>
                           <w:pPr>
-                            <w:pStyle w:val="NoSpacing"/>
+                            <w:pStyle w:val="Sinespaciado"/>
                             <w:jc w:val="right"/>
                             <w:rPr>
                               <w:color w:val="5B9BD5" w:themeColor="accent1"/>
@@ -702,7 +706,7 @@
                         </w:p>
                         <w:p>
                           <w:pPr>
-                            <w:pStyle w:val="NoSpacing"/>
+                            <w:pStyle w:val="Sinespaciado"/>
                             <w:jc w:val="right"/>
                             <w:rPr>
                               <w:color w:val="595959" w:themeColor="text1" w:themeTint="A6"/>
@@ -722,7 +726,7 @@
           <w:r>
             <w:rPr>
               <w:noProof/>
-              <w:lang w:eastAsia="es-ES"/>
+              <w:lang w:eastAsia="es-ES" w:bidi="ar-SA"/>
             </w:rPr>
             <mc:AlternateContent>
               <mc:Choice Requires="wps">
@@ -837,6 +841,7 @@
                                   <w:dataBinding w:prefixMappings="xmlns:ns0='http://purl.org/dc/elements/1.1/' xmlns:ns1='http://schemas.openxmlformats.org/package/2006/metadata/core-properties' " w:xpath="/ns1:coreProperties[1]/ns0:subject[1]" w:storeItemID="{6C3C8BC8-F283-45AE-878A-BAB7291924A1}"/>
                                   <w:text/>
                                 </w:sdtPr>
+                                <w:sdtEndPr/>
                                 <w:sdtContent>
                                   <w:p>
                                     <w:pPr>
@@ -938,6 +943,7 @@
                             <w:dataBinding w:prefixMappings="xmlns:ns0='http://purl.org/dc/elements/1.1/' xmlns:ns1='http://schemas.openxmlformats.org/package/2006/metadata/core-properties' " w:xpath="/ns1:coreProperties[1]/ns0:subject[1]" w:storeItemID="{6C3C8BC8-F283-45AE-878A-BAB7291924A1}"/>
                             <w:text/>
                           </w:sdtPr>
+                          <w:sdtEndPr/>
                           <w:sdtContent>
                             <w:p>
                               <w:pPr>
@@ -1004,7 +1010,7 @@
       <w:sdtContent>
         <w:p>
           <w:pPr>
-            <w:pStyle w:val="TOCHeading"/>
+            <w:pStyle w:val="TtulodeTDC"/>
           </w:pPr>
           <w:r>
             <w:t>Contenidos</w:t>
@@ -1012,7 +1018,7 @@
         </w:p>
         <w:p>
           <w:pPr>
-            <w:pStyle w:val="TOC1"/>
+            <w:pStyle w:val="TDC1"/>
             <w:tabs>
               <w:tab w:val="right" w:leader="dot" w:pos="9628"/>
             </w:tabs>
@@ -1033,10 +1039,10 @@
           <w:r>
             <w:fldChar w:fldCharType="separate"/>
           </w:r>
-          <w:hyperlink w:anchor="_Toc431554231" w:history="1">
-            <w:r>
-              <w:rPr>
-                <w:rStyle w:val="Hyperlink"/>
+          <w:hyperlink w:anchor="_Toc432336952" w:history="1">
+            <w:r>
+              <w:rPr>
+                <w:rStyle w:val="Hipervnculo"/>
                 <w:noProof/>
               </w:rPr>
               <w:t>Introducción y descripción general</w:t>
@@ -1060,7 +1066,7 @@
                 <w:noProof/>
                 <w:webHidden/>
               </w:rPr>
-              <w:instrText xml:space="preserve"> PAGEREF _Toc431554231 \h </w:instrText>
+              <w:instrText xml:space="preserve"> PAGEREF _Toc432336952 \h </w:instrText>
             </w:r>
             <w:r>
               <w:rPr>
@@ -1080,7 +1086,7 @@
                 <w:noProof/>
                 <w:webHidden/>
               </w:rPr>
-              <w:t>3</w:t>
+              <w:t>2</w:t>
             </w:r>
             <w:r>
               <w:rPr>
@@ -1093,7 +1099,7 @@
         </w:p>
         <w:p>
           <w:pPr>
-            <w:pStyle w:val="TOC1"/>
+            <w:pStyle w:val="TDC1"/>
             <w:tabs>
               <w:tab w:val="right" w:leader="dot" w:pos="9628"/>
             </w:tabs>
@@ -1105,13 +1111,13 @@
               <w:lang w:eastAsia="es-ES" w:bidi="ar-SA"/>
             </w:rPr>
           </w:pPr>
-          <w:hyperlink w:anchor="_Toc431554232" w:history="1">
-            <w:r>
-              <w:rPr>
-                <w:rStyle w:val="Hyperlink"/>
-                <w:noProof/>
-              </w:rPr>
-              <w:t>Diseño de las clases</w:t>
+          <w:hyperlink w:anchor="_Toc432336953" w:history="1">
+            <w:r>
+              <w:rPr>
+                <w:rStyle w:val="Hipervnculo"/>
+                <w:noProof/>
+              </w:rPr>
+              <w:t>Estructuras de datos principales y alternativas examinadas</w:t>
             </w:r>
             <w:r>
               <w:rPr>
@@ -1132,7 +1138,7 @@
                 <w:noProof/>
                 <w:webHidden/>
               </w:rPr>
-              <w:instrText xml:space="preserve"> PAGEREF _Toc431554232 \h </w:instrText>
+              <w:instrText xml:space="preserve"> PAGEREF _Toc432336953 \h </w:instrText>
             </w:r>
             <w:r>
               <w:rPr>
@@ -1152,7 +1158,7 @@
                 <w:noProof/>
                 <w:webHidden/>
               </w:rPr>
-              <w:t>3</w:t>
+              <w:t>2</w:t>
             </w:r>
             <w:r>
               <w:rPr>
@@ -1165,7 +1171,7 @@
         </w:p>
         <w:p>
           <w:pPr>
-            <w:pStyle w:val="TOC1"/>
+            <w:pStyle w:val="TDC1"/>
             <w:tabs>
               <w:tab w:val="right" w:leader="dot" w:pos="9628"/>
             </w:tabs>
@@ -1177,13 +1183,13 @@
               <w:lang w:eastAsia="es-ES" w:bidi="ar-SA"/>
             </w:rPr>
           </w:pPr>
-          <w:hyperlink w:anchor="_Toc431554233" w:history="1">
-            <w:r>
-              <w:rPr>
-                <w:rStyle w:val="Hyperlink"/>
-                <w:noProof/>
-              </w:rPr>
-              <w:t>Estructuras de datos principales y alternativas examinadas</w:t>
+          <w:hyperlink w:anchor="_Toc432336954" w:history="1">
+            <w:r>
+              <w:rPr>
+                <w:rStyle w:val="Hipervnculo"/>
+                <w:noProof/>
+              </w:rPr>
+              <w:t>Diseño de las clases</w:t>
             </w:r>
             <w:r>
               <w:rPr>
@@ -1204,7 +1210,7 @@
                 <w:noProof/>
                 <w:webHidden/>
               </w:rPr>
-              <w:instrText xml:space="preserve"> PAGEREF _Toc431554233 \h </w:instrText>
+              <w:instrText xml:space="preserve"> PAGEREF _Toc432336954 \h </w:instrText>
             </w:r>
             <w:r>
               <w:rPr>
@@ -1237,7 +1243,7 @@
         </w:p>
         <w:p>
           <w:pPr>
-            <w:pStyle w:val="TOC1"/>
+            <w:pStyle w:val="TDC1"/>
             <w:tabs>
               <w:tab w:val="right" w:leader="dot" w:pos="9628"/>
             </w:tabs>
@@ -1249,10 +1255,10 @@
               <w:lang w:eastAsia="es-ES" w:bidi="ar-SA"/>
             </w:rPr>
           </w:pPr>
-          <w:hyperlink w:anchor="_Toc431554234" w:history="1">
-            <w:r>
-              <w:rPr>
-                <w:rStyle w:val="Hyperlink"/>
+          <w:hyperlink w:anchor="_Toc432336955" w:history="1">
+            <w:r>
+              <w:rPr>
+                <w:rStyle w:val="Hipervnculo"/>
                 <w:noProof/>
               </w:rPr>
               <w:t>Diseño e implementación de los algoritmos principales</w:t>
@@ -1276,7 +1282,7 @@
                 <w:noProof/>
                 <w:webHidden/>
               </w:rPr>
-              <w:instrText xml:space="preserve"> PAGEREF _Toc431554234 \h </w:instrText>
+              <w:instrText xml:space="preserve"> PAGEREF _Toc432336955 \h </w:instrText>
             </w:r>
             <w:r>
               <w:rPr>
@@ -1309,7 +1315,7 @@
         </w:p>
         <w:p>
           <w:pPr>
-            <w:pStyle w:val="TOC2"/>
+            <w:pStyle w:val="TDC2"/>
             <w:tabs>
               <w:tab w:val="right" w:leader="dot" w:pos="9628"/>
             </w:tabs>
@@ -1321,10 +1327,10 @@
               <w:lang w:eastAsia="es-ES" w:bidi="ar-SA"/>
             </w:rPr>
           </w:pPr>
-          <w:hyperlink w:anchor="_Toc431554235" w:history="1">
-            <w:r>
-              <w:rPr>
-                <w:rStyle w:val="Hyperlink"/>
+          <w:hyperlink w:anchor="_Toc432336956" w:history="1">
+            <w:r>
+              <w:rPr>
+                <w:rStyle w:val="Hipervnculo"/>
                 <w:noProof/>
               </w:rPr>
               <w:t>Método buscarElemento</w:t>
@@ -1348,7 +1354,7 @@
                 <w:noProof/>
                 <w:webHidden/>
               </w:rPr>
-              <w:instrText xml:space="preserve"> PAGEREF _Toc431554235 \h </w:instrText>
+              <w:instrText xml:space="preserve"> PAGEREF _Toc432336956 \h </w:instrText>
             </w:r>
             <w:r>
               <w:rPr>
@@ -1381,7 +1387,7 @@
         </w:p>
         <w:p>
           <w:pPr>
-            <w:pStyle w:val="TOC1"/>
+            <w:pStyle w:val="TDC1"/>
             <w:tabs>
               <w:tab w:val="right" w:leader="dot" w:pos="9628"/>
             </w:tabs>
@@ -1393,10 +1399,10 @@
               <w:lang w:eastAsia="es-ES" w:bidi="ar-SA"/>
             </w:rPr>
           </w:pPr>
-          <w:hyperlink w:anchor="_Toc431554236" w:history="1">
-            <w:r>
-              <w:rPr>
-                <w:rStyle w:val="Hyperlink"/>
+          <w:hyperlink w:anchor="_Toc432336957" w:history="1">
+            <w:r>
+              <w:rPr>
+                <w:rStyle w:val="Hipervnculo"/>
                 <w:noProof/>
               </w:rPr>
               <w:t>Código</w:t>
@@ -1420,7 +1426,7 @@
                 <w:noProof/>
                 <w:webHidden/>
               </w:rPr>
-              <w:instrText xml:space="preserve"> PAGEREF _Toc431554236 \h </w:instrText>
+              <w:instrText xml:space="preserve"> PAGEREF _Toc432336957 \h </w:instrText>
             </w:r>
             <w:r>
               <w:rPr>
@@ -1440,7 +1446,7 @@
                 <w:noProof/>
                 <w:webHidden/>
               </w:rPr>
-              <w:t>4</w:t>
+              <w:t>5</w:t>
             </w:r>
             <w:r>
               <w:rPr>
@@ -1453,7 +1459,1001 @@
         </w:p>
         <w:p>
           <w:pPr>
-            <w:pStyle w:val="TOC1"/>
+            <w:pStyle w:val="TDC3"/>
+            <w:tabs>
+              <w:tab w:val="right" w:leader="dot" w:pos="9628"/>
+            </w:tabs>
+            <w:rPr>
+              <w:rFonts w:cstheme="minorBidi"/>
+              <w:noProof/>
+              <w:lang w:val="es-ES" w:eastAsia="es-ES"/>
+            </w:rPr>
+          </w:pPr>
+          <w:hyperlink w:anchor="_Toc432336958" w:history="1">
+            <w:r>
+              <w:rPr>
+                <w:rStyle w:val="Hipervnculo"/>
+                <w:noProof/>
+                <w:lang w:bidi="hi-IN"/>
+              </w:rPr>
+              <w:t>Clase Actor</w:t>
+            </w:r>
+            <w:r>
+              <w:rPr>
+                <w:noProof/>
+                <w:webHidden/>
+              </w:rPr>
+              <w:tab/>
+            </w:r>
+            <w:r>
+              <w:rPr>
+                <w:noProof/>
+                <w:webHidden/>
+              </w:rPr>
+              <w:fldChar w:fldCharType="begin"/>
+            </w:r>
+            <w:r>
+              <w:rPr>
+                <w:noProof/>
+                <w:webHidden/>
+              </w:rPr>
+              <w:instrText xml:space="preserve"> PAGEREF _Toc432336958 \h </w:instrText>
+            </w:r>
+            <w:r>
+              <w:rPr>
+                <w:noProof/>
+                <w:webHidden/>
+              </w:rPr>
+            </w:r>
+            <w:r>
+              <w:rPr>
+                <w:noProof/>
+                <w:webHidden/>
+              </w:rPr>
+              <w:fldChar w:fldCharType="separate"/>
+            </w:r>
+            <w:r>
+              <w:rPr>
+                <w:noProof/>
+                <w:webHidden/>
+              </w:rPr>
+              <w:t>5</w:t>
+            </w:r>
+            <w:r>
+              <w:rPr>
+                <w:noProof/>
+                <w:webHidden/>
+              </w:rPr>
+              <w:fldChar w:fldCharType="end"/>
+            </w:r>
+          </w:hyperlink>
+        </w:p>
+        <w:p>
+          <w:pPr>
+            <w:pStyle w:val="TDC3"/>
+            <w:tabs>
+              <w:tab w:val="right" w:leader="dot" w:pos="9628"/>
+            </w:tabs>
+            <w:rPr>
+              <w:rFonts w:cstheme="minorBidi"/>
+              <w:noProof/>
+              <w:lang w:val="es-ES" w:eastAsia="es-ES"/>
+            </w:rPr>
+          </w:pPr>
+          <w:hyperlink w:anchor="_Toc432336959" w:history="1">
+            <w:r>
+              <w:rPr>
+                <w:rStyle w:val="Hipervnculo"/>
+                <w:noProof/>
+                <w:lang w:bidi="hi-IN"/>
+              </w:rPr>
+              <w:t>Clase Pelicula</w:t>
+            </w:r>
+            <w:r>
+              <w:rPr>
+                <w:noProof/>
+                <w:webHidden/>
+              </w:rPr>
+              <w:tab/>
+            </w:r>
+            <w:r>
+              <w:rPr>
+                <w:noProof/>
+                <w:webHidden/>
+              </w:rPr>
+              <w:fldChar w:fldCharType="begin"/>
+            </w:r>
+            <w:r>
+              <w:rPr>
+                <w:noProof/>
+                <w:webHidden/>
+              </w:rPr>
+              <w:instrText xml:space="preserve"> PAGEREF _Toc432336959 \h </w:instrText>
+            </w:r>
+            <w:r>
+              <w:rPr>
+                <w:noProof/>
+                <w:webHidden/>
+              </w:rPr>
+            </w:r>
+            <w:r>
+              <w:rPr>
+                <w:noProof/>
+                <w:webHidden/>
+              </w:rPr>
+              <w:fldChar w:fldCharType="separate"/>
+            </w:r>
+            <w:r>
+              <w:rPr>
+                <w:noProof/>
+                <w:webHidden/>
+              </w:rPr>
+              <w:t>5</w:t>
+            </w:r>
+            <w:r>
+              <w:rPr>
+                <w:noProof/>
+                <w:webHidden/>
+              </w:rPr>
+              <w:fldChar w:fldCharType="end"/>
+            </w:r>
+          </w:hyperlink>
+        </w:p>
+        <w:p>
+          <w:pPr>
+            <w:pStyle w:val="TDC3"/>
+            <w:tabs>
+              <w:tab w:val="right" w:leader="dot" w:pos="9628"/>
+            </w:tabs>
+            <w:rPr>
+              <w:rFonts w:cstheme="minorBidi"/>
+              <w:noProof/>
+              <w:lang w:val="es-ES" w:eastAsia="es-ES"/>
+            </w:rPr>
+          </w:pPr>
+          <w:hyperlink w:anchor="_Toc432336960" w:history="1">
+            <w:r>
+              <w:rPr>
+                <w:rStyle w:val="Hipervnculo"/>
+                <w:noProof/>
+                <w:lang w:bidi="hi-IN"/>
+              </w:rPr>
+              <w:t>Clase ListaActores</w:t>
+            </w:r>
+            <w:r>
+              <w:rPr>
+                <w:noProof/>
+                <w:webHidden/>
+              </w:rPr>
+              <w:tab/>
+            </w:r>
+            <w:r>
+              <w:rPr>
+                <w:noProof/>
+                <w:webHidden/>
+              </w:rPr>
+              <w:fldChar w:fldCharType="begin"/>
+            </w:r>
+            <w:r>
+              <w:rPr>
+                <w:noProof/>
+                <w:webHidden/>
+              </w:rPr>
+              <w:instrText xml:space="preserve"> PAGEREF _Toc432336960 \h </w:instrText>
+            </w:r>
+            <w:r>
+              <w:rPr>
+                <w:noProof/>
+                <w:webHidden/>
+              </w:rPr>
+            </w:r>
+            <w:r>
+              <w:rPr>
+                <w:noProof/>
+                <w:webHidden/>
+              </w:rPr>
+              <w:fldChar w:fldCharType="separate"/>
+            </w:r>
+            <w:r>
+              <w:rPr>
+                <w:noProof/>
+                <w:webHidden/>
+              </w:rPr>
+              <w:t>6</w:t>
+            </w:r>
+            <w:r>
+              <w:rPr>
+                <w:noProof/>
+                <w:webHidden/>
+              </w:rPr>
+              <w:fldChar w:fldCharType="end"/>
+            </w:r>
+          </w:hyperlink>
+        </w:p>
+        <w:p>
+          <w:pPr>
+            <w:pStyle w:val="TDC3"/>
+            <w:tabs>
+              <w:tab w:val="right" w:leader="dot" w:pos="9628"/>
+            </w:tabs>
+            <w:rPr>
+              <w:rFonts w:cstheme="minorBidi"/>
+              <w:noProof/>
+              <w:lang w:val="es-ES" w:eastAsia="es-ES"/>
+            </w:rPr>
+          </w:pPr>
+          <w:hyperlink w:anchor="_Toc432336961" w:history="1">
+            <w:r>
+              <w:rPr>
+                <w:rStyle w:val="Hipervnculo"/>
+                <w:noProof/>
+                <w:lang w:bidi="hi-IN"/>
+              </w:rPr>
+              <w:t>Clase ListaPeliculas</w:t>
+            </w:r>
+            <w:r>
+              <w:rPr>
+                <w:noProof/>
+                <w:webHidden/>
+              </w:rPr>
+              <w:tab/>
+            </w:r>
+            <w:r>
+              <w:rPr>
+                <w:noProof/>
+                <w:webHidden/>
+              </w:rPr>
+              <w:fldChar w:fldCharType="begin"/>
+            </w:r>
+            <w:r>
+              <w:rPr>
+                <w:noProof/>
+                <w:webHidden/>
+              </w:rPr>
+              <w:instrText xml:space="preserve"> PAGEREF _Toc432336961 \h </w:instrText>
+            </w:r>
+            <w:r>
+              <w:rPr>
+                <w:noProof/>
+                <w:webHidden/>
+              </w:rPr>
+            </w:r>
+            <w:r>
+              <w:rPr>
+                <w:noProof/>
+                <w:webHidden/>
+              </w:rPr>
+              <w:fldChar w:fldCharType="separate"/>
+            </w:r>
+            <w:r>
+              <w:rPr>
+                <w:noProof/>
+                <w:webHidden/>
+              </w:rPr>
+              <w:t>7</w:t>
+            </w:r>
+            <w:r>
+              <w:rPr>
+                <w:noProof/>
+                <w:webHidden/>
+              </w:rPr>
+              <w:fldChar w:fldCharType="end"/>
+            </w:r>
+          </w:hyperlink>
+        </w:p>
+        <w:p>
+          <w:pPr>
+            <w:pStyle w:val="TDC3"/>
+            <w:tabs>
+              <w:tab w:val="right" w:leader="dot" w:pos="9628"/>
+            </w:tabs>
+            <w:rPr>
+              <w:rFonts w:cstheme="minorBidi"/>
+              <w:noProof/>
+              <w:lang w:val="es-ES" w:eastAsia="es-ES"/>
+            </w:rPr>
+          </w:pPr>
+          <w:hyperlink w:anchor="_Toc432336962" w:history="1">
+            <w:r>
+              <w:rPr>
+                <w:rStyle w:val="Hipervnculo"/>
+                <w:noProof/>
+                <w:lang w:bidi="hi-IN"/>
+              </w:rPr>
+              <w:t>Clase CatalogoActores</w:t>
+            </w:r>
+            <w:r>
+              <w:rPr>
+                <w:noProof/>
+                <w:webHidden/>
+              </w:rPr>
+              <w:tab/>
+            </w:r>
+            <w:r>
+              <w:rPr>
+                <w:noProof/>
+                <w:webHidden/>
+              </w:rPr>
+              <w:fldChar w:fldCharType="begin"/>
+            </w:r>
+            <w:r>
+              <w:rPr>
+                <w:noProof/>
+                <w:webHidden/>
+              </w:rPr>
+              <w:instrText xml:space="preserve"> PAGEREF _Toc432336962 \h </w:instrText>
+            </w:r>
+            <w:r>
+              <w:rPr>
+                <w:noProof/>
+                <w:webHidden/>
+              </w:rPr>
+            </w:r>
+            <w:r>
+              <w:rPr>
+                <w:noProof/>
+                <w:webHidden/>
+              </w:rPr>
+              <w:fldChar w:fldCharType="separate"/>
+            </w:r>
+            <w:r>
+              <w:rPr>
+                <w:noProof/>
+                <w:webHidden/>
+              </w:rPr>
+              <w:t>8</w:t>
+            </w:r>
+            <w:r>
+              <w:rPr>
+                <w:noProof/>
+                <w:webHidden/>
+              </w:rPr>
+              <w:fldChar w:fldCharType="end"/>
+            </w:r>
+          </w:hyperlink>
+        </w:p>
+        <w:p>
+          <w:pPr>
+            <w:pStyle w:val="TDC3"/>
+            <w:tabs>
+              <w:tab w:val="right" w:leader="dot" w:pos="9628"/>
+            </w:tabs>
+            <w:rPr>
+              <w:rFonts w:cstheme="minorBidi"/>
+              <w:noProof/>
+              <w:lang w:val="es-ES" w:eastAsia="es-ES"/>
+            </w:rPr>
+          </w:pPr>
+          <w:hyperlink w:anchor="_Toc432336963" w:history="1">
+            <w:r>
+              <w:rPr>
+                <w:rStyle w:val="Hipervnculo"/>
+                <w:noProof/>
+                <w:lang w:bidi="hi-IN"/>
+              </w:rPr>
+              <w:t>Clase CatalogoPeliculas</w:t>
+            </w:r>
+            <w:r>
+              <w:rPr>
+                <w:noProof/>
+                <w:webHidden/>
+              </w:rPr>
+              <w:tab/>
+            </w:r>
+            <w:r>
+              <w:rPr>
+                <w:noProof/>
+                <w:webHidden/>
+              </w:rPr>
+              <w:fldChar w:fldCharType="begin"/>
+            </w:r>
+            <w:r>
+              <w:rPr>
+                <w:noProof/>
+                <w:webHidden/>
+              </w:rPr>
+              <w:instrText xml:space="preserve"> PAGEREF _Toc432336963 \h </w:instrText>
+            </w:r>
+            <w:r>
+              <w:rPr>
+                <w:noProof/>
+                <w:webHidden/>
+              </w:rPr>
+            </w:r>
+            <w:r>
+              <w:rPr>
+                <w:noProof/>
+                <w:webHidden/>
+              </w:rPr>
+              <w:fldChar w:fldCharType="separate"/>
+            </w:r>
+            <w:r>
+              <w:rPr>
+                <w:noProof/>
+                <w:webHidden/>
+              </w:rPr>
+              <w:t>8</w:t>
+            </w:r>
+            <w:r>
+              <w:rPr>
+                <w:noProof/>
+                <w:webHidden/>
+              </w:rPr>
+              <w:fldChar w:fldCharType="end"/>
+            </w:r>
+          </w:hyperlink>
+        </w:p>
+        <w:p>
+          <w:pPr>
+            <w:pStyle w:val="TDC3"/>
+            <w:tabs>
+              <w:tab w:val="right" w:leader="dot" w:pos="9628"/>
+            </w:tabs>
+            <w:rPr>
+              <w:rFonts w:cstheme="minorBidi"/>
+              <w:noProof/>
+              <w:lang w:val="es-ES" w:eastAsia="es-ES"/>
+            </w:rPr>
+          </w:pPr>
+          <w:hyperlink w:anchor="_Toc432336964" w:history="1">
+            <w:r>
+              <w:rPr>
+                <w:rStyle w:val="Hipervnculo"/>
+                <w:noProof/>
+                <w:lang w:bidi="hi-IN"/>
+              </w:rPr>
+              <w:t>Clase Fichero</w:t>
+            </w:r>
+            <w:r>
+              <w:rPr>
+                <w:noProof/>
+                <w:webHidden/>
+              </w:rPr>
+              <w:tab/>
+            </w:r>
+            <w:r>
+              <w:rPr>
+                <w:noProof/>
+                <w:webHidden/>
+              </w:rPr>
+              <w:fldChar w:fldCharType="begin"/>
+            </w:r>
+            <w:r>
+              <w:rPr>
+                <w:noProof/>
+                <w:webHidden/>
+              </w:rPr>
+              <w:instrText xml:space="preserve"> PAGEREF _Toc432336964 \h </w:instrText>
+            </w:r>
+            <w:r>
+              <w:rPr>
+                <w:noProof/>
+                <w:webHidden/>
+              </w:rPr>
+            </w:r>
+            <w:r>
+              <w:rPr>
+                <w:noProof/>
+                <w:webHidden/>
+              </w:rPr>
+              <w:fldChar w:fldCharType="separate"/>
+            </w:r>
+            <w:r>
+              <w:rPr>
+                <w:noProof/>
+                <w:webHidden/>
+              </w:rPr>
+              <w:t>9</w:t>
+            </w:r>
+            <w:r>
+              <w:rPr>
+                <w:noProof/>
+                <w:webHidden/>
+              </w:rPr>
+              <w:fldChar w:fldCharType="end"/>
+            </w:r>
+          </w:hyperlink>
+        </w:p>
+        <w:p>
+          <w:pPr>
+            <w:pStyle w:val="TDC3"/>
+            <w:tabs>
+              <w:tab w:val="right" w:leader="dot" w:pos="9628"/>
+            </w:tabs>
+            <w:rPr>
+              <w:rFonts w:cstheme="minorBidi"/>
+              <w:noProof/>
+              <w:lang w:val="es-ES" w:eastAsia="es-ES"/>
+            </w:rPr>
+          </w:pPr>
+          <w:hyperlink w:anchor="_Toc432336965" w:history="1">
+            <w:r>
+              <w:rPr>
+                <w:rStyle w:val="Hipervnculo"/>
+                <w:noProof/>
+                <w:lang w:bidi="hi-IN"/>
+              </w:rPr>
+              <w:t>Clase Stopwatch</w:t>
+            </w:r>
+            <w:r>
+              <w:rPr>
+                <w:noProof/>
+                <w:webHidden/>
+              </w:rPr>
+              <w:tab/>
+            </w:r>
+            <w:r>
+              <w:rPr>
+                <w:noProof/>
+                <w:webHidden/>
+              </w:rPr>
+              <w:fldChar w:fldCharType="begin"/>
+            </w:r>
+            <w:r>
+              <w:rPr>
+                <w:noProof/>
+                <w:webHidden/>
+              </w:rPr>
+              <w:instrText xml:space="preserve"> PAGEREF _Toc432336965 \h </w:instrText>
+            </w:r>
+            <w:r>
+              <w:rPr>
+                <w:noProof/>
+                <w:webHidden/>
+              </w:rPr>
+            </w:r>
+            <w:r>
+              <w:rPr>
+                <w:noProof/>
+                <w:webHidden/>
+              </w:rPr>
+              <w:fldChar w:fldCharType="separate"/>
+            </w:r>
+            <w:r>
+              <w:rPr>
+                <w:noProof/>
+                <w:webHidden/>
+              </w:rPr>
+              <w:t>10</w:t>
+            </w:r>
+            <w:r>
+              <w:rPr>
+                <w:noProof/>
+                <w:webHidden/>
+              </w:rPr>
+              <w:fldChar w:fldCharType="end"/>
+            </w:r>
+          </w:hyperlink>
+        </w:p>
+        <w:p>
+          <w:pPr>
+            <w:pStyle w:val="TDC3"/>
+            <w:tabs>
+              <w:tab w:val="right" w:leader="dot" w:pos="9628"/>
+            </w:tabs>
+            <w:rPr>
+              <w:rFonts w:cstheme="minorBidi"/>
+              <w:noProof/>
+              <w:lang w:val="es-ES" w:eastAsia="es-ES"/>
+            </w:rPr>
+          </w:pPr>
+          <w:hyperlink w:anchor="_Toc432336966" w:history="1">
+            <w:r>
+              <w:rPr>
+                <w:rStyle w:val="Hipervnculo"/>
+                <w:noProof/>
+                <w:lang w:bidi="hi-IN"/>
+              </w:rPr>
+              <w:t>Prueba Actor</w:t>
+            </w:r>
+            <w:r>
+              <w:rPr>
+                <w:noProof/>
+                <w:webHidden/>
+              </w:rPr>
+              <w:tab/>
+            </w:r>
+            <w:r>
+              <w:rPr>
+                <w:noProof/>
+                <w:webHidden/>
+              </w:rPr>
+              <w:fldChar w:fldCharType="begin"/>
+            </w:r>
+            <w:r>
+              <w:rPr>
+                <w:noProof/>
+                <w:webHidden/>
+              </w:rPr>
+              <w:instrText xml:space="preserve"> PAGEREF _Toc432336966 \h </w:instrText>
+            </w:r>
+            <w:r>
+              <w:rPr>
+                <w:noProof/>
+                <w:webHidden/>
+              </w:rPr>
+            </w:r>
+            <w:r>
+              <w:rPr>
+                <w:noProof/>
+                <w:webHidden/>
+              </w:rPr>
+              <w:fldChar w:fldCharType="separate"/>
+            </w:r>
+            <w:r>
+              <w:rPr>
+                <w:noProof/>
+                <w:webHidden/>
+              </w:rPr>
+              <w:t>10</w:t>
+            </w:r>
+            <w:r>
+              <w:rPr>
+                <w:noProof/>
+                <w:webHidden/>
+              </w:rPr>
+              <w:fldChar w:fldCharType="end"/>
+            </w:r>
+          </w:hyperlink>
+        </w:p>
+        <w:p>
+          <w:pPr>
+            <w:pStyle w:val="TDC3"/>
+            <w:tabs>
+              <w:tab w:val="right" w:leader="dot" w:pos="9628"/>
+            </w:tabs>
+            <w:rPr>
+              <w:rFonts w:cstheme="minorBidi"/>
+              <w:noProof/>
+              <w:lang w:val="es-ES" w:eastAsia="es-ES"/>
+            </w:rPr>
+          </w:pPr>
+          <w:hyperlink w:anchor="_Toc432336967" w:history="1">
+            <w:r>
+              <w:rPr>
+                <w:rStyle w:val="Hipervnculo"/>
+                <w:noProof/>
+                <w:lang w:bidi="hi-IN"/>
+              </w:rPr>
+              <w:t>Prueba Pelicula</w:t>
+            </w:r>
+            <w:r>
+              <w:rPr>
+                <w:noProof/>
+                <w:webHidden/>
+              </w:rPr>
+              <w:tab/>
+            </w:r>
+            <w:r>
+              <w:rPr>
+                <w:noProof/>
+                <w:webHidden/>
+              </w:rPr>
+              <w:fldChar w:fldCharType="begin"/>
+            </w:r>
+            <w:r>
+              <w:rPr>
+                <w:noProof/>
+                <w:webHidden/>
+              </w:rPr>
+              <w:instrText xml:space="preserve"> PAGEREF _Toc432336967 \h </w:instrText>
+            </w:r>
+            <w:r>
+              <w:rPr>
+                <w:noProof/>
+                <w:webHidden/>
+              </w:rPr>
+            </w:r>
+            <w:r>
+              <w:rPr>
+                <w:noProof/>
+                <w:webHidden/>
+              </w:rPr>
+              <w:fldChar w:fldCharType="separate"/>
+            </w:r>
+            <w:r>
+              <w:rPr>
+                <w:noProof/>
+                <w:webHidden/>
+              </w:rPr>
+              <w:t>11</w:t>
+            </w:r>
+            <w:r>
+              <w:rPr>
+                <w:noProof/>
+                <w:webHidden/>
+              </w:rPr>
+              <w:fldChar w:fldCharType="end"/>
+            </w:r>
+          </w:hyperlink>
+        </w:p>
+        <w:p>
+          <w:pPr>
+            <w:pStyle w:val="TDC3"/>
+            <w:tabs>
+              <w:tab w:val="right" w:leader="dot" w:pos="9628"/>
+            </w:tabs>
+            <w:rPr>
+              <w:rFonts w:cstheme="minorBidi"/>
+              <w:noProof/>
+              <w:lang w:val="es-ES" w:eastAsia="es-ES"/>
+            </w:rPr>
+          </w:pPr>
+          <w:hyperlink w:anchor="_Toc432336968" w:history="1">
+            <w:r>
+              <w:rPr>
+                <w:rStyle w:val="Hipervnculo"/>
+                <w:noProof/>
+                <w:lang w:bidi="hi-IN"/>
+              </w:rPr>
+              <w:t>Prueba ListaActores</w:t>
+            </w:r>
+            <w:r>
+              <w:rPr>
+                <w:noProof/>
+                <w:webHidden/>
+              </w:rPr>
+              <w:tab/>
+            </w:r>
+            <w:r>
+              <w:rPr>
+                <w:noProof/>
+                <w:webHidden/>
+              </w:rPr>
+              <w:fldChar w:fldCharType="begin"/>
+            </w:r>
+            <w:r>
+              <w:rPr>
+                <w:noProof/>
+                <w:webHidden/>
+              </w:rPr>
+              <w:instrText xml:space="preserve"> PAGEREF _Toc432336968 \h </w:instrText>
+            </w:r>
+            <w:r>
+              <w:rPr>
+                <w:noProof/>
+                <w:webHidden/>
+              </w:rPr>
+            </w:r>
+            <w:r>
+              <w:rPr>
+                <w:noProof/>
+                <w:webHidden/>
+              </w:rPr>
+              <w:fldChar w:fldCharType="separate"/>
+            </w:r>
+            <w:r>
+              <w:rPr>
+                <w:noProof/>
+                <w:webHidden/>
+              </w:rPr>
+              <w:t>12</w:t>
+            </w:r>
+            <w:r>
+              <w:rPr>
+                <w:noProof/>
+                <w:webHidden/>
+              </w:rPr>
+              <w:fldChar w:fldCharType="end"/>
+            </w:r>
+          </w:hyperlink>
+        </w:p>
+        <w:p>
+          <w:pPr>
+            <w:pStyle w:val="TDC3"/>
+            <w:tabs>
+              <w:tab w:val="right" w:leader="dot" w:pos="9628"/>
+            </w:tabs>
+            <w:rPr>
+              <w:rFonts w:cstheme="minorBidi"/>
+              <w:noProof/>
+              <w:lang w:val="es-ES" w:eastAsia="es-ES"/>
+            </w:rPr>
+          </w:pPr>
+          <w:hyperlink w:anchor="_Toc432336969" w:history="1">
+            <w:r>
+              <w:rPr>
+                <w:rStyle w:val="Hipervnculo"/>
+                <w:noProof/>
+                <w:lang w:bidi="hi-IN"/>
+              </w:rPr>
+              <w:t>Prueba ListaPeliculas</w:t>
+            </w:r>
+            <w:r>
+              <w:rPr>
+                <w:noProof/>
+                <w:webHidden/>
+              </w:rPr>
+              <w:tab/>
+            </w:r>
+            <w:r>
+              <w:rPr>
+                <w:noProof/>
+                <w:webHidden/>
+              </w:rPr>
+              <w:fldChar w:fldCharType="begin"/>
+            </w:r>
+            <w:r>
+              <w:rPr>
+                <w:noProof/>
+                <w:webHidden/>
+              </w:rPr>
+              <w:instrText xml:space="preserve"> PAGEREF _Toc432336969 \h </w:instrText>
+            </w:r>
+            <w:r>
+              <w:rPr>
+                <w:noProof/>
+                <w:webHidden/>
+              </w:rPr>
+            </w:r>
+            <w:r>
+              <w:rPr>
+                <w:noProof/>
+                <w:webHidden/>
+              </w:rPr>
+              <w:fldChar w:fldCharType="separate"/>
+            </w:r>
+            <w:r>
+              <w:rPr>
+                <w:noProof/>
+                <w:webHidden/>
+              </w:rPr>
+              <w:t>13</w:t>
+            </w:r>
+            <w:r>
+              <w:rPr>
+                <w:noProof/>
+                <w:webHidden/>
+              </w:rPr>
+              <w:fldChar w:fldCharType="end"/>
+            </w:r>
+          </w:hyperlink>
+        </w:p>
+        <w:p>
+          <w:pPr>
+            <w:pStyle w:val="TDC3"/>
+            <w:tabs>
+              <w:tab w:val="right" w:leader="dot" w:pos="9628"/>
+            </w:tabs>
+            <w:rPr>
+              <w:rFonts w:cstheme="minorBidi"/>
+              <w:noProof/>
+              <w:lang w:val="es-ES" w:eastAsia="es-ES"/>
+            </w:rPr>
+          </w:pPr>
+          <w:hyperlink w:anchor="_Toc432336970" w:history="1">
+            <w:r>
+              <w:rPr>
+                <w:rStyle w:val="Hipervnculo"/>
+                <w:noProof/>
+                <w:lang w:bidi="hi-IN"/>
+              </w:rPr>
+              <w:t>Prueba CatalogoActores</w:t>
+            </w:r>
+            <w:r>
+              <w:rPr>
+                <w:noProof/>
+                <w:webHidden/>
+              </w:rPr>
+              <w:tab/>
+            </w:r>
+            <w:r>
+              <w:rPr>
+                <w:noProof/>
+                <w:webHidden/>
+              </w:rPr>
+              <w:fldChar w:fldCharType="begin"/>
+            </w:r>
+            <w:r>
+              <w:rPr>
+                <w:noProof/>
+                <w:webHidden/>
+              </w:rPr>
+              <w:instrText xml:space="preserve"> PAGEREF _Toc432336970 \h </w:instrText>
+            </w:r>
+            <w:r>
+              <w:rPr>
+                <w:noProof/>
+                <w:webHidden/>
+              </w:rPr>
+            </w:r>
+            <w:r>
+              <w:rPr>
+                <w:noProof/>
+                <w:webHidden/>
+              </w:rPr>
+              <w:fldChar w:fldCharType="separate"/>
+            </w:r>
+            <w:r>
+              <w:rPr>
+                <w:noProof/>
+                <w:webHidden/>
+              </w:rPr>
+              <w:t>14</w:t>
+            </w:r>
+            <w:r>
+              <w:rPr>
+                <w:noProof/>
+                <w:webHidden/>
+              </w:rPr>
+              <w:fldChar w:fldCharType="end"/>
+            </w:r>
+          </w:hyperlink>
+        </w:p>
+        <w:p>
+          <w:pPr>
+            <w:pStyle w:val="TDC3"/>
+            <w:tabs>
+              <w:tab w:val="right" w:leader="dot" w:pos="9628"/>
+            </w:tabs>
+            <w:rPr>
+              <w:rFonts w:cstheme="minorBidi"/>
+              <w:noProof/>
+              <w:lang w:val="es-ES" w:eastAsia="es-ES"/>
+            </w:rPr>
+          </w:pPr>
+          <w:hyperlink w:anchor="_Toc432336971" w:history="1">
+            <w:r>
+              <w:rPr>
+                <w:rStyle w:val="Hipervnculo"/>
+                <w:noProof/>
+                <w:lang w:bidi="hi-IN"/>
+              </w:rPr>
+              <w:t>Prueba CatalogoPeliculas</w:t>
+            </w:r>
+            <w:r>
+              <w:rPr>
+                <w:noProof/>
+                <w:webHidden/>
+              </w:rPr>
+              <w:tab/>
+            </w:r>
+            <w:r>
+              <w:rPr>
+                <w:noProof/>
+                <w:webHidden/>
+              </w:rPr>
+              <w:fldChar w:fldCharType="begin"/>
+            </w:r>
+            <w:r>
+              <w:rPr>
+                <w:noProof/>
+                <w:webHidden/>
+              </w:rPr>
+              <w:instrText xml:space="preserve"> PAGEREF _Toc432336971 \h </w:instrText>
+            </w:r>
+            <w:r>
+              <w:rPr>
+                <w:noProof/>
+                <w:webHidden/>
+              </w:rPr>
+            </w:r>
+            <w:r>
+              <w:rPr>
+                <w:noProof/>
+                <w:webHidden/>
+              </w:rPr>
+              <w:fldChar w:fldCharType="separate"/>
+            </w:r>
+            <w:r>
+              <w:rPr>
+                <w:noProof/>
+                <w:webHidden/>
+              </w:rPr>
+              <w:t>15</w:t>
+            </w:r>
+            <w:r>
+              <w:rPr>
+                <w:noProof/>
+                <w:webHidden/>
+              </w:rPr>
+              <w:fldChar w:fldCharType="end"/>
+            </w:r>
+          </w:hyperlink>
+        </w:p>
+        <w:p>
+          <w:pPr>
+            <w:pStyle w:val="TDC1"/>
             <w:tabs>
               <w:tab w:val="right" w:leader="dot" w:pos="9628"/>
             </w:tabs>
@@ -1465,10 +2465,10 @@
               <w:lang w:eastAsia="es-ES" w:bidi="ar-SA"/>
             </w:rPr>
           </w:pPr>
-          <w:hyperlink w:anchor="_Toc431554237" w:history="1">
-            <w:r>
-              <w:rPr>
-                <w:rStyle w:val="Hyperlink"/>
+          <w:hyperlink w:anchor="_Toc432336972" w:history="1">
+            <w:r>
+              <w:rPr>
+                <w:rStyle w:val="Hipervnculo"/>
                 <w:noProof/>
               </w:rPr>
               <w:t>Conclusiones y resultados empíricos de las pruebas</w:t>
@@ -1492,7 +2492,7 @@
                 <w:noProof/>
                 <w:webHidden/>
               </w:rPr>
-              <w:instrText xml:space="preserve"> PAGEREF _Toc431554237 \h </w:instrText>
+              <w:instrText xml:space="preserve"> PAGEREF _Toc432336972 \h </w:instrText>
             </w:r>
             <w:r>
               <w:rPr>
@@ -1512,7 +2512,7 @@
                 <w:noProof/>
                 <w:webHidden/>
               </w:rPr>
-              <w:t>5</w:t>
+              <w:t>16</w:t>
             </w:r>
             <w:r>
               <w:rPr>
@@ -1559,21 +2559,10 @@
     </w:p>
     <w:p>
       <w:pPr>
-        <w:pStyle w:val="Titulo"/>
-        <w:rPr>
-          <w:b w:val="0"/>
-          <w:bCs w:val="0"/>
-          <w:sz w:val="28"/>
-          <w:szCs w:val="28"/>
-        </w:rPr>
-      </w:pPr>
-    </w:p>
-    <w:p>
-      <w:pPr>
-        <w:pStyle w:val="Heading1"/>
+        <w:pStyle w:val="Ttulo1"/>
       </w:pPr>
       <w:bookmarkStart w:id="0" w:name="_Toc431552094"/>
-      <w:bookmarkStart w:id="1" w:name="_Toc431554231"/>
+      <w:bookmarkStart w:id="1" w:name="_Toc432336952"/>
       <w:r>
         <w:lastRenderedPageBreak/>
         <w:t>Introducción</w:t>
@@ -1620,10 +2609,10 @@
     </w:p>
     <w:p>
       <w:pPr>
-        <w:pStyle w:val="Heading1"/>
+        <w:pStyle w:val="Ttulo1"/>
       </w:pPr>
       <w:bookmarkStart w:id="2" w:name="_Toc431552096"/>
-      <w:bookmarkStart w:id="3" w:name="_Toc431554233"/>
+      <w:bookmarkStart w:id="3" w:name="_Toc432336953"/>
       <w:r>
         <w:t>Estructuras de datos principales</w:t>
       </w:r>
@@ -1643,7 +2632,7 @@
     </w:p>
     <w:tbl>
       <w:tblPr>
-        <w:tblStyle w:val="PlainTable2"/>
+        <w:tblStyle w:val="Tablanormal2"/>
         <w:tblW w:w="0" w:type="auto"/>
         <w:tblLook w:val="00A0" w:firstRow="1" w:lastRow="0" w:firstColumn="1" w:lastColumn="0" w:noHBand="0" w:noVBand="0"/>
       </w:tblPr>
@@ -2049,10 +3038,10 @@
     </w:p>
     <w:p>
       <w:pPr>
-        <w:pStyle w:val="Heading1"/>
+        <w:pStyle w:val="Ttulo1"/>
       </w:pPr>
       <w:bookmarkStart w:id="4" w:name="_Toc431552095"/>
-      <w:bookmarkStart w:id="5" w:name="_Toc431554232"/>
+      <w:bookmarkStart w:id="5" w:name="_Toc432336954"/>
       <w:r>
         <w:lastRenderedPageBreak/>
         <w:t>Diseño de las clases</w:t>
@@ -2086,7 +3075,7 @@
             <v:path o:extrusionok="f" gradientshapeok="t" o:connecttype="rect"/>
             <o:lock v:ext="edit" aspectratio="t"/>
           </v:shapetype>
-          <v:shape id="_x0000_i1025" type="#_x0000_t75" style="width:481.9pt;height:683.2pt">
+          <v:shape id="_x0000_i1025" type="#_x0000_t75" style="width:482.25pt;height:683.25pt">
             <v:imagedata r:id="rId11" o:title="diagram"/>
           </v:shape>
         </w:pict>
@@ -2109,10 +3098,10 @@
     </w:p>
     <w:p>
       <w:pPr>
-        <w:pStyle w:val="Heading1"/>
+        <w:pStyle w:val="Ttulo1"/>
       </w:pPr>
       <w:bookmarkStart w:id="6" w:name="_Toc431552097"/>
-      <w:bookmarkStart w:id="7" w:name="_Toc431554234"/>
+      <w:bookmarkStart w:id="7" w:name="_Toc432336955"/>
       <w:r>
         <w:t xml:space="preserve">Diseño e implementación de los algoritmos </w:t>
       </w:r>
@@ -2152,12 +3141,15 @@
     </w:p>
     <w:p>
       <w:pPr>
-        <w:pStyle w:val="Heading2"/>
+        <w:pStyle w:val="Ttulo2"/>
       </w:pPr>
       <w:bookmarkStart w:id="8" w:name="_Toc431552098"/>
-      <w:bookmarkStart w:id="9" w:name="_Toc431554235"/>
-      <w:r>
-        <w:t>Método buscarElemento</w:t>
+      <w:bookmarkStart w:id="9" w:name="_Toc432336956"/>
+      <w:r>
+        <w:t xml:space="preserve">Método </w:t>
+      </w:r>
+      <w:r>
+        <w:t>buscarPeliculaPorTitulo</w:t>
       </w:r>
       <w:bookmarkEnd w:id="8"/>
       <w:bookmarkEnd w:id="9"/>
@@ -2167,7 +3159,10 @@
         <w:pStyle w:val="codigo"/>
       </w:pPr>
       <w:r>
-        <w:t>public boolean buscarElemento(int x) {</w:t>
+        <w:t>public Pelicula buscarPeliculaPorTitulo(String titulo)</w:t>
+      </w:r>
+      <w:r>
+        <w:t>{</w:t>
       </w:r>
     </w:p>
     <w:p>
@@ -2183,7 +3178,7 @@
         <w:pStyle w:val="codigo"/>
       </w:pPr>
       <w:r>
-        <w:t>/* Postcondición: el resultado es true si x pertenece a la lista y false si no</w:t>
+        <w:t>/* Postcondición: devuelve la película buscada, en caso de no estar devuelve null</w:t>
       </w:r>
     </w:p>
     <w:p>
@@ -2199,7 +3194,7 @@
         <w:pStyle w:val="Puntosnivel1"/>
         <w:numPr>
           <w:ilvl w:val="0"/>
-          <w:numId w:val="4"/>
+          <w:numId w:val="7"/>
         </w:numPr>
       </w:pPr>
       <w:r>
@@ -2211,7 +3206,7 @@
         <w:pStyle w:val="Standard"/>
         <w:numPr>
           <w:ilvl w:val="0"/>
-          <w:numId w:val="4"/>
+          <w:numId w:val="7"/>
         </w:numPr>
       </w:pPr>
       <w:r>
@@ -2223,11 +3218,14 @@
         <w:pStyle w:val="Puntosnivel1"/>
         <w:numPr>
           <w:ilvl w:val="1"/>
-          <w:numId w:val="4"/>
+          <w:numId w:val="7"/>
         </w:numPr>
       </w:pPr>
       <w:r>
-        <w:t>el elemento buscado es igual al de la lista</w:t>
+        <w:t>E</w:t>
+      </w:r>
+      <w:r>
+        <w:t>l elemento buscado es igual al de la lista</w:t>
       </w:r>
     </w:p>
     <w:p>
@@ -2235,11 +3233,14 @@
         <w:pStyle w:val="Puntosnivel2"/>
         <w:numPr>
           <w:ilvl w:val="1"/>
-          <w:numId w:val="4"/>
+          <w:numId w:val="7"/>
         </w:numPr>
       </w:pPr>
       <w:r>
-        <w:t>el elemento buscado no es el de la lista</w:t>
+        <w:t>E</w:t>
+      </w:r>
+      <w:r>
+        <w:t>l elemento buscado no es el de la lista</w:t>
       </w:r>
     </w:p>
     <w:p>
@@ -2247,7 +3248,7 @@
         <w:pStyle w:val="Puntosnivel2"/>
         <w:numPr>
           <w:ilvl w:val="0"/>
-          <w:numId w:val="4"/>
+          <w:numId w:val="7"/>
         </w:numPr>
       </w:pPr>
       <w:r>
@@ -2259,7 +3260,7 @@
         <w:pStyle w:val="Standard"/>
         <w:numPr>
           <w:ilvl w:val="1"/>
-          <w:numId w:val="4"/>
+          <w:numId w:val="7"/>
         </w:numPr>
       </w:pPr>
       <w:r>
@@ -2271,7 +3272,7 @@
         <w:pStyle w:val="Standard"/>
         <w:numPr>
           <w:ilvl w:val="1"/>
-          <w:numId w:val="4"/>
+          <w:numId w:val="7"/>
         </w:numPr>
       </w:pPr>
       <w:r>
@@ -2283,7 +3284,7 @@
         <w:pStyle w:val="Standard"/>
         <w:numPr>
           <w:ilvl w:val="1"/>
-          <w:numId w:val="4"/>
+          <w:numId w:val="7"/>
         </w:numPr>
       </w:pPr>
       <w:r>
@@ -2295,7 +3296,7 @@
         <w:pStyle w:val="Standard"/>
         <w:numPr>
           <w:ilvl w:val="1"/>
-          <w:numId w:val="4"/>
+          <w:numId w:val="7"/>
         </w:numPr>
       </w:pPr>
       <w:r>
@@ -2313,17 +3314,86 @@
     <w:p>
       <w:pPr>
         <w:pStyle w:val="codigo"/>
-      </w:pPr>
-      <w:r>
-        <w:t>i := 0</w:t>
+        <w:jc w:val="left"/>
+      </w:pPr>
+      <w:r>
+        <w:t>Pelicula seBusca = null;</w:t>
+      </w:r>
+      <w:r>
+        <w:br/>
+        <w:t>boolean enc = false;</w:t>
+      </w:r>
+      <w:r>
+        <w:br/>
+        <w:t>Iterator&lt;Pelicula&gt; itr = this.getIterador();</w:t>
+      </w:r>
+      <w:r>
+        <w:br/>
+        <w:t>while (!enc &amp;&amp; itr.hasNext()){</w:t>
+      </w:r>
+      <w:r>
+        <w:br/>
+        <w:t xml:space="preserve">   seBusca = itr.next();</w:t>
+      </w:r>
+      <w:r>
+        <w:br/>
+        <w:t xml:space="preserve">   if (seBusca.getTitulo().equals(titulo)){</w:t>
+      </w:r>
+      <w:r>
+        <w:br/>
+        <w:t xml:space="preserve">      enc = true;</w:t>
+      </w:r>
+      <w:r>
+        <w:br/>
+        <w:t xml:space="preserve">   }</w:t>
+      </w:r>
+      <w:r>
+        <w:br/>
+        <w:t>}</w:t>
+      </w:r>
+      <w:r>
+        <w:br/>
+        <w:t>if (!enc){</w:t>
+      </w:r>
+      <w:r>
+        <w:br/>
+        <w:t xml:space="preserve">   seBusca=null;</w:t>
+      </w:r>
+      <w:r>
+        <w:br/>
+        <w:t>}</w:t>
+      </w:r>
+      <w:r>
+        <w:br/>
+        <w:t>return seBusca;</w:t>
       </w:r>
     </w:p>
     <w:p>
       <w:pPr>
         <w:pStyle w:val="codigo"/>
       </w:pPr>
-      <w:r>
-        <w:t>enc := 0</w:t>
+    </w:p>
+    <w:p>
+      <w:pPr>
+        <w:pStyle w:val="Standard"/>
+      </w:pPr>
+      <w:r>
+        <w:t>Coste: el algoritmo, en el caso peor, examina todos los elementos de la lista. Para una lista de n elementos, el coste será O(n).</w:t>
+      </w:r>
+    </w:p>
+    <w:p>
+      <w:pPr>
+        <w:pStyle w:val="Ttulo2"/>
+      </w:pPr>
+      <w:r>
+        <w:lastRenderedPageBreak/>
+        <w:t xml:space="preserve">Método </w:t>
+      </w:r>
+      <w:r>
+        <w:t>buscar</w:t>
+      </w:r>
+      <w:r>
+        <w:t>ActorPorNombre</w:t>
       </w:r>
     </w:p>
     <w:p>
@@ -2331,7 +3401,28 @@
         <w:pStyle w:val="codigo"/>
       </w:pPr>
       <w:r>
-        <w:t>mientras (i &lt;= n) y no enc hacer</w:t>
+        <w:t>public Pelicula buscar</w:t>
+      </w:r>
+      <w:r>
+        <w:t>Actor</w:t>
+      </w:r>
+      <w:r>
+        <w:t>Por</w:t>
+      </w:r>
+      <w:r>
+        <w:t>Nombre</w:t>
+      </w:r>
+      <w:r>
+        <w:t xml:space="preserve">(String </w:t>
+      </w:r>
+      <w:r>
+        <w:t>nombre</w:t>
+      </w:r>
+      <w:r>
+        <w:t>)</w:t>
+      </w:r>
+      <w:r>
+        <w:t>{</w:t>
       </w:r>
     </w:p>
     <w:p>
@@ -2339,8 +3430,7 @@
         <w:pStyle w:val="codigo"/>
       </w:pPr>
       <w:r>
-        <w:tab/>
-        <w:t>si el elemento i-ésimo es igual a x</w:t>
+        <w:t>/* Precondición: el array no está vacío</w:t>
       </w:r>
     </w:p>
     <w:p>
@@ -2348,26 +3438,200 @@
         <w:pStyle w:val="codigo"/>
       </w:pPr>
       <w:r>
-        <w:tab/>
-        <w:t>entonces enc := true</w:t>
+        <w:t xml:space="preserve">/* Postcondición: devuelve </w:t>
+      </w:r>
+      <w:r>
+        <w:t>el actor buscado</w:t>
+      </w:r>
+      <w:r>
+        <w:t>, en caso de no estar devuelve null</w:t>
+      </w:r>
+    </w:p>
+    <w:p>
+      <w:pPr>
+        <w:pStyle w:val="Puntosnivel1"/>
+      </w:pPr>
+      <w:r>
+        <w:t>Casos de prueba:</w:t>
+      </w:r>
+    </w:p>
+    <w:p>
+      <w:pPr>
+        <w:pStyle w:val="Puntosnivel1"/>
+        <w:numPr>
+          <w:ilvl w:val="0"/>
+          <w:numId w:val="7"/>
+        </w:numPr>
+      </w:pPr>
+      <w:r>
+        <w:t>Búsqueda de un elemento en lista vacía</w:t>
+      </w:r>
+    </w:p>
+    <w:p>
+      <w:pPr>
+        <w:pStyle w:val="Standard"/>
+        <w:numPr>
+          <w:ilvl w:val="0"/>
+          <w:numId w:val="7"/>
+        </w:numPr>
+      </w:pPr>
+      <w:r>
+        <w:t>Búsqueda de un elemento en lista de un solo elemento:</w:t>
+      </w:r>
+    </w:p>
+    <w:p>
+      <w:pPr>
+        <w:pStyle w:val="Puntosnivel1"/>
+        <w:numPr>
+          <w:ilvl w:val="1"/>
+          <w:numId w:val="7"/>
+        </w:numPr>
+      </w:pPr>
+      <w:r>
+        <w:t>El elemento buscado es igual al de la lista</w:t>
+      </w:r>
+    </w:p>
+    <w:p>
+      <w:pPr>
+        <w:pStyle w:val="Puntosnivel2"/>
+        <w:numPr>
+          <w:ilvl w:val="1"/>
+          <w:numId w:val="7"/>
+        </w:numPr>
+      </w:pPr>
+      <w:r>
+        <w:t>El elemento buscado no es el de la lista</w:t>
+      </w:r>
+    </w:p>
+    <w:p>
+      <w:pPr>
+        <w:pStyle w:val="Puntosnivel2"/>
+        <w:numPr>
+          <w:ilvl w:val="0"/>
+          <w:numId w:val="7"/>
+        </w:numPr>
+      </w:pPr>
+      <w:r>
+        <w:t>Búsqueda en una lista no vacía</w:t>
+      </w:r>
+    </w:p>
+    <w:p>
+      <w:pPr>
+        <w:pStyle w:val="Standard"/>
+        <w:numPr>
+          <w:ilvl w:val="1"/>
+          <w:numId w:val="7"/>
+        </w:numPr>
+      </w:pPr>
+      <w:r>
+        <w:t>El elemento buscado no está en la lista</w:t>
+      </w:r>
+    </w:p>
+    <w:p>
+      <w:pPr>
+        <w:pStyle w:val="Standard"/>
+        <w:numPr>
+          <w:ilvl w:val="1"/>
+          <w:numId w:val="7"/>
+        </w:numPr>
+      </w:pPr>
+      <w:r>
+        <w:t>El elemento buscado es el primero de la lista</w:t>
+      </w:r>
+    </w:p>
+    <w:p>
+      <w:pPr>
+        <w:pStyle w:val="Standard"/>
+        <w:numPr>
+          <w:ilvl w:val="1"/>
+          <w:numId w:val="7"/>
+        </w:numPr>
+      </w:pPr>
+      <w:r>
+        <w:t>El elemento buscado es el último de la lista</w:t>
+      </w:r>
+    </w:p>
+    <w:p>
+      <w:pPr>
+        <w:pStyle w:val="Standard"/>
+        <w:numPr>
+          <w:ilvl w:val="1"/>
+          <w:numId w:val="7"/>
+        </w:numPr>
+      </w:pPr>
+      <w:r>
+        <w:t>El elemento buscado está en la mitad de la lista</w:t>
+      </w:r>
+    </w:p>
+    <w:p>
+      <w:pPr>
+        <w:pStyle w:val="Standard"/>
+      </w:pPr>
+      <w:r>
+        <w:t>Implementación del algoritmo:</w:t>
       </w:r>
     </w:p>
     <w:p>
       <w:pPr>
         <w:pStyle w:val="codigo"/>
-      </w:pPr>
-      <w:r>
-        <w:tab/>
-        <w:t>si no i := i + 1</w:t>
+        <w:jc w:val="left"/>
+      </w:pPr>
+      <w:r>
+        <w:t>Actor seBusca = null;</w:t>
+      </w:r>
+      <w:r>
+        <w:br/>
+        <w:t>boolean enc = false;</w:t>
+      </w:r>
+      <w:r>
+        <w:br/>
+        <w:t>Iterator&lt;Actor&gt; itr = this.getIterador();</w:t>
+      </w:r>
+      <w:r>
+        <w:br/>
+        <w:t>while (!enc &amp;&amp; itr.hasNext()){</w:t>
+      </w:r>
+      <w:r>
+        <w:br/>
+        <w:t xml:space="preserve">    seBusca = itr.next();</w:t>
+      </w:r>
+      <w:r>
+        <w:br/>
+        <w:t xml:space="preserve">    if (seBusca.getNombre().equals(nombre)){</w:t>
+      </w:r>
+      <w:r>
+        <w:br/>
+        <w:t xml:space="preserve">        enc = true;</w:t>
+      </w:r>
+      <w:r>
+        <w:br/>
+        <w:t xml:space="preserve">    }</w:t>
+      </w:r>
+      <w:r>
+        <w:br/>
+        <w:t>}</w:t>
+      </w:r>
+      <w:r>
+        <w:br/>
+        <w:t>if (!enc){</w:t>
+      </w:r>
+      <w:r>
+        <w:br/>
+        <w:t xml:space="preserve">    seBusca=null;</w:t>
+      </w:r>
+      <w:r>
+        <w:br/>
+        <w:t>}</w:t>
+      </w:r>
+      <w:r>
+        <w:br/>
+        <w:t>return seBusca;</w:t>
       </w:r>
     </w:p>
     <w:p>
       <w:pPr>
         <w:pStyle w:val="codigo"/>
       </w:pPr>
-      <w:r>
-        <w:t>devolver enc</w:t>
-      </w:r>
     </w:p>
     <w:p>
       <w:pPr>
@@ -2389,29 +3653,629 @@
     </w:p>
     <w:p>
       <w:pPr>
-        <w:pStyle w:val="Heading1"/>
-      </w:pPr>
-      <w:bookmarkStart w:id="10" w:name="_Toc431552099"/>
-      <w:bookmarkStart w:id="11" w:name="_Toc431554236"/>
+        <w:pStyle w:val="Standard"/>
+      </w:pPr>
+    </w:p>
+    <w:p>
+      <w:pPr>
+        <w:pStyle w:val="Standard"/>
+      </w:pPr>
+    </w:p>
+    <w:p>
+      <w:pPr>
+        <w:pStyle w:val="Standard"/>
+      </w:pPr>
+    </w:p>
+    <w:p>
+      <w:pPr>
+        <w:pStyle w:val="Standard"/>
+      </w:pPr>
+    </w:p>
+    <w:p>
+      <w:pPr>
+        <w:pStyle w:val="Standard"/>
+      </w:pPr>
+    </w:p>
+    <w:p>
+      <w:pPr>
+        <w:pStyle w:val="Standard"/>
+      </w:pPr>
+    </w:p>
+    <w:p>
+      <w:pPr>
+        <w:pStyle w:val="Standard"/>
+      </w:pPr>
+    </w:p>
+    <w:p>
+      <w:pPr>
+        <w:pStyle w:val="Ttulo2"/>
+      </w:pPr>
+      <w:r>
+        <w:lastRenderedPageBreak/>
+        <w:t xml:space="preserve">Método </w:t>
+      </w:r>
+      <w:r>
+        <w:t>cargarFichero</w:t>
+      </w:r>
+    </w:p>
+    <w:p>
+      <w:pPr>
+        <w:pStyle w:val="codigo"/>
+      </w:pPr>
+      <w:r>
+        <w:t xml:space="preserve">public Pelicula </w:t>
+      </w:r>
+      <w:r>
+        <w:t>cargarFichero</w:t>
+      </w:r>
+      <w:r>
+        <w:t xml:space="preserve">(String </w:t>
+      </w:r>
+      <w:r>
+        <w:t>path</w:t>
+      </w:r>
+      <w:r>
+        <w:t>)</w:t>
+      </w:r>
+      <w:r>
+        <w:t>{</w:t>
+      </w:r>
+    </w:p>
+    <w:p>
+      <w:pPr>
+        <w:pStyle w:val="codigo"/>
+      </w:pPr>
+      <w:r>
+        <w:t xml:space="preserve">/* Precondición: </w:t>
+      </w:r>
+      <w:r>
+        <w:t>el fichero existe</w:t>
+      </w:r>
+    </w:p>
+    <w:p>
+      <w:pPr>
+        <w:pStyle w:val="codigo"/>
+      </w:pPr>
+      <w:r>
+        <w:t xml:space="preserve">/* Postcondición: </w:t>
+      </w:r>
+      <w:r>
+        <w:t>carga en los catalogos todo lo que el fichero contiene separado por strings</w:t>
+      </w:r>
+    </w:p>
+    <w:p>
+      <w:pPr>
+        <w:pStyle w:val="Puntosnivel1"/>
+      </w:pPr>
+      <w:r>
+        <w:t>Casos de prueba:</w:t>
+      </w:r>
+    </w:p>
+    <w:p>
+      <w:pPr>
+        <w:pStyle w:val="Puntosnivel1"/>
+        <w:numPr>
+          <w:ilvl w:val="0"/>
+          <w:numId w:val="7"/>
+        </w:numPr>
+      </w:pPr>
+      <w:r>
+        <w:t>Cargar un fichero vacío</w:t>
+      </w:r>
+    </w:p>
+    <w:p>
+      <w:pPr>
+        <w:pStyle w:val="Puntosnivel1"/>
+        <w:numPr>
+          <w:ilvl w:val="0"/>
+          <w:numId w:val="7"/>
+        </w:numPr>
+      </w:pPr>
+      <w:r>
+        <w:t>Intentar cargar un fichero que no existe</w:t>
+      </w:r>
+    </w:p>
+    <w:p>
+      <w:pPr>
+        <w:pStyle w:val="Puntosnivel1"/>
+        <w:numPr>
+          <w:ilvl w:val="0"/>
+          <w:numId w:val="7"/>
+        </w:numPr>
+      </w:pPr>
+      <w:r>
+        <w:t>Cargar un fichero con muchos elementos</w:t>
+      </w:r>
+    </w:p>
+    <w:p>
+      <w:pPr>
+        <w:pStyle w:val="Standard"/>
+      </w:pPr>
+      <w:r>
+        <w:t>Implementación del algoritmo:</w:t>
+      </w:r>
+    </w:p>
+    <w:p>
+      <w:pPr>
+        <w:pStyle w:val="codigo"/>
+        <w:jc w:val="left"/>
+      </w:pPr>
+      <w:r>
+        <w:t>Pelicula objPeli;</w:t>
+      </w:r>
+      <w:r>
+        <w:br/>
+        <w:t>Actor objActor;</w:t>
+      </w:r>
+      <w:r>
+        <w:br/>
+        <w:t>CatalogoActores catActores = CatalogoActores.getCatalogoActores();</w:t>
+      </w:r>
+      <w:r>
+        <w:br/>
+        <w:t>String[] a;</w:t>
+      </w:r>
+      <w:r>
+        <w:br/>
+        <w:t>HashMap&lt;String, Pelicula&gt; hm;</w:t>
+      </w:r>
+      <w:r>
+        <w:br/>
+      </w:r>
+      <w:r>
+        <w:br/>
+        <w:t>int cont = 0;</w:t>
+      </w:r>
+      <w:r>
+        <w:br/>
+      </w:r>
+      <w:r>
+        <w:br/>
+        <w:t>try {</w:t>
+      </w:r>
+      <w:r>
+        <w:br/>
+        <w:t xml:space="preserve">    hm = new HashMap&lt;String,Pelicula&gt;();</w:t>
+      </w:r>
+      <w:r>
+        <w:br/>
+        <w:t xml:space="preserve">    BufferedReader br = new BufferedReader(new FileReader(path));</w:t>
+      </w:r>
+      <w:r>
+        <w:br/>
+        <w:t xml:space="preserve">    String line = br.readLine();</w:t>
+      </w:r>
+      <w:r>
+        <w:br/>
+        <w:t xml:space="preserve">    Pattern patron = Pattern.compile("\\s+###\\s+");</w:t>
+      </w:r>
+      <w:r>
+        <w:br/>
+        <w:t xml:space="preserve">    while (line != null){</w:t>
+      </w:r>
+      <w:r>
+        <w:br/>
+        <w:t xml:space="preserve">        a = patron.split(line);//Por cada linea corta nombres y mete en posiciones del array</w:t>
+      </w:r>
+      <w:r>
+        <w:br/>
+        <w:t xml:space="preserve">        objActor = new Actor(a[0]);//Creamos objeto Actor con su nombre</w:t>
+      </w:r>
+      <w:r>
+        <w:br/>
+        <w:t xml:space="preserve">        catActores.anadirActor(objActor);</w:t>
+      </w:r>
+      <w:r>
+        <w:br/>
+      </w:r>
+      <w:r>
+        <w:br/>
+        <w:t xml:space="preserve">        for (int i = 1; i &lt; a.length; i++) {</w:t>
+      </w:r>
+      <w:r>
+        <w:br/>
+        <w:t xml:space="preserve">            objPeli = hm.get(a[i]);</w:t>
+      </w:r>
+      <w:r>
+        <w:br/>
+        <w:t xml:space="preserve">            if (objPeli == null){</w:t>
+      </w:r>
+      <w:r>
+        <w:br/>
+        <w:t xml:space="preserve">                objPeli = new Pelicula(a[i]);</w:t>
+      </w:r>
+      <w:r>
+        <w:br/>
+        <w:t xml:space="preserve">                hm.put(a[i], objPeli);</w:t>
+      </w:r>
+      <w:r>
+        <w:br/>
+        <w:t xml:space="preserve">            }</w:t>
+      </w:r>
+      <w:r>
+        <w:br/>
+        <w:t xml:space="preserve">            objPeli.anadirActor(objActor);</w:t>
+      </w:r>
+      <w:r>
+        <w:br/>
+        <w:t xml:space="preserve">            objActor.getListaP().anadirPelicula(objPeli);</w:t>
+      </w:r>
+      <w:r>
+        <w:br/>
+        <w:t xml:space="preserve">        }</w:t>
+      </w:r>
+      <w:r>
+        <w:br/>
+        <w:t xml:space="preserve">        cont++;</w:t>
+      </w:r>
+      <w:r>
+        <w:br/>
+        <w:t xml:space="preserve">        line = br.readLine();//lectura siempre al final</w:t>
+      </w:r>
+      <w:r>
+        <w:br/>
+        <w:t xml:space="preserve">        if(cont % 10000==0){System.out.println(cont);}//Imprime los numeros divisores de 10.000 para saber como va haciendolo</w:t>
+      </w:r>
+      <w:r>
+        <w:br/>
+        <w:t xml:space="preserve">    }</w:t>
+      </w:r>
+      <w:r>
+        <w:br/>
+        <w:t xml:space="preserve">    br.close();</w:t>
+      </w:r>
+      <w:r>
+        <w:br/>
+      </w:r>
+      <w:r>
+        <w:br/>
+        <w:t xml:space="preserve">    for (Pelicula p :hm.values()) {</w:t>
+      </w:r>
+      <w:r>
+        <w:br/>
+        <w:t xml:space="preserve">        CatalogoPeliculas.getCatalogoPeliculas().anadirPelicula(p);</w:t>
+      </w:r>
+      <w:r>
+        <w:br/>
+        <w:t xml:space="preserve">    }</w:t>
+      </w:r>
+      <w:r>
+        <w:br/>
+        <w:t>} catch (FileNotFoundException e) {</w:t>
+      </w:r>
+      <w:r>
+        <w:br/>
+        <w:t xml:space="preserve">    e.printStackTrace();</w:t>
+      </w:r>
+      <w:r>
+        <w:br/>
+      </w:r>
+      <w:r>
+        <w:lastRenderedPageBreak/>
+        <w:t>} catch (IOException e) {</w:t>
+      </w:r>
+      <w:r>
+        <w:br/>
+        <w:t xml:space="preserve">    System.out.println("Archivo no encontrado");</w:t>
+      </w:r>
+      <w:r>
+        <w:br/>
+        <w:t>}</w:t>
+      </w:r>
+    </w:p>
+    <w:p>
+      <w:pPr>
+        <w:pStyle w:val="codigo"/>
+      </w:pPr>
+    </w:p>
+    <w:p>
+      <w:pPr>
+        <w:pStyle w:val="Standard"/>
+      </w:pPr>
+      <w:r>
+        <w:t xml:space="preserve">Coste: </w:t>
+      </w:r>
+    </w:p>
+    <w:p>
+      <w:pPr>
+        <w:pStyle w:val="Ttulo2"/>
+      </w:pPr>
+      <w:r>
+        <w:t xml:space="preserve">Método </w:t>
+      </w:r>
+      <w:r>
+        <w:t>guardar</w:t>
+      </w:r>
+      <w:r>
+        <w:t>Fichero</w:t>
+      </w:r>
+    </w:p>
+    <w:p>
+      <w:pPr>
+        <w:pStyle w:val="codigo"/>
+      </w:pPr>
+      <w:r>
+        <w:t xml:space="preserve">public Pelicula </w:t>
+      </w:r>
+      <w:r>
+        <w:t>guardar</w:t>
+      </w:r>
+      <w:r>
+        <w:t>Fichero</w:t>
+      </w:r>
+      <w:r>
+        <w:t xml:space="preserve">(String </w:t>
+      </w:r>
+      <w:r>
+        <w:t>path</w:t>
+      </w:r>
+      <w:r>
+        <w:t>)</w:t>
+      </w:r>
+      <w:r>
+        <w:t>{</w:t>
+      </w:r>
+    </w:p>
+    <w:p>
+      <w:pPr>
+        <w:pStyle w:val="codigo"/>
+      </w:pPr>
+      <w:r>
+        <w:t>/* Precondición: el fichero existe</w:t>
+      </w:r>
+    </w:p>
+    <w:p>
+      <w:pPr>
+        <w:pStyle w:val="codigo"/>
+      </w:pPr>
+      <w:r>
+        <w:t xml:space="preserve">/* Postcondición: </w:t>
+      </w:r>
+      <w:r>
+        <w:t>Guarda todo en un fichero</w:t>
+      </w:r>
+    </w:p>
+    <w:p>
+      <w:pPr>
+        <w:pStyle w:val="Puntosnivel1"/>
+      </w:pPr>
+      <w:r>
+        <w:t>Casos de prueba:</w:t>
+      </w:r>
+    </w:p>
+    <w:p>
+      <w:pPr>
+        <w:pStyle w:val="Puntosnivel1"/>
+        <w:numPr>
+          <w:ilvl w:val="0"/>
+          <w:numId w:val="7"/>
+        </w:numPr>
+      </w:pPr>
+      <w:r>
+        <w:t>Guardar en</w:t>
+      </w:r>
+      <w:r>
+        <w:t xml:space="preserve"> un fichero vacío</w:t>
+      </w:r>
+    </w:p>
+    <w:p>
+      <w:pPr>
+        <w:pStyle w:val="Puntosnivel1"/>
+        <w:numPr>
+          <w:ilvl w:val="0"/>
+          <w:numId w:val="7"/>
+        </w:numPr>
+      </w:pPr>
+      <w:r>
+        <w:t xml:space="preserve">Intentar </w:t>
+      </w:r>
+      <w:r>
+        <w:t>guardar</w:t>
+      </w:r>
+      <w:r>
+        <w:t xml:space="preserve"> un fichero que no existe</w:t>
+      </w:r>
+    </w:p>
+    <w:p>
+      <w:pPr>
+        <w:pStyle w:val="Puntosnivel1"/>
+        <w:numPr>
+          <w:ilvl w:val="0"/>
+          <w:numId w:val="7"/>
+        </w:numPr>
+      </w:pPr>
+      <w:r>
+        <w:t>Guardar en</w:t>
+      </w:r>
+      <w:r>
+        <w:t xml:space="preserve"> un fichero </w:t>
+      </w:r>
+      <w:r>
+        <w:t>que contiene elementos</w:t>
+      </w:r>
+    </w:p>
+    <w:p>
+      <w:pPr>
+        <w:pStyle w:val="Puntosnivel1"/>
+      </w:pPr>
+      <w:r>
+        <w:t>Implementación del algoritmo:</w:t>
+      </w:r>
+    </w:p>
+    <w:p>
+      <w:pPr>
+        <w:pStyle w:val="codigo"/>
+        <w:jc w:val="left"/>
+      </w:pPr>
+      <w:r>
+        <w:t>CatalogoActores catAct = CatalogoActores.getCatalogoActores();</w:t>
+      </w:r>
+      <w:r>
+        <w:br/>
+        <w:t>try {</w:t>
+      </w:r>
+      <w:r>
+        <w:br/>
+        <w:t xml:space="preserve">    BufferedWriter bw = new BufferedWriter(new FileWriter(path));</w:t>
+      </w:r>
+      <w:r>
+        <w:br/>
+        <w:t xml:space="preserve">    Actor a;</w:t>
+      </w:r>
+      <w:r>
+        <w:br/>
+        <w:t xml:space="preserve">    for (int i = 0; i &lt; catAct.tamano(); i++) {</w:t>
+      </w:r>
+      <w:r>
+        <w:br/>
+        <w:t xml:space="preserve">        a = CatalogoActores.getCatalogoActores().obtenerLista().obtenerActor(i);</w:t>
+      </w:r>
+      <w:r>
+        <w:br/>
+        <w:t xml:space="preserve">        bw.write(a.getNombre());</w:t>
+      </w:r>
+      <w:r>
+        <w:br/>
+      </w:r>
+      <w:r>
+        <w:br/>
+        <w:t xml:space="preserve">        for (int j = 0; j &lt; a.getListaP().tamano(); j++) {</w:t>
+      </w:r>
+      <w:r>
+        <w:br/>
+        <w:t xml:space="preserve">            bw.append(" ### ");</w:t>
+      </w:r>
+      <w:r>
+        <w:br/>
+        <w:t xml:space="preserve">            bw.write(a.getListaP().getPelicula(j).getTitulo());</w:t>
+      </w:r>
+      <w:r>
+        <w:br/>
+        <w:t xml:space="preserve">        }</w:t>
+      </w:r>
+      <w:r>
+        <w:br/>
+        <w:t xml:space="preserve">        bw.flush();</w:t>
+      </w:r>
+      <w:r>
+        <w:br/>
+        <w:t xml:space="preserve">        bw.newLine();</w:t>
+      </w:r>
+      <w:r>
+        <w:br/>
+        <w:t xml:space="preserve">    }</w:t>
+      </w:r>
+      <w:r>
+        <w:br/>
+        <w:t xml:space="preserve">    bw.close();</w:t>
+      </w:r>
+      <w:r>
+        <w:br/>
+      </w:r>
+      <w:r>
+        <w:br/>
+        <w:t>} catch (IOException e) {</w:t>
+      </w:r>
+      <w:r>
+        <w:br/>
+        <w:t xml:space="preserve">    e.printStackTrace();</w:t>
+      </w:r>
+      <w:r>
+        <w:br/>
+        <w:t>}</w:t>
+      </w:r>
+    </w:p>
+    <w:p>
+      <w:pPr>
+        <w:pStyle w:val="codigo"/>
+      </w:pPr>
+    </w:p>
+    <w:p>
+      <w:pPr>
+        <w:pStyle w:val="Standard"/>
+      </w:pPr>
+      <w:r>
+        <w:t xml:space="preserve">Coste: </w:t>
+      </w:r>
+    </w:p>
+    <w:p>
+      <w:pPr>
+        <w:pStyle w:val="Ttulo2"/>
+      </w:pPr>
+      <w:r>
+        <w:t xml:space="preserve">Método </w:t>
+      </w:r>
+      <w:r>
+        <w:t>ordenar</w:t>
+      </w:r>
+      <w:bookmarkStart w:id="10" w:name="_GoBack"/>
+      <w:bookmarkEnd w:id="10"/>
+    </w:p>
+    <w:p>
+      <w:pPr>
+        <w:pStyle w:val="Standard"/>
+      </w:pPr>
+    </w:p>
+    <w:p/>
+    <w:p>
+      <w:pPr>
+        <w:pStyle w:val="Standard"/>
+      </w:pPr>
+    </w:p>
+    <w:p>
+      <w:pPr>
+        <w:pStyle w:val="Standard"/>
+      </w:pPr>
+    </w:p>
+    <w:p>
+      <w:pPr>
+        <w:rPr>
+          <w:rFonts w:asciiTheme="majorHAnsi" w:eastAsiaTheme="majorEastAsia" w:hAnsiTheme="majorHAnsi" w:cstheme="majorBidi"/>
+          <w:color w:val="262626" w:themeColor="text1" w:themeTint="D9"/>
+          <w:sz w:val="40"/>
+          <w:szCs w:val="40"/>
+        </w:rPr>
+      </w:pPr>
+      <w:bookmarkStart w:id="11" w:name="_Toc431552099"/>
+      <w:bookmarkStart w:id="12" w:name="_Toc432336957"/>
+      <w:r>
+        <w:br w:type="page"/>
+      </w:r>
+    </w:p>
+    <w:p>
+      <w:pPr>
+        <w:pStyle w:val="Ttulo1"/>
+      </w:pPr>
       <w:r>
         <w:lastRenderedPageBreak/>
         <w:t>Código</w:t>
       </w:r>
-      <w:bookmarkEnd w:id="10"/>
       <w:bookmarkEnd w:id="11"/>
-    </w:p>
-    <w:bookmarkStart w:id="12" w:name="_MON_1505914709"/>
-    <w:bookmarkEnd w:id="12"/>
+      <w:bookmarkEnd w:id="12"/>
+    </w:p>
+    <w:p>
+      <w:pPr>
+        <w:pStyle w:val="Standard"/>
+        <w:outlineLvl w:val="2"/>
+      </w:pPr>
+      <w:bookmarkStart w:id="13" w:name="_Toc432336958"/>
+      <w:r>
+        <w:t>Clase Actor</w:t>
+      </w:r>
+      <w:bookmarkEnd w:id="13"/>
+    </w:p>
+    <w:bookmarkStart w:id="14" w:name="_MON_1505914709"/>
+    <w:bookmarkEnd w:id="14"/>
     <w:p>
       <w:pPr>
         <w:pStyle w:val="Standard"/>
       </w:pPr>
       <w:r>
         <w:object w:dxaOrig="8647" w:dyaOrig="6570">
-          <v:shape id="_x0000_i1108" type="#_x0000_t75" style="width:397.35pt;height:302.9pt" o:ole="">
+          <v:shape id="_x0000_i1026" type="#_x0000_t75" style="width:397.5pt;height:303pt" o:ole="">
             <v:imagedata r:id="rId12" o:title=""/>
           </v:shape>
-          <o:OLEObject Type="Embed" ProgID="Word.OpenDocumentText.12" ShapeID="_x0000_i1108" DrawAspect="Content" ObjectID="_1505917294" r:id="rId13"/>
+          <o:OLEObject Type="Embed" ProgID="Word.OpenDocumentText.12" ShapeID="_x0000_i1026" DrawAspect="Content" ObjectID="_1506175516" r:id="rId13"/>
         </w:object>
       </w:r>
     </w:p>
@@ -2423,55 +4287,75 @@
     <w:p>
       <w:pPr>
         <w:pStyle w:val="Standard"/>
-      </w:pPr>
-    </w:p>
-    <w:bookmarkStart w:id="13" w:name="_MON_1505915034"/>
-    <w:bookmarkEnd w:id="13"/>
+        <w:outlineLvl w:val="2"/>
+      </w:pPr>
+      <w:bookmarkStart w:id="15" w:name="_Toc432336959"/>
+      <w:r>
+        <w:t>Clase Pelicula</w:t>
+      </w:r>
+      <w:bookmarkEnd w:id="15"/>
+    </w:p>
+    <w:bookmarkStart w:id="16" w:name="_MON_1505915034"/>
+    <w:bookmarkEnd w:id="16"/>
     <w:p>
       <w:pPr>
         <w:pStyle w:val="Standard"/>
       </w:pPr>
       <w:r>
         <w:object w:dxaOrig="9639" w:dyaOrig="7703">
-          <v:shape id="_x0000_i1116" type="#_x0000_t75" style="width:399.55pt;height:318.9pt" o:ole="">
+          <v:shape id="_x0000_i1027" type="#_x0000_t75" style="width:410.25pt;height:327.75pt" o:ole="">
             <v:imagedata r:id="rId14" o:title=""/>
           </v:shape>
-          <o:OLEObject Type="Embed" ProgID="Word.OpenDocumentText.12" ShapeID="_x0000_i1116" DrawAspect="Content" ObjectID="_1505917295" r:id="rId15"/>
+          <o:OLEObject Type="Embed" ProgID="Word.OpenDocumentText.12" ShapeID="_x0000_i1027" DrawAspect="Content" ObjectID="_1506175517" r:id="rId15"/>
         </w:object>
       </w:r>
     </w:p>
     <w:p>
       <w:pPr>
         <w:pStyle w:val="Standard"/>
-      </w:pPr>
-    </w:p>
-    <w:bookmarkStart w:id="14" w:name="_MON_1505915308"/>
-    <w:bookmarkEnd w:id="14"/>
-    <w:p>
-      <w:pPr>
-        <w:pStyle w:val="Standard"/>
-      </w:pPr>
-      <w:r>
-        <w:object w:dxaOrig="10773" w:dyaOrig="15406">
-          <v:shape id="_x0000_i1089" type="#_x0000_t75" style="width:538.65pt;height:770.3pt" o:ole="">
+        <w:jc w:val="left"/>
+        <w:outlineLvl w:val="2"/>
+      </w:pPr>
+      <w:bookmarkStart w:id="17" w:name="_Toc432336960"/>
+      <w:r>
+        <w:lastRenderedPageBreak/>
+        <w:t>Clase ListaActores</w:t>
+      </w:r>
+      <w:bookmarkEnd w:id="17"/>
+      <w:bookmarkStart w:id="18" w:name="_MON_1505915308"/>
+      <w:bookmarkEnd w:id="18"/>
+      <w:r>
+        <w:object w:dxaOrig="10773" w:dyaOrig="14500">
+          <v:shape id="_x0000_i1028" type="#_x0000_t75" style="width:538.5pt;height:720.75pt" o:ole="">
             <v:imagedata r:id="rId16" o:title=""/>
           </v:shape>
-          <o:OLEObject Type="Embed" ProgID="Word.OpenDocumentText.12" ShapeID="_x0000_i1089" DrawAspect="Content" ObjectID="_1505917296" r:id="rId17"/>
+          <o:OLEObject Type="Embed" ProgID="Word.OpenDocumentText.12" ShapeID="_x0000_i1028" DrawAspect="Content" ObjectID="_1506175518" r:id="rId17"/>
         </w:object>
       </w:r>
     </w:p>
-    <w:bookmarkStart w:id="15" w:name="_MON_1505916353"/>
-    <w:bookmarkEnd w:id="15"/>
+    <w:p>
+      <w:pPr>
+        <w:pStyle w:val="Standard"/>
+        <w:outlineLvl w:val="2"/>
+      </w:pPr>
+      <w:bookmarkStart w:id="19" w:name="_Toc432336961"/>
+      <w:r>
+        <w:t>Clase ListaPeliculas</w:t>
+      </w:r>
+      <w:bookmarkEnd w:id="19"/>
+    </w:p>
+    <w:bookmarkStart w:id="20" w:name="_MON_1505916353"/>
+    <w:bookmarkEnd w:id="20"/>
     <w:p>
       <w:pPr>
         <w:pStyle w:val="Standard"/>
       </w:pPr>
       <w:r>
         <w:object w:dxaOrig="9356" w:dyaOrig="12687">
-          <v:shape id="_x0000_i1125" type="#_x0000_t75" style="width:467.8pt;height:634.35pt" o:ole="">
+          <v:shape id="_x0000_i1029" type="#_x0000_t75" style="width:468pt;height:634.5pt" o:ole="">
             <v:imagedata r:id="rId18" o:title=""/>
           </v:shape>
-          <o:OLEObject Type="Embed" ProgID="Word.OpenDocumentText.12" ShapeID="_x0000_i1125" DrawAspect="Content" ObjectID="_1505917297" r:id="rId19"/>
+          <o:OLEObject Type="Embed" ProgID="Word.OpenDocumentText.12" ShapeID="_x0000_i1029" DrawAspect="Content" ObjectID="_1506175519" r:id="rId19"/>
         </w:object>
       </w:r>
     </w:p>
@@ -2495,65 +4379,111 @@
         <w:pStyle w:val="Standard"/>
       </w:pPr>
     </w:p>
-    <w:bookmarkStart w:id="16" w:name="_MON_1505916583"/>
-    <w:bookmarkEnd w:id="16"/>
-    <w:p>
-      <w:pPr>
-        <w:pStyle w:val="Standard"/>
-      </w:pPr>
-      <w:r>
-        <w:object w:dxaOrig="9639" w:dyaOrig="9062">
-          <v:shape id="_x0000_i1135" type="#_x0000_t75" style="width:481.95pt;height:453.1pt" o:ole="">
+    <w:p>
+      <w:pPr>
+        <w:pStyle w:val="Standard"/>
+        <w:outlineLvl w:val="2"/>
+      </w:pPr>
+      <w:bookmarkStart w:id="21" w:name="_Toc432336962"/>
+      <w:r>
+        <w:t>Clase CatalogoActores</w:t>
+      </w:r>
+      <w:bookmarkEnd w:id="21"/>
+    </w:p>
+    <w:bookmarkStart w:id="22" w:name="_MON_1505916583"/>
+    <w:bookmarkEnd w:id="22"/>
+    <w:p>
+      <w:pPr>
+        <w:pStyle w:val="Standard"/>
+      </w:pPr>
+      <w:r>
+        <w:object w:dxaOrig="9639" w:dyaOrig="7703">
+          <v:shape id="_x0000_i1030" type="#_x0000_t75" style="width:482.25pt;height:385.5pt" o:ole="">
             <v:imagedata r:id="rId20" o:title=""/>
           </v:shape>
-          <o:OLEObject Type="Embed" ProgID="Word.OpenDocumentText.12" ShapeID="_x0000_i1135" DrawAspect="Content" ObjectID="_1505917298" r:id="rId21"/>
+          <o:OLEObject Type="Embed" ProgID="Word.OpenDocumentText.12" ShapeID="_x0000_i1030" DrawAspect="Content" ObjectID="_1506175520" r:id="rId21"/>
         </w:object>
       </w:r>
     </w:p>
-    <w:bookmarkStart w:id="17" w:name="_MON_1505916766"/>
-    <w:bookmarkEnd w:id="17"/>
-    <w:p>
-      <w:pPr>
-        <w:pStyle w:val="Standard"/>
-      </w:pPr>
+    <w:p>
+      <w:pPr>
+        <w:pStyle w:val="Standard"/>
+        <w:jc w:val="left"/>
+        <w:outlineLvl w:val="2"/>
+      </w:pPr>
+      <w:bookmarkStart w:id="23" w:name="_Toc432336963"/>
+      <w:r>
+        <w:lastRenderedPageBreak/>
+        <w:t>Clase CatalogoPeliculas</w:t>
+      </w:r>
+      <w:bookmarkEnd w:id="23"/>
+      <w:bookmarkStart w:id="24" w:name="_MON_1505916766"/>
+      <w:bookmarkEnd w:id="24"/>
       <w:r>
         <w:object w:dxaOrig="9922" w:dyaOrig="5664">
-          <v:shape id="_x0000_i1138" type="#_x0000_t75" style="width:496.1pt;height:283.2pt" o:ole="">
+          <v:shape id="_x0000_i1031" type="#_x0000_t75" style="width:495.75pt;height:283.5pt" o:ole="">
             <v:imagedata r:id="rId22" o:title=""/>
           </v:shape>
-          <o:OLEObject Type="Embed" ProgID="Word.OpenDocumentText.12" ShapeID="_x0000_i1138" DrawAspect="Content" ObjectID="_1505917299" r:id="rId23"/>
+          <o:OLEObject Type="Embed" ProgID="Word.OpenDocumentText.12" ShapeID="_x0000_i1031" DrawAspect="Content" ObjectID="_1506175521" r:id="rId23"/>
         </w:object>
       </w:r>
     </w:p>
-    <w:bookmarkStart w:id="18" w:name="_GoBack"/>
-    <w:bookmarkStart w:id="19" w:name="_MON_1505916917"/>
-    <w:bookmarkEnd w:id="19"/>
-    <w:p>
-      <w:pPr>
-        <w:pStyle w:val="Standard"/>
-      </w:pPr>
+    <w:p>
+      <w:pPr>
+        <w:pStyle w:val="Standard"/>
+        <w:jc w:val="left"/>
+        <w:outlineLvl w:val="2"/>
+      </w:pPr>
+      <w:bookmarkStart w:id="25" w:name="_Toc432336964"/>
+      <w:r>
+        <w:lastRenderedPageBreak/>
+        <w:t>Clase Fichero</w:t>
+      </w:r>
+      <w:bookmarkEnd w:id="25"/>
+      <w:bookmarkStart w:id="26" w:name="_MON_1505916917"/>
+      <w:bookmarkEnd w:id="26"/>
       <w:r>
         <w:object w:dxaOrig="10064" w:dyaOrig="13594">
-          <v:shape id="_x0000_i1154" type="#_x0000_t75" style="width:503.2pt;height:679.7pt" o:ole="">
+          <v:shape id="_x0000_i1032" type="#_x0000_t75" style="width:503.25pt;height:679.5pt" o:ole="">
             <v:imagedata r:id="rId24" o:title=""/>
           </v:shape>
-          <o:OLEObject Type="Embed" ProgID="Word.OpenDocumentText.12" ShapeID="_x0000_i1154" DrawAspect="Content" ObjectID="_1505917300" r:id="rId25"/>
+          <o:OLEObject Type="Embed" ProgID="Word.OpenDocumentText.12" ShapeID="_x0000_i1032" DrawAspect="Content" ObjectID="_1506175522" r:id="rId25"/>
         </w:object>
       </w:r>
-      <w:bookmarkEnd w:id="18"/>
-    </w:p>
-    <w:bookmarkStart w:id="20" w:name="_MON_1505917251"/>
-    <w:bookmarkEnd w:id="20"/>
-    <w:p>
-      <w:pPr>
-        <w:pStyle w:val="Standard"/>
-      </w:pPr>
-      <w:r>
-        <w:object w:dxaOrig="8504" w:dyaOrig="2716">
-          <v:shape id="_x0000_i1157" type="#_x0000_t75" style="width:425.2pt;height:135.8pt" o:ole="">
+    </w:p>
+    <w:p>
+      <w:pPr>
+        <w:pStyle w:val="Standard"/>
+      </w:pPr>
+    </w:p>
+    <w:p>
+      <w:pPr>
+        <w:pStyle w:val="Standard"/>
+      </w:pPr>
+    </w:p>
+    <w:p>
+      <w:pPr>
+        <w:pStyle w:val="Standard"/>
+        <w:outlineLvl w:val="2"/>
+      </w:pPr>
+      <w:bookmarkStart w:id="27" w:name="_Toc432336965"/>
+      <w:r>
+        <w:t>Clase Stopwatch</w:t>
+      </w:r>
+      <w:bookmarkEnd w:id="27"/>
+    </w:p>
+    <w:bookmarkStart w:id="28" w:name="_MON_1505917251"/>
+    <w:bookmarkEnd w:id="28"/>
+    <w:p>
+      <w:pPr>
+        <w:pStyle w:val="Standard"/>
+      </w:pPr>
+      <w:r>
+        <w:object w:dxaOrig="8504" w:dyaOrig="2265">
+          <v:shape id="_x0000_i1033" type="#_x0000_t75" style="width:425.25pt;height:113.25pt" o:ole="">
             <v:imagedata r:id="rId26" o:title=""/>
           </v:shape>
-          <o:OLEObject Type="Embed" ProgID="Word.OpenDocumentText.12" ShapeID="_x0000_i1157" DrawAspect="Content" ObjectID="_1505917301" r:id="rId27"/>
+          <o:OLEObject Type="Embed" ProgID="Word.OpenDocumentText.12" ShapeID="_x0000_i1033" DrawAspect="Content" ObjectID="_1506175523" r:id="rId27"/>
         </w:object>
       </w:r>
     </w:p>
@@ -2561,52 +4491,445 @@
       <w:pPr>
         <w:pStyle w:val="Standard"/>
       </w:pPr>
-    </w:p>
-    <w:p>
-      <w:pPr>
-        <w:pStyle w:val="Standard"/>
-      </w:pPr>
-      <w:r>
-        <w:t>En este apartado se presentará el código de las clases, junto con los programas de prueba o Junits desarrollados.</w:t>
-      </w:r>
-    </w:p>
-    <w:p>
-      <w:pPr>
-        <w:pStyle w:val="Standard"/>
-      </w:pPr>
-      <w:r>
-        <w:t>Se puede insertar un índice eligiendo “Insertar” → “Índices” → “Índices” y después la pestaña “Índice” (opción “índice de contenido”).</w:t>
-      </w:r>
-    </w:p>
-    <w:p>
-      <w:pPr>
-        <w:pStyle w:val="Heading1"/>
-      </w:pPr>
-      <w:bookmarkStart w:id="21" w:name="_Toc431552100"/>
-      <w:bookmarkStart w:id="22" w:name="_Toc431554237"/>
-      <w:r>
+      <w:r>
+        <w:t>A continuación, se presentan las JUnit donde algunas están hechas con JUnit4 y otras con TestNG que probaba los métodos más rápido, asi que hemos podido ver lo que dice la lógica, que estas pruebas no están pensadas para saber los tiempos empíricos sino para probar que el método funcione.</w:t>
+      </w:r>
+    </w:p>
+    <w:p>
+      <w:pPr>
+        <w:pStyle w:val="Standard"/>
+        <w:outlineLvl w:val="2"/>
+      </w:pPr>
+      <w:bookmarkStart w:id="29" w:name="_Toc432336966"/>
+      <w:r>
+        <w:t>Prueba Actor</w:t>
+      </w:r>
+      <w:bookmarkEnd w:id="29"/>
+    </w:p>
+    <w:bookmarkStart w:id="30" w:name="_MON_1506075654"/>
+    <w:bookmarkEnd w:id="30"/>
+    <w:p>
+      <w:pPr>
+        <w:pStyle w:val="Standard"/>
+      </w:pPr>
+      <w:r>
+        <w:object w:dxaOrig="8504" w:dyaOrig="9062">
+          <v:shape id="_x0000_i1034" type="#_x0000_t75" style="width:425.25pt;height:453pt" o:ole="">
+            <v:imagedata r:id="rId28" o:title=""/>
+          </v:shape>
+          <o:OLEObject Type="Embed" ProgID="Word.OpenDocumentText.12" ShapeID="_x0000_i1034" DrawAspect="Content" ObjectID="_1506175524" r:id="rId29"/>
+        </w:object>
+      </w:r>
+    </w:p>
+    <w:p>
+      <w:pPr>
+        <w:pStyle w:val="Standard"/>
+      </w:pPr>
+    </w:p>
+    <w:p>
+      <w:pPr>
+        <w:pStyle w:val="Standard"/>
+      </w:pPr>
+    </w:p>
+    <w:p>
+      <w:pPr>
+        <w:pStyle w:val="Standard"/>
+      </w:pPr>
+    </w:p>
+    <w:p>
+      <w:pPr>
+        <w:pStyle w:val="Standard"/>
+      </w:pPr>
+    </w:p>
+    <w:p>
+      <w:pPr>
+        <w:pStyle w:val="Standard"/>
+        <w:outlineLvl w:val="2"/>
+      </w:pPr>
+      <w:bookmarkStart w:id="31" w:name="_Toc432336967"/>
+      <w:r>
+        <w:t>Prueba Pelicula</w:t>
+      </w:r>
+      <w:bookmarkEnd w:id="31"/>
+    </w:p>
+    <w:bookmarkStart w:id="32" w:name="_MON_1506075712"/>
+    <w:bookmarkEnd w:id="32"/>
+    <w:p>
+      <w:pPr>
+        <w:pStyle w:val="Standard"/>
+      </w:pPr>
+      <w:r>
+        <w:object w:dxaOrig="8504" w:dyaOrig="10875">
+          <v:shape id="_x0000_i1035" type="#_x0000_t75" style="width:425.25pt;height:543.75pt" o:ole="">
+            <v:imagedata r:id="rId30" o:title=""/>
+          </v:shape>
+          <o:OLEObject Type="Embed" ProgID="Word.OpenDocumentText.12" ShapeID="_x0000_i1035" DrawAspect="Content" ObjectID="_1506175525" r:id="rId31"/>
+        </w:object>
+      </w:r>
+    </w:p>
+    <w:p>
+      <w:pPr>
+        <w:pStyle w:val="Standard"/>
+      </w:pPr>
+    </w:p>
+    <w:p>
+      <w:pPr>
+        <w:pStyle w:val="Standard"/>
+      </w:pPr>
+    </w:p>
+    <w:p>
+      <w:pPr>
+        <w:pStyle w:val="Standard"/>
+      </w:pPr>
+    </w:p>
+    <w:p>
+      <w:pPr>
+        <w:pStyle w:val="Standard"/>
+      </w:pPr>
+    </w:p>
+    <w:p>
+      <w:pPr>
+        <w:pStyle w:val="Standard"/>
+      </w:pPr>
+    </w:p>
+    <w:p>
+      <w:pPr>
+        <w:pStyle w:val="Standard"/>
+      </w:pPr>
+    </w:p>
+    <w:p>
+      <w:pPr>
+        <w:pStyle w:val="Standard"/>
+      </w:pPr>
+    </w:p>
+    <w:p>
+      <w:pPr>
+        <w:pStyle w:val="Standard"/>
+      </w:pPr>
+    </w:p>
+    <w:p>
+      <w:pPr>
+        <w:pStyle w:val="Standard"/>
+      </w:pPr>
+    </w:p>
+    <w:p>
+      <w:pPr>
+        <w:pStyle w:val="Standard"/>
+        <w:outlineLvl w:val="2"/>
+      </w:pPr>
+      <w:bookmarkStart w:id="33" w:name="_Toc432336968"/>
+      <w:r>
+        <w:t>Prueba ListaActores</w:t>
+      </w:r>
+      <w:bookmarkEnd w:id="33"/>
+    </w:p>
+    <w:bookmarkStart w:id="34" w:name="_MON_1506075772"/>
+    <w:bookmarkEnd w:id="34"/>
+    <w:p>
+      <w:pPr>
+        <w:pStyle w:val="Standard"/>
+      </w:pPr>
+      <w:r>
+        <w:object w:dxaOrig="8504" w:dyaOrig="12914">
+          <v:shape id="_x0000_i1036" type="#_x0000_t75" style="width:425.25pt;height:645.75pt" o:ole="">
+            <v:imagedata r:id="rId32" o:title=""/>
+          </v:shape>
+          <o:OLEObject Type="Embed" ProgID="Word.OpenDocumentText.12" ShapeID="_x0000_i1036" DrawAspect="Content" ObjectID="_1506175526" r:id="rId33"/>
+        </w:object>
+      </w:r>
+    </w:p>
+    <w:p>
+      <w:pPr>
+        <w:pStyle w:val="Standard"/>
+      </w:pPr>
+    </w:p>
+    <w:p>
+      <w:pPr>
+        <w:pStyle w:val="Standard"/>
+      </w:pPr>
+    </w:p>
+    <w:p>
+      <w:pPr>
+        <w:pStyle w:val="Standard"/>
+      </w:pPr>
+    </w:p>
+    <w:p>
+      <w:pPr>
+        <w:pStyle w:val="Standard"/>
+      </w:pPr>
+    </w:p>
+    <w:p>
+      <w:pPr>
+        <w:pStyle w:val="Standard"/>
+        <w:outlineLvl w:val="2"/>
+      </w:pPr>
+      <w:bookmarkStart w:id="35" w:name="_Toc432336969"/>
+      <w:r>
+        <w:t>Prueba ListaPeliculas</w:t>
+      </w:r>
+      <w:bookmarkEnd w:id="35"/>
+    </w:p>
+    <w:bookmarkStart w:id="36" w:name="_MON_1506075805"/>
+    <w:bookmarkEnd w:id="36"/>
+    <w:p>
+      <w:pPr>
+        <w:pStyle w:val="Standard"/>
+      </w:pPr>
+      <w:r>
+        <w:object w:dxaOrig="8504" w:dyaOrig="13141">
+          <v:shape id="_x0000_i1037" type="#_x0000_t75" style="width:425.25pt;height:657pt" o:ole="">
+            <v:imagedata r:id="rId34" o:title=""/>
+          </v:shape>
+          <o:OLEObject Type="Embed" ProgID="Word.OpenDocumentText.12" ShapeID="_x0000_i1037" DrawAspect="Content" ObjectID="_1506175527" r:id="rId35"/>
+        </w:object>
+      </w:r>
+    </w:p>
+    <w:p>
+      <w:pPr>
+        <w:pStyle w:val="Standard"/>
+      </w:pPr>
+    </w:p>
+    <w:p>
+      <w:pPr>
+        <w:pStyle w:val="Standard"/>
+      </w:pPr>
+    </w:p>
+    <w:p>
+      <w:pPr>
+        <w:pStyle w:val="Standard"/>
+      </w:pPr>
+    </w:p>
+    <w:p>
+      <w:pPr>
+        <w:pStyle w:val="Standard"/>
+        <w:outlineLvl w:val="2"/>
+      </w:pPr>
+      <w:bookmarkStart w:id="37" w:name="_Toc432336970"/>
+      <w:r>
+        <w:t>Prueba CatalogoActores</w:t>
+      </w:r>
+      <w:bookmarkEnd w:id="37"/>
+    </w:p>
+    <w:bookmarkStart w:id="38" w:name="_MON_1506075843"/>
+    <w:bookmarkEnd w:id="38"/>
+    <w:p>
+      <w:pPr>
+        <w:pStyle w:val="Standard"/>
+      </w:pPr>
+      <w:r>
+        <w:object w:dxaOrig="10064" w:dyaOrig="12234">
+          <v:shape id="_x0000_i1038" type="#_x0000_t75" style="width:503.25pt;height:612pt" o:ole="">
+            <v:imagedata r:id="rId36" o:title=""/>
+          </v:shape>
+          <o:OLEObject Type="Embed" ProgID="Word.OpenDocumentText.12" ShapeID="_x0000_i1038" DrawAspect="Content" ObjectID="_1506175528" r:id="rId37"/>
+        </w:object>
+      </w:r>
+    </w:p>
+    <w:p>
+      <w:pPr>
+        <w:pStyle w:val="Standard"/>
+      </w:pPr>
+    </w:p>
+    <w:p>
+      <w:pPr>
+        <w:pStyle w:val="Standard"/>
+      </w:pPr>
+    </w:p>
+    <w:p>
+      <w:pPr>
+        <w:pStyle w:val="Standard"/>
+      </w:pPr>
+    </w:p>
+    <w:p>
+      <w:pPr>
+        <w:pStyle w:val="Standard"/>
+      </w:pPr>
+    </w:p>
+    <w:p>
+      <w:pPr>
+        <w:pStyle w:val="Standard"/>
+      </w:pPr>
+    </w:p>
+    <w:p>
+      <w:pPr>
+        <w:pStyle w:val="Standard"/>
+        <w:outlineLvl w:val="2"/>
+      </w:pPr>
+      <w:bookmarkStart w:id="39" w:name="_Toc432336971"/>
+      <w:r>
+        <w:t>Prueba CatalogoPeliculas</w:t>
+      </w:r>
+      <w:bookmarkEnd w:id="39"/>
+    </w:p>
+    <w:bookmarkStart w:id="40" w:name="_MON_1506077165"/>
+    <w:bookmarkEnd w:id="40"/>
+    <w:p>
+      <w:pPr>
+        <w:pStyle w:val="Standard"/>
+        <w:rPr>
+          <w:lang w:val="en-US"/>
+        </w:rPr>
+      </w:pPr>
+      <w:r>
+        <w:rPr>
+          <w:lang w:val="en-US"/>
+        </w:rPr>
+        <w:object w:dxaOrig="8929" w:dyaOrig="12687">
+          <v:shape id="_x0000_i1039" type="#_x0000_t75" style="width:446.25pt;height:634.5pt" o:ole="">
+            <v:imagedata r:id="rId38" o:title=""/>
+          </v:shape>
+          <o:OLEObject Type="Embed" ProgID="Word.OpenDocumentText.12" ShapeID="_x0000_i1039" DrawAspect="Content" ObjectID="_1506175529" r:id="rId39"/>
+        </w:object>
+      </w:r>
+      <w:bookmarkStart w:id="41" w:name="_Toc431552100"/>
+      <w:bookmarkStart w:id="42" w:name="_Toc432336972"/>
+    </w:p>
+    <w:p>
+      <w:pPr>
+        <w:pStyle w:val="Standard"/>
+        <w:rPr>
+          <w:lang w:val="en-US"/>
+        </w:rPr>
+      </w:pPr>
+    </w:p>
+    <w:p>
+      <w:pPr>
+        <w:pStyle w:val="Ttulo1"/>
+      </w:pPr>
+      <w:r>
+        <w:lastRenderedPageBreak/>
         <w:t>Conclusiones</w:t>
       </w:r>
-      <w:bookmarkEnd w:id="21"/>
+      <w:bookmarkEnd w:id="41"/>
       <w:r>
         <w:t xml:space="preserve"> y resultados empíricos de las pruebas</w:t>
       </w:r>
-      <w:bookmarkEnd w:id="22"/>
-    </w:p>
-    <w:p>
-      <w:pPr>
-        <w:pStyle w:val="Standard"/>
-      </w:pPr>
-      <w:r>
-        <w:t>Aquí se presentarán las principales conclusiones obtenidas del trabajo: brevemente se explicarán los resultados principales y características principales de la solución desarrollada. También se podrán indicar las posibles líneas de trabajo futuras.</w:t>
-      </w:r>
-    </w:p>
-    <w:p>
-      <w:pPr>
-        <w:pStyle w:val="Standard"/>
-      </w:pPr>
-      <w:r>
-        <w:t>Además, puede servir para indicar las principales dificultades y problemas encontrados.</w:t>
+      <w:bookmarkEnd w:id="42"/>
+    </w:p>
+    <w:p>
+      <w:pPr>
+        <w:pStyle w:val="Standard"/>
+      </w:pPr>
+      <w:r>
+        <w:t>Hemos aprendido a trabajar con distintas estructuras de datos asi como calcular los costes de tiempo de distintas funciones, además de repasar como se usaban los ficheros y las listas.</w:t>
+      </w:r>
+    </w:p>
+    <w:p>
+      <w:pPr>
+        <w:pStyle w:val="Standard"/>
+      </w:pPr>
+      <w:r>
+        <w:t>Hemos usado un Hashmap para la carga de los actores aunque estuvimos tentados de usar un Hashtable por su particularidad de no permitir duplicados y ser prácticamente iguales. En las listas usamos ArrayList, de búsqueda usamos una búsqueda lineal con el Iterator ya que tiene ventaja sobre las colleciones que no están ordenadas, y por ultimo en el método de ordenación usamos el QuickSort ya que implementar el TimSort no era posible.</w:t>
+      </w:r>
+    </w:p>
+    <w:p>
+      <w:pPr>
+        <w:pStyle w:val="Standard"/>
+      </w:pPr>
+      <w:r>
+        <w:t>Nuestro principal problema ha sido el algoritmo de ordenación y las pruebas unitarias ya que estas ultimas hacían que el tiempo de nues</w:t>
+      </w:r>
+      <w:r>
+        <w:t>tro programa aumentara bastante, lo comprobamos al hacer las llamadas desde un Main.java y al cambiar de librería de tests.</w:t>
+      </w:r>
+    </w:p>
+    <w:p>
+      <w:pPr>
+        <w:pStyle w:val="Standard"/>
+      </w:pPr>
+      <w:r>
+        <w:t>Con este trabajo se podría seguir e implementar todos los actores películas que contiene IMDB pero seria una carga bastante grande pero al haberlo hecho por objetos no seria muy diferente de lo que se hace con las bases de datos no relacionales y se podría seguir esta línea de trabajo y asi aprender como funcionan a la vez que se usan las bases de datos para permitir mayor cantidad de datos.</w:t>
+      </w:r>
+    </w:p>
+    <w:p>
+      <w:pPr>
+        <w:pStyle w:val="Standard"/>
+      </w:pPr>
+    </w:p>
+    <w:p>
+      <w:pPr>
+        <w:pStyle w:val="Standard"/>
+        <w:rPr>
+          <w:u w:val="single"/>
+        </w:rPr>
+      </w:pPr>
+      <w:r>
+        <w:rPr>
+          <w:u w:val="single"/>
+        </w:rPr>
+        <w:t>Resultados empíricos</w:t>
+      </w:r>
+    </w:p>
+    <w:p>
+      <w:pPr>
+        <w:pStyle w:val="Standard"/>
+        <w:numPr>
+          <w:ilvl w:val="0"/>
+          <w:numId w:val="6"/>
+        </w:numPr>
+      </w:pPr>
+      <w:r>
+        <w:t>Cargar Fichero:</w:t>
+      </w:r>
+    </w:p>
+    <w:p>
+      <w:pPr>
+        <w:pStyle w:val="Standard"/>
+        <w:numPr>
+          <w:ilvl w:val="0"/>
+          <w:numId w:val="6"/>
+        </w:numPr>
+      </w:pPr>
+      <w:r>
+        <w:t>Guardar Fichero:</w:t>
+      </w:r>
+    </w:p>
+    <w:p>
+      <w:pPr>
+        <w:pStyle w:val="Standard"/>
+        <w:numPr>
+          <w:ilvl w:val="0"/>
+          <w:numId w:val="6"/>
+        </w:numPr>
+      </w:pPr>
+      <w:r>
+        <w:t>Busqueda de actor por nombre Desordenado:</w:t>
+      </w:r>
+    </w:p>
+    <w:p>
+      <w:pPr>
+        <w:pStyle w:val="Standard"/>
+        <w:numPr>
+          <w:ilvl w:val="0"/>
+          <w:numId w:val="6"/>
+        </w:numPr>
+      </w:pPr>
+      <w:r>
+        <w:t>Listar Desordenado:</w:t>
+      </w:r>
+    </w:p>
+    <w:p>
+      <w:pPr>
+        <w:pStyle w:val="Standard"/>
+        <w:numPr>
+          <w:ilvl w:val="0"/>
+          <w:numId w:val="6"/>
+        </w:numPr>
+      </w:pPr>
+      <w:r>
+        <w:t>Listar Ordenado:</w:t>
+      </w:r>
+    </w:p>
+    <w:p>
+      <w:pPr>
+        <w:pStyle w:val="Standard"/>
+        <w:numPr>
+          <w:ilvl w:val="0"/>
+          <w:numId w:val="6"/>
+        </w:numPr>
+      </w:pPr>
+      <w:r>
+        <w:t>Busqueda de actor por nombre Ordenado:</w:t>
       </w:r>
     </w:p>
     <w:p>
@@ -2627,7 +4950,7 @@
 </file>
 
 <file path=word/endnotes.xml><?xml version="1.0" encoding="utf-8"?>
-<w:endnotes xmlns:wpc="http://schemas.microsoft.com/office/word/2010/wordprocessingCanvas" xmlns:cx="http://schemas.microsoft.com/office/drawing/2014/chartex" xmlns:mc="http://schemas.openxmlformats.org/markup-compatibility/2006" xmlns:o="urn:schemas-microsoft-com:office:office" xmlns:r="http://schemas.openxmlformats.org/officeDocument/2006/relationships" xmlns:m="http://schemas.openxmlformats.org/officeDocument/2006/math" xmlns:v="urn:schemas-microsoft-com:vml" xmlns:wp14="http://schemas.microsoft.com/office/word/2010/wordprocessingDrawing" xmlns:wp="http://schemas.openxmlformats.org/drawingml/2006/wordprocessingDrawing" xmlns:w10="urn:schemas-microsoft-com:office:word" xmlns:w="http://schemas.openxmlformats.org/wordprocessingml/2006/main" xmlns:w14="http://schemas.microsoft.com/office/word/2010/wordml" xmlns:w15="http://schemas.microsoft.com/office/word/2012/wordml" xmlns:w16se="http://schemas.microsoft.com/office/word/2015/wordml/symex" xmlns:wpg="http://schemas.microsoft.com/office/word/2010/wordprocessingGroup" xmlns:wpi="http://schemas.microsoft.com/office/word/2010/wordprocessingInk" xmlns:wne="http://schemas.microsoft.com/office/word/2006/wordml" xmlns:wps="http://schemas.microsoft.com/office/word/2010/wordprocessingShape" mc:Ignorable="w14 w15 w16se wp14">
+<w:endnotes xmlns:wpc="http://schemas.microsoft.com/office/word/2010/wordprocessingCanvas" xmlns:mc="http://schemas.openxmlformats.org/markup-compatibility/2006" xmlns:o="urn:schemas-microsoft-com:office:office" xmlns:r="http://schemas.openxmlformats.org/officeDocument/2006/relationships" xmlns:m="http://schemas.openxmlformats.org/officeDocument/2006/math" xmlns:v="urn:schemas-microsoft-com:vml" xmlns:wp14="http://schemas.microsoft.com/office/word/2010/wordprocessingDrawing" xmlns:wp="http://schemas.openxmlformats.org/drawingml/2006/wordprocessingDrawing" xmlns:w10="urn:schemas-microsoft-com:office:word" xmlns:w="http://schemas.openxmlformats.org/wordprocessingml/2006/main" xmlns:w14="http://schemas.microsoft.com/office/word/2010/wordml" xmlns:w15="http://schemas.microsoft.com/office/word/2012/wordml" xmlns:wpg="http://schemas.microsoft.com/office/word/2010/wordprocessingGroup" xmlns:wpi="http://schemas.microsoft.com/office/word/2010/wordprocessingInk" xmlns:wne="http://schemas.microsoft.com/office/word/2006/wordml" xmlns:wps="http://schemas.microsoft.com/office/word/2010/wordprocessingShape" mc:Ignorable="w14 w15 wp14">
   <w:endnote w:type="separator" w:id="-1">
     <w:p>
       <w:pPr>
@@ -2652,7 +4975,7 @@
 </file>
 
 <file path=word/footnotes.xml><?xml version="1.0" encoding="utf-8"?>
-<w:footnotes xmlns:wpc="http://schemas.microsoft.com/office/word/2010/wordprocessingCanvas" xmlns:cx="http://schemas.microsoft.com/office/drawing/2014/chartex" xmlns:mc="http://schemas.openxmlformats.org/markup-compatibility/2006" xmlns:o="urn:schemas-microsoft-com:office:office" xmlns:r="http://schemas.openxmlformats.org/officeDocument/2006/relationships" xmlns:m="http://schemas.openxmlformats.org/officeDocument/2006/math" xmlns:v="urn:schemas-microsoft-com:vml" xmlns:wp14="http://schemas.microsoft.com/office/word/2010/wordprocessingDrawing" xmlns:wp="http://schemas.openxmlformats.org/drawingml/2006/wordprocessingDrawing" xmlns:w10="urn:schemas-microsoft-com:office:word" xmlns:w="http://schemas.openxmlformats.org/wordprocessingml/2006/main" xmlns:w14="http://schemas.microsoft.com/office/word/2010/wordml" xmlns:w15="http://schemas.microsoft.com/office/word/2012/wordml" xmlns:w16se="http://schemas.microsoft.com/office/word/2015/wordml/symex" xmlns:wpg="http://schemas.microsoft.com/office/word/2010/wordprocessingGroup" xmlns:wpi="http://schemas.microsoft.com/office/word/2010/wordprocessingInk" xmlns:wne="http://schemas.microsoft.com/office/word/2006/wordml" xmlns:wps="http://schemas.microsoft.com/office/word/2010/wordprocessingShape" mc:Ignorable="w14 w15 w16se wp14">
+<w:footnotes xmlns:wpc="http://schemas.microsoft.com/office/word/2010/wordprocessingCanvas" xmlns:mc="http://schemas.openxmlformats.org/markup-compatibility/2006" xmlns:o="urn:schemas-microsoft-com:office:office" xmlns:r="http://schemas.openxmlformats.org/officeDocument/2006/relationships" xmlns:m="http://schemas.openxmlformats.org/officeDocument/2006/math" xmlns:v="urn:schemas-microsoft-com:vml" xmlns:wp14="http://schemas.microsoft.com/office/word/2010/wordprocessingDrawing" xmlns:wp="http://schemas.openxmlformats.org/drawingml/2006/wordprocessingDrawing" xmlns:w10="urn:schemas-microsoft-com:office:word" xmlns:w="http://schemas.openxmlformats.org/wordprocessingml/2006/main" xmlns:w14="http://schemas.microsoft.com/office/word/2010/wordml" xmlns:w15="http://schemas.microsoft.com/office/word/2012/wordml" xmlns:wpg="http://schemas.microsoft.com/office/word/2010/wordprocessingGroup" xmlns:wpi="http://schemas.microsoft.com/office/word/2010/wordprocessingInk" xmlns:wne="http://schemas.microsoft.com/office/word/2006/wordml" xmlns:wps="http://schemas.microsoft.com/office/word/2010/wordprocessingShape" mc:Ignorable="w14 w15 wp14">
   <w:footnote w:type="separator" w:id="-1">
     <w:p>
       <w:pPr>
@@ -2680,8 +5003,121 @@
 </file>
 
 <file path=word/numbering.xml><?xml version="1.0" encoding="utf-8"?>
-<w:numbering xmlns:wpc="http://schemas.microsoft.com/office/word/2010/wordprocessingCanvas" xmlns:cx="http://schemas.microsoft.com/office/drawing/2014/chartex" xmlns:mc="http://schemas.openxmlformats.org/markup-compatibility/2006" xmlns:o="urn:schemas-microsoft-com:office:office" xmlns:r="http://schemas.openxmlformats.org/officeDocument/2006/relationships" xmlns:m="http://schemas.openxmlformats.org/officeDocument/2006/math" xmlns:v="urn:schemas-microsoft-com:vml" xmlns:wp14="http://schemas.microsoft.com/office/word/2010/wordprocessingDrawing" xmlns:wp="http://schemas.openxmlformats.org/drawingml/2006/wordprocessingDrawing" xmlns:w10="urn:schemas-microsoft-com:office:word" xmlns:w="http://schemas.openxmlformats.org/wordprocessingml/2006/main" xmlns:w14="http://schemas.microsoft.com/office/word/2010/wordml" xmlns:w15="http://schemas.microsoft.com/office/word/2012/wordml" xmlns:w16se="http://schemas.microsoft.com/office/word/2015/wordml/symex" xmlns:wpg="http://schemas.microsoft.com/office/word/2010/wordprocessingGroup" xmlns:wpi="http://schemas.microsoft.com/office/word/2010/wordprocessingInk" xmlns:wne="http://schemas.microsoft.com/office/word/2006/wordml" xmlns:wps="http://schemas.microsoft.com/office/word/2010/wordprocessingShape" mc:Ignorable="w14 w15 w16se wp14">
+<w:numbering xmlns:wpc="http://schemas.microsoft.com/office/word/2010/wordprocessingCanvas" xmlns:mc="http://schemas.openxmlformats.org/markup-compatibility/2006" xmlns:o="urn:schemas-microsoft-com:office:office" xmlns:r="http://schemas.openxmlformats.org/officeDocument/2006/relationships" xmlns:m="http://schemas.openxmlformats.org/officeDocument/2006/math" xmlns:v="urn:schemas-microsoft-com:vml" xmlns:wp14="http://schemas.microsoft.com/office/word/2010/wordprocessingDrawing" xmlns:wp="http://schemas.openxmlformats.org/drawingml/2006/wordprocessingDrawing" xmlns:w10="urn:schemas-microsoft-com:office:word" xmlns:w="http://schemas.openxmlformats.org/wordprocessingml/2006/main" xmlns:w14="http://schemas.microsoft.com/office/word/2010/wordml" xmlns:w15="http://schemas.microsoft.com/office/word/2012/wordml" xmlns:wpg="http://schemas.microsoft.com/office/word/2010/wordprocessingGroup" xmlns:wpi="http://schemas.microsoft.com/office/word/2010/wordprocessingInk" xmlns:wne="http://schemas.microsoft.com/office/word/2006/wordml" xmlns:wps="http://schemas.microsoft.com/office/word/2010/wordprocessingShape" mc:Ignorable="w14 w15 wp14">
   <w:abstractNum w:abstractNumId="0" w15:restartNumberingAfterBreak="0">
+    <w:nsid w:val="006137FC"/>
+    <w:multiLevelType w:val="hybridMultilevel"/>
+    <w:tmpl w:val="1056137A"/>
+    <w:lvl w:ilvl="0" w:tplc="0C0A0001">
+      <w:start w:val="1"/>
+      <w:numFmt w:val="bullet"/>
+      <w:lvlText w:val=""/>
+      <w:lvlJc w:val="left"/>
+      <w:pPr>
+        <w:ind w:left="720" w:hanging="360"/>
+      </w:pPr>
+      <w:rPr>
+        <w:rFonts w:ascii="Symbol" w:hAnsi="Symbol" w:hint="default"/>
+      </w:rPr>
+    </w:lvl>
+    <w:lvl w:ilvl="1" w:tplc="0C0A0003" w:tentative="1">
+      <w:start w:val="1"/>
+      <w:numFmt w:val="bullet"/>
+      <w:lvlText w:val="o"/>
+      <w:lvlJc w:val="left"/>
+      <w:pPr>
+        <w:ind w:left="1440" w:hanging="360"/>
+      </w:pPr>
+      <w:rPr>
+        <w:rFonts w:ascii="Courier New" w:hAnsi="Courier New" w:cs="Courier New" w:hint="default"/>
+      </w:rPr>
+    </w:lvl>
+    <w:lvl w:ilvl="2" w:tplc="0C0A0005" w:tentative="1">
+      <w:start w:val="1"/>
+      <w:numFmt w:val="bullet"/>
+      <w:lvlText w:val=""/>
+      <w:lvlJc w:val="left"/>
+      <w:pPr>
+        <w:ind w:left="2160" w:hanging="360"/>
+      </w:pPr>
+      <w:rPr>
+        <w:rFonts w:ascii="Wingdings" w:hAnsi="Wingdings" w:hint="default"/>
+      </w:rPr>
+    </w:lvl>
+    <w:lvl w:ilvl="3" w:tplc="0C0A0001" w:tentative="1">
+      <w:start w:val="1"/>
+      <w:numFmt w:val="bullet"/>
+      <w:lvlText w:val=""/>
+      <w:lvlJc w:val="left"/>
+      <w:pPr>
+        <w:ind w:left="2880" w:hanging="360"/>
+      </w:pPr>
+      <w:rPr>
+        <w:rFonts w:ascii="Symbol" w:hAnsi="Symbol" w:hint="default"/>
+      </w:rPr>
+    </w:lvl>
+    <w:lvl w:ilvl="4" w:tplc="0C0A0003" w:tentative="1">
+      <w:start w:val="1"/>
+      <w:numFmt w:val="bullet"/>
+      <w:lvlText w:val="o"/>
+      <w:lvlJc w:val="left"/>
+      <w:pPr>
+        <w:ind w:left="3600" w:hanging="360"/>
+      </w:pPr>
+      <w:rPr>
+        <w:rFonts w:ascii="Courier New" w:hAnsi="Courier New" w:cs="Courier New" w:hint="default"/>
+      </w:rPr>
+    </w:lvl>
+    <w:lvl w:ilvl="5" w:tplc="0C0A0005" w:tentative="1">
+      <w:start w:val="1"/>
+      <w:numFmt w:val="bullet"/>
+      <w:lvlText w:val=""/>
+      <w:lvlJc w:val="left"/>
+      <w:pPr>
+        <w:ind w:left="4320" w:hanging="360"/>
+      </w:pPr>
+      <w:rPr>
+        <w:rFonts w:ascii="Wingdings" w:hAnsi="Wingdings" w:hint="default"/>
+      </w:rPr>
+    </w:lvl>
+    <w:lvl w:ilvl="6" w:tplc="0C0A0001" w:tentative="1">
+      <w:start w:val="1"/>
+      <w:numFmt w:val="bullet"/>
+      <w:lvlText w:val=""/>
+      <w:lvlJc w:val="left"/>
+      <w:pPr>
+        <w:ind w:left="5040" w:hanging="360"/>
+      </w:pPr>
+      <w:rPr>
+        <w:rFonts w:ascii="Symbol" w:hAnsi="Symbol" w:hint="default"/>
+      </w:rPr>
+    </w:lvl>
+    <w:lvl w:ilvl="7" w:tplc="0C0A0003" w:tentative="1">
+      <w:start w:val="1"/>
+      <w:numFmt w:val="bullet"/>
+      <w:lvlText w:val="o"/>
+      <w:lvlJc w:val="left"/>
+      <w:pPr>
+        <w:ind w:left="5760" w:hanging="360"/>
+      </w:pPr>
+      <w:rPr>
+        <w:rFonts w:ascii="Courier New" w:hAnsi="Courier New" w:cs="Courier New" w:hint="default"/>
+      </w:rPr>
+    </w:lvl>
+    <w:lvl w:ilvl="8" w:tplc="0C0A0005" w:tentative="1">
+      <w:start w:val="1"/>
+      <w:numFmt w:val="bullet"/>
+      <w:lvlText w:val=""/>
+      <w:lvlJc w:val="left"/>
+      <w:pPr>
+        <w:ind w:left="6480" w:hanging="360"/>
+      </w:pPr>
+      <w:rPr>
+        <w:rFonts w:ascii="Wingdings" w:hAnsi="Wingdings" w:hint="default"/>
+      </w:rPr>
+    </w:lvl>
+  </w:abstractNum>
+  <w:abstractNum w:abstractNumId="1" w15:restartNumberingAfterBreak="0">
     <w:nsid w:val="0FE21474"/>
     <w:multiLevelType w:val="hybridMultilevel"/>
     <w:tmpl w:val="D1DECFC6"/>
@@ -2767,7 +5203,120 @@
       </w:pPr>
     </w:lvl>
   </w:abstractNum>
-  <w:abstractNum w:abstractNumId="1" w15:restartNumberingAfterBreak="0">
+  <w:abstractNum w:abstractNumId="2" w15:restartNumberingAfterBreak="0">
+    <w:nsid w:val="171B1388"/>
+    <w:multiLevelType w:val="hybridMultilevel"/>
+    <w:tmpl w:val="0DD87CB4"/>
+    <w:lvl w:ilvl="0" w:tplc="0C0A0001">
+      <w:start w:val="1"/>
+      <w:numFmt w:val="bullet"/>
+      <w:lvlText w:val=""/>
+      <w:lvlJc w:val="left"/>
+      <w:pPr>
+        <w:ind w:left="720" w:hanging="360"/>
+      </w:pPr>
+      <w:rPr>
+        <w:rFonts w:ascii="Symbol" w:hAnsi="Symbol" w:hint="default"/>
+      </w:rPr>
+    </w:lvl>
+    <w:lvl w:ilvl="1" w:tplc="0C0A0003">
+      <w:start w:val="1"/>
+      <w:numFmt w:val="bullet"/>
+      <w:lvlText w:val="o"/>
+      <w:lvlJc w:val="left"/>
+      <w:pPr>
+        <w:ind w:left="1440" w:hanging="360"/>
+      </w:pPr>
+      <w:rPr>
+        <w:rFonts w:ascii="Courier New" w:hAnsi="Courier New" w:cs="Courier New" w:hint="default"/>
+      </w:rPr>
+    </w:lvl>
+    <w:lvl w:ilvl="2" w:tplc="0C0A0005">
+      <w:start w:val="1"/>
+      <w:numFmt w:val="bullet"/>
+      <w:lvlText w:val=""/>
+      <w:lvlJc w:val="left"/>
+      <w:pPr>
+        <w:ind w:left="2160" w:hanging="360"/>
+      </w:pPr>
+      <w:rPr>
+        <w:rFonts w:ascii="Wingdings" w:hAnsi="Wingdings" w:hint="default"/>
+      </w:rPr>
+    </w:lvl>
+    <w:lvl w:ilvl="3" w:tplc="0C0A0001" w:tentative="1">
+      <w:start w:val="1"/>
+      <w:numFmt w:val="bullet"/>
+      <w:lvlText w:val=""/>
+      <w:lvlJc w:val="left"/>
+      <w:pPr>
+        <w:ind w:left="2880" w:hanging="360"/>
+      </w:pPr>
+      <w:rPr>
+        <w:rFonts w:ascii="Symbol" w:hAnsi="Symbol" w:hint="default"/>
+      </w:rPr>
+    </w:lvl>
+    <w:lvl w:ilvl="4" w:tplc="0C0A0003" w:tentative="1">
+      <w:start w:val="1"/>
+      <w:numFmt w:val="bullet"/>
+      <w:lvlText w:val="o"/>
+      <w:lvlJc w:val="left"/>
+      <w:pPr>
+        <w:ind w:left="3600" w:hanging="360"/>
+      </w:pPr>
+      <w:rPr>
+        <w:rFonts w:ascii="Courier New" w:hAnsi="Courier New" w:cs="Courier New" w:hint="default"/>
+      </w:rPr>
+    </w:lvl>
+    <w:lvl w:ilvl="5" w:tplc="0C0A0005" w:tentative="1">
+      <w:start w:val="1"/>
+      <w:numFmt w:val="bullet"/>
+      <w:lvlText w:val=""/>
+      <w:lvlJc w:val="left"/>
+      <w:pPr>
+        <w:ind w:left="4320" w:hanging="360"/>
+      </w:pPr>
+      <w:rPr>
+        <w:rFonts w:ascii="Wingdings" w:hAnsi="Wingdings" w:hint="default"/>
+      </w:rPr>
+    </w:lvl>
+    <w:lvl w:ilvl="6" w:tplc="0C0A0001" w:tentative="1">
+      <w:start w:val="1"/>
+      <w:numFmt w:val="bullet"/>
+      <w:lvlText w:val=""/>
+      <w:lvlJc w:val="left"/>
+      <w:pPr>
+        <w:ind w:left="5040" w:hanging="360"/>
+      </w:pPr>
+      <w:rPr>
+        <w:rFonts w:ascii="Symbol" w:hAnsi="Symbol" w:hint="default"/>
+      </w:rPr>
+    </w:lvl>
+    <w:lvl w:ilvl="7" w:tplc="0C0A0003" w:tentative="1">
+      <w:start w:val="1"/>
+      <w:numFmt w:val="bullet"/>
+      <w:lvlText w:val="o"/>
+      <w:lvlJc w:val="left"/>
+      <w:pPr>
+        <w:ind w:left="5760" w:hanging="360"/>
+      </w:pPr>
+      <w:rPr>
+        <w:rFonts w:ascii="Courier New" w:hAnsi="Courier New" w:cs="Courier New" w:hint="default"/>
+      </w:rPr>
+    </w:lvl>
+    <w:lvl w:ilvl="8" w:tplc="0C0A0005" w:tentative="1">
+      <w:start w:val="1"/>
+      <w:numFmt w:val="bullet"/>
+      <w:lvlText w:val=""/>
+      <w:lvlJc w:val="left"/>
+      <w:pPr>
+        <w:ind w:left="6480" w:hanging="360"/>
+      </w:pPr>
+      <w:rPr>
+        <w:rFonts w:ascii="Wingdings" w:hAnsi="Wingdings" w:hint="default"/>
+      </w:rPr>
+    </w:lvl>
+  </w:abstractNum>
+  <w:abstractNum w:abstractNumId="3" w15:restartNumberingAfterBreak="0">
     <w:nsid w:val="1DCF3941"/>
     <w:multiLevelType w:val="multilevel"/>
     <w:tmpl w:val="63067AA0"/>
@@ -2827,7 +5376,7 @@
       <w:lvlJc w:val="left"/>
     </w:lvl>
   </w:abstractNum>
-  <w:abstractNum w:abstractNumId="2" w15:restartNumberingAfterBreak="0">
+  <w:abstractNum w:abstractNumId="4" w15:restartNumberingAfterBreak="0">
     <w:nsid w:val="43683D96"/>
     <w:multiLevelType w:val="multilevel"/>
     <w:tmpl w:val="CBDC637C"/>
@@ -2904,7 +5453,7 @@
       </w:rPr>
     </w:lvl>
   </w:abstractNum>
-  <w:abstractNum w:abstractNumId="3" w15:restartNumberingAfterBreak="0">
+  <w:abstractNum w:abstractNumId="5" w15:restartNumberingAfterBreak="0">
     <w:nsid w:val="55E735EA"/>
     <w:multiLevelType w:val="multilevel"/>
     <w:tmpl w:val="36D4EFEE"/>
@@ -2964,7 +5513,7 @@
       <w:lvlJc w:val="left"/>
     </w:lvl>
   </w:abstractNum>
-  <w:abstractNum w:abstractNumId="4" w15:restartNumberingAfterBreak="0">
+  <w:abstractNum w:abstractNumId="6" w15:restartNumberingAfterBreak="0">
     <w:nsid w:val="6152611B"/>
     <w:multiLevelType w:val="multilevel"/>
     <w:tmpl w:val="0742B570"/>
@@ -3042,25 +5591,31 @@
     </w:lvl>
   </w:abstractNum>
   <w:num w:numId="1">
+    <w:abstractNumId w:val="5"/>
+  </w:num>
+  <w:num w:numId="2">
     <w:abstractNumId w:val="3"/>
   </w:num>
-  <w:num w:numId="2">
+  <w:num w:numId="3">
+    <w:abstractNumId w:val="6"/>
+  </w:num>
+  <w:num w:numId="4">
+    <w:abstractNumId w:val="4"/>
+  </w:num>
+  <w:num w:numId="5">
     <w:abstractNumId w:val="1"/>
   </w:num>
-  <w:num w:numId="3">
-    <w:abstractNumId w:val="4"/>
+  <w:num w:numId="6">
+    <w:abstractNumId w:val="0"/>
   </w:num>
-  <w:num w:numId="4">
+  <w:num w:numId="7">
     <w:abstractNumId w:val="2"/>
-  </w:num>
-  <w:num w:numId="5">
-    <w:abstractNumId w:val="0"/>
   </w:num>
 </w:numbering>
 </file>
 
 <file path=word/styles.xml><?xml version="1.0" encoding="utf-8"?>
-<w:styles xmlns:mc="http://schemas.openxmlformats.org/markup-compatibility/2006" xmlns:r="http://schemas.openxmlformats.org/officeDocument/2006/relationships" xmlns:w="http://schemas.openxmlformats.org/wordprocessingml/2006/main" xmlns:w14="http://schemas.microsoft.com/office/word/2010/wordml" xmlns:w15="http://schemas.microsoft.com/office/word/2012/wordml" xmlns:w16se="http://schemas.microsoft.com/office/word/2015/wordml/symex" mc:Ignorable="w14 w15 w16se">
+<w:styles xmlns:mc="http://schemas.openxmlformats.org/markup-compatibility/2006" xmlns:r="http://schemas.openxmlformats.org/officeDocument/2006/relationships" xmlns:w="http://schemas.openxmlformats.org/wordprocessingml/2006/main" xmlns:w14="http://schemas.microsoft.com/office/word/2010/wordml" xmlns:w15="http://schemas.microsoft.com/office/word/2012/wordml" mc:Ignorable="w14 w15">
   <w:docDefaults>
     <w:rPrDefault>
       <w:rPr>
@@ -3454,11 +6009,11 @@
     <w:qFormat/>
     <w:rsid w:val="003E08AD"/>
   </w:style>
-  <w:style w:type="paragraph" w:styleId="Heading1">
+  <w:style w:type="paragraph" w:styleId="Ttulo1">
     <w:name w:val="heading 1"/>
     <w:basedOn w:val="Normal"/>
     <w:next w:val="Normal"/>
-    <w:link w:val="Heading1Char"/>
+    <w:link w:val="Ttulo1Car"/>
     <w:uiPriority w:val="9"/>
     <w:qFormat/>
     <w:rsid w:val="003E08AD"/>
@@ -3478,11 +6033,11 @@
       <w:szCs w:val="40"/>
     </w:rPr>
   </w:style>
-  <w:style w:type="paragraph" w:styleId="Heading2">
+  <w:style w:type="paragraph" w:styleId="Ttulo2">
     <w:name w:val="heading 2"/>
     <w:basedOn w:val="Normal"/>
     <w:next w:val="Normal"/>
-    <w:link w:val="Heading2Char"/>
+    <w:link w:val="Ttulo2Car"/>
     <w:uiPriority w:val="9"/>
     <w:unhideWhenUsed/>
     <w:qFormat/>
@@ -3500,11 +6055,11 @@
       <w:szCs w:val="36"/>
     </w:rPr>
   </w:style>
-  <w:style w:type="paragraph" w:styleId="Heading3">
+  <w:style w:type="paragraph" w:styleId="Ttulo3">
     <w:name w:val="heading 3"/>
     <w:basedOn w:val="Normal"/>
     <w:next w:val="Normal"/>
-    <w:link w:val="Heading3Char"/>
+    <w:link w:val="Ttulo3Car"/>
     <w:uiPriority w:val="9"/>
     <w:unhideWhenUsed/>
     <w:qFormat/>
@@ -3522,11 +6077,11 @@
       <w:szCs w:val="32"/>
     </w:rPr>
   </w:style>
-  <w:style w:type="paragraph" w:styleId="Heading4">
+  <w:style w:type="paragraph" w:styleId="Ttulo4">
     <w:name w:val="heading 4"/>
     <w:basedOn w:val="Normal"/>
     <w:next w:val="Normal"/>
-    <w:link w:val="Heading4Char"/>
+    <w:link w:val="Ttulo4Car"/>
     <w:uiPriority w:val="9"/>
     <w:semiHidden/>
     <w:unhideWhenUsed/>
@@ -3547,11 +6102,11 @@
       <w:szCs w:val="28"/>
     </w:rPr>
   </w:style>
-  <w:style w:type="paragraph" w:styleId="Heading5">
+  <w:style w:type="paragraph" w:styleId="Ttulo5">
     <w:name w:val="heading 5"/>
     <w:basedOn w:val="Normal"/>
     <w:next w:val="Normal"/>
-    <w:link w:val="Heading5Char"/>
+    <w:link w:val="Ttulo5Car"/>
     <w:uiPriority w:val="9"/>
     <w:semiHidden/>
     <w:unhideWhenUsed/>
@@ -3570,11 +6125,11 @@
       <w:szCs w:val="24"/>
     </w:rPr>
   </w:style>
-  <w:style w:type="paragraph" w:styleId="Heading6">
+  <w:style w:type="paragraph" w:styleId="Ttulo6">
     <w:name w:val="heading 6"/>
     <w:basedOn w:val="Normal"/>
     <w:next w:val="Normal"/>
-    <w:link w:val="Heading6Char"/>
+    <w:link w:val="Ttulo6Car"/>
     <w:uiPriority w:val="9"/>
     <w:semiHidden/>
     <w:unhideWhenUsed/>
@@ -3595,11 +6150,11 @@
       <w:szCs w:val="24"/>
     </w:rPr>
   </w:style>
-  <w:style w:type="paragraph" w:styleId="Heading7">
+  <w:style w:type="paragraph" w:styleId="Ttulo7">
     <w:name w:val="heading 7"/>
     <w:basedOn w:val="Normal"/>
     <w:next w:val="Normal"/>
-    <w:link w:val="Heading7Char"/>
+    <w:link w:val="Ttulo7Car"/>
     <w:uiPriority w:val="9"/>
     <w:semiHidden/>
     <w:unhideWhenUsed/>
@@ -3620,11 +6175,11 @@
       <w:szCs w:val="22"/>
     </w:rPr>
   </w:style>
-  <w:style w:type="paragraph" w:styleId="Heading8">
+  <w:style w:type="paragraph" w:styleId="Ttulo8">
     <w:name w:val="heading 8"/>
     <w:basedOn w:val="Normal"/>
     <w:next w:val="Normal"/>
-    <w:link w:val="Heading8Char"/>
+    <w:link w:val="Ttulo8Car"/>
     <w:uiPriority w:val="9"/>
     <w:semiHidden/>
     <w:unhideWhenUsed/>
@@ -3643,11 +6198,11 @@
       <w:szCs w:val="22"/>
     </w:rPr>
   </w:style>
-  <w:style w:type="paragraph" w:styleId="Heading9">
+  <w:style w:type="paragraph" w:styleId="Ttulo9">
     <w:name w:val="heading 9"/>
     <w:basedOn w:val="Normal"/>
     <w:next w:val="Normal"/>
-    <w:link w:val="Heading9Char"/>
+    <w:link w:val="Ttulo9Car"/>
     <w:uiPriority w:val="9"/>
     <w:semiHidden/>
     <w:unhideWhenUsed/>
@@ -3668,13 +6223,13 @@
       <w:szCs w:val="22"/>
     </w:rPr>
   </w:style>
-  <w:style w:type="character" w:default="1" w:styleId="DefaultParagraphFont">
+  <w:style w:type="character" w:default="1" w:styleId="Fuentedeprrafopredeter">
     <w:name w:val="Default Paragraph Font"/>
     <w:uiPriority w:val="1"/>
     <w:semiHidden/>
     <w:unhideWhenUsed/>
   </w:style>
-  <w:style w:type="table" w:default="1" w:styleId="TableNormal">
+  <w:style w:type="table" w:default="1" w:styleId="Tablanormal">
     <w:name w:val="Normal Table"/>
     <w:uiPriority w:val="99"/>
     <w:semiHidden/>
@@ -3689,7 +6244,7 @@
       </w:tblCellMar>
     </w:tblPr>
   </w:style>
-  <w:style w:type="numbering" w:default="1" w:styleId="NoList">
+  <w:style w:type="numbering" w:default="1" w:styleId="Sinlista">
     <w:name w:val="No List"/>
     <w:uiPriority w:val="99"/>
     <w:semiHidden/>
@@ -3697,15 +6252,15 @@
   </w:style>
   <w:style w:type="numbering" w:customStyle="1" w:styleId="WWOutlineListStyle1">
     <w:name w:val="WW_OutlineListStyle_1"/>
-    <w:basedOn w:val="NoList"/>
+    <w:basedOn w:val="Sinlista"/>
     <w:pPr>
       <w:numPr>
         <w:numId w:val="1"/>
       </w:numPr>
     </w:pPr>
   </w:style>
-  <w:style w:type="character" w:customStyle="1" w:styleId="Fuentedeprrafopredeter">
-    <w:name w:val="Fuente de párrafo predeter."/>
+  <w:style w:type="character" w:customStyle="1" w:styleId="Fuentedeprrafopredeter1">
+    <w:name w:val="Fuente de párrafo predeter.1"/>
   </w:style>
   <w:style w:type="paragraph" w:customStyle="1" w:styleId="Standard">
     <w:name w:val="Standard"/>
@@ -3736,11 +6291,11 @@
       <w:spacing w:before="0" w:after="120"/>
     </w:pPr>
   </w:style>
-  <w:style w:type="paragraph" w:customStyle="1" w:styleId="Lista">
-    <w:name w:val="Lista"/>
+  <w:style w:type="paragraph" w:customStyle="1" w:styleId="Lista1">
+    <w:name w:val="Lista1"/>
     <w:basedOn w:val="Textbody"/>
   </w:style>
-  <w:style w:type="paragraph" w:styleId="Caption">
+  <w:style w:type="paragraph" w:styleId="Descripcin">
     <w:name w:val="caption"/>
     <w:basedOn w:val="Normal"/>
     <w:next w:val="Normal"/>
@@ -3859,10 +6414,10 @@
       <w:rFonts w:ascii="OpenSymbol" w:eastAsia="OpenSymbol" w:hAnsi="OpenSymbol" w:cs="OpenSymbol"/>
     </w:rPr>
   </w:style>
-  <w:style w:type="character" w:customStyle="1" w:styleId="Heading1Char">
-    <w:name w:val="Heading 1 Char"/>
-    <w:basedOn w:val="DefaultParagraphFont"/>
-    <w:link w:val="Heading1"/>
+  <w:style w:type="character" w:customStyle="1" w:styleId="Ttulo1Car">
+    <w:name w:val="Título 1 Car"/>
+    <w:basedOn w:val="Fuentedeprrafopredeter"/>
+    <w:link w:val="Ttulo1"/>
     <w:uiPriority w:val="9"/>
     <w:rsid w:val="003E08AD"/>
     <w:rPr>
@@ -3872,10 +6427,10 @@
       <w:szCs w:val="40"/>
     </w:rPr>
   </w:style>
-  <w:style w:type="character" w:customStyle="1" w:styleId="Heading2Char">
-    <w:name w:val="Heading 2 Char"/>
-    <w:basedOn w:val="DefaultParagraphFont"/>
-    <w:link w:val="Heading2"/>
+  <w:style w:type="character" w:customStyle="1" w:styleId="Ttulo2Car">
+    <w:name w:val="Título 2 Car"/>
+    <w:basedOn w:val="Fuentedeprrafopredeter"/>
+    <w:link w:val="Ttulo2"/>
     <w:uiPriority w:val="9"/>
     <w:rsid w:val="003E08AD"/>
     <w:rPr>
@@ -3885,10 +6440,10 @@
       <w:szCs w:val="36"/>
     </w:rPr>
   </w:style>
-  <w:style w:type="character" w:customStyle="1" w:styleId="Heading3Char">
-    <w:name w:val="Heading 3 Char"/>
-    <w:basedOn w:val="DefaultParagraphFont"/>
-    <w:link w:val="Heading3"/>
+  <w:style w:type="character" w:customStyle="1" w:styleId="Ttulo3Car">
+    <w:name w:val="Título 3 Car"/>
+    <w:basedOn w:val="Fuentedeprrafopredeter"/>
+    <w:link w:val="Ttulo3"/>
     <w:uiPriority w:val="9"/>
     <w:rsid w:val="003E08AD"/>
     <w:rPr>
@@ -3898,10 +6453,10 @@
       <w:szCs w:val="32"/>
     </w:rPr>
   </w:style>
-  <w:style w:type="character" w:customStyle="1" w:styleId="Heading4Char">
-    <w:name w:val="Heading 4 Char"/>
-    <w:basedOn w:val="DefaultParagraphFont"/>
-    <w:link w:val="Heading4"/>
+  <w:style w:type="character" w:customStyle="1" w:styleId="Ttulo4Car">
+    <w:name w:val="Título 4 Car"/>
+    <w:basedOn w:val="Fuentedeprrafopredeter"/>
+    <w:link w:val="Ttulo4"/>
     <w:uiPriority w:val="9"/>
     <w:semiHidden/>
     <w:rsid w:val="003E08AD"/>
@@ -3914,10 +6469,10 @@
       <w:szCs w:val="28"/>
     </w:rPr>
   </w:style>
-  <w:style w:type="character" w:customStyle="1" w:styleId="Heading5Char">
-    <w:name w:val="Heading 5 Char"/>
-    <w:basedOn w:val="DefaultParagraphFont"/>
-    <w:link w:val="Heading5"/>
+  <w:style w:type="character" w:customStyle="1" w:styleId="Ttulo5Car">
+    <w:name w:val="Título 5 Car"/>
+    <w:basedOn w:val="Fuentedeprrafopredeter"/>
+    <w:link w:val="Ttulo5"/>
     <w:uiPriority w:val="9"/>
     <w:semiHidden/>
     <w:rsid w:val="003E08AD"/>
@@ -3928,10 +6483,10 @@
       <w:szCs w:val="24"/>
     </w:rPr>
   </w:style>
-  <w:style w:type="character" w:customStyle="1" w:styleId="Heading6Char">
-    <w:name w:val="Heading 6 Char"/>
-    <w:basedOn w:val="DefaultParagraphFont"/>
-    <w:link w:val="Heading6"/>
+  <w:style w:type="character" w:customStyle="1" w:styleId="Ttulo6Car">
+    <w:name w:val="Título 6 Car"/>
+    <w:basedOn w:val="Fuentedeprrafopredeter"/>
+    <w:link w:val="Ttulo6"/>
     <w:uiPriority w:val="9"/>
     <w:semiHidden/>
     <w:rsid w:val="003E08AD"/>
@@ -3944,10 +6499,10 @@
       <w:szCs w:val="24"/>
     </w:rPr>
   </w:style>
-  <w:style w:type="character" w:customStyle="1" w:styleId="Heading7Char">
-    <w:name w:val="Heading 7 Char"/>
-    <w:basedOn w:val="DefaultParagraphFont"/>
-    <w:link w:val="Heading7"/>
+  <w:style w:type="character" w:customStyle="1" w:styleId="Ttulo7Car">
+    <w:name w:val="Título 7 Car"/>
+    <w:basedOn w:val="Fuentedeprrafopredeter"/>
+    <w:link w:val="Ttulo7"/>
     <w:uiPriority w:val="9"/>
     <w:semiHidden/>
     <w:rsid w:val="003E08AD"/>
@@ -3960,10 +6515,10 @@
       <w:szCs w:val="22"/>
     </w:rPr>
   </w:style>
-  <w:style w:type="character" w:customStyle="1" w:styleId="Heading8Char">
-    <w:name w:val="Heading 8 Char"/>
-    <w:basedOn w:val="DefaultParagraphFont"/>
-    <w:link w:val="Heading8"/>
+  <w:style w:type="character" w:customStyle="1" w:styleId="Ttulo8Car">
+    <w:name w:val="Título 8 Car"/>
+    <w:basedOn w:val="Fuentedeprrafopredeter"/>
+    <w:link w:val="Ttulo8"/>
     <w:uiPriority w:val="9"/>
     <w:semiHidden/>
     <w:rsid w:val="003E08AD"/>
@@ -3974,10 +6529,10 @@
       <w:szCs w:val="22"/>
     </w:rPr>
   </w:style>
-  <w:style w:type="character" w:customStyle="1" w:styleId="Heading9Char">
-    <w:name w:val="Heading 9 Char"/>
-    <w:basedOn w:val="DefaultParagraphFont"/>
-    <w:link w:val="Heading9"/>
+  <w:style w:type="character" w:customStyle="1" w:styleId="Ttulo9Car">
+    <w:name w:val="Título 9 Car"/>
+    <w:basedOn w:val="Fuentedeprrafopredeter"/>
+    <w:link w:val="Ttulo9"/>
     <w:uiPriority w:val="9"/>
     <w:semiHidden/>
     <w:rsid w:val="003E08AD"/>
@@ -3990,11 +6545,11 @@
       <w:szCs w:val="22"/>
     </w:rPr>
   </w:style>
-  <w:style w:type="paragraph" w:styleId="Title">
+  <w:style w:type="paragraph" w:styleId="Puesto">
     <w:name w:val="Title"/>
     <w:basedOn w:val="Normal"/>
     <w:next w:val="Normal"/>
-    <w:link w:val="TitleChar"/>
+    <w:link w:val="PuestoCar"/>
     <w:uiPriority w:val="10"/>
     <w:qFormat/>
     <w:rsid w:val="003E08AD"/>
@@ -4009,10 +6564,10 @@
       <w:szCs w:val="96"/>
     </w:rPr>
   </w:style>
-  <w:style w:type="character" w:customStyle="1" w:styleId="TitleChar">
-    <w:name w:val="Title Char"/>
-    <w:basedOn w:val="DefaultParagraphFont"/>
-    <w:link w:val="Title"/>
+  <w:style w:type="character" w:customStyle="1" w:styleId="PuestoCar">
+    <w:name w:val="Puesto Car"/>
+    <w:basedOn w:val="Fuentedeprrafopredeter"/>
+    <w:link w:val="Puesto"/>
     <w:uiPriority w:val="10"/>
     <w:rsid w:val="003E08AD"/>
     <w:rPr>
@@ -4022,11 +6577,11 @@
       <w:szCs w:val="96"/>
     </w:rPr>
   </w:style>
-  <w:style w:type="paragraph" w:styleId="Subtitle">
+  <w:style w:type="paragraph" w:styleId="Subttulo">
     <w:name w:val="Subtitle"/>
     <w:basedOn w:val="Normal"/>
     <w:next w:val="Normal"/>
-    <w:link w:val="SubtitleChar"/>
+    <w:link w:val="SubttuloCar"/>
     <w:uiPriority w:val="11"/>
     <w:qFormat/>
     <w:rsid w:val="003E08AD"/>
@@ -4044,10 +6599,10 @@
       <w:szCs w:val="28"/>
     </w:rPr>
   </w:style>
-  <w:style w:type="character" w:customStyle="1" w:styleId="SubtitleChar">
-    <w:name w:val="Subtitle Char"/>
-    <w:basedOn w:val="DefaultParagraphFont"/>
-    <w:link w:val="Subtitle"/>
+  <w:style w:type="character" w:customStyle="1" w:styleId="SubttuloCar">
+    <w:name w:val="Subtítulo Car"/>
+    <w:basedOn w:val="Fuentedeprrafopredeter"/>
+    <w:link w:val="Subttulo"/>
     <w:uiPriority w:val="11"/>
     <w:rsid w:val="003E08AD"/>
     <w:rPr>
@@ -4058,9 +6613,9 @@
       <w:szCs w:val="28"/>
     </w:rPr>
   </w:style>
-  <w:style w:type="character" w:styleId="Strong">
+  <w:style w:type="character" w:styleId="Textoennegrita">
     <w:name w:val="Strong"/>
-    <w:basedOn w:val="DefaultParagraphFont"/>
+    <w:basedOn w:val="Fuentedeprrafopredeter"/>
     <w:uiPriority w:val="22"/>
     <w:qFormat/>
     <w:rsid w:val="003E08AD"/>
@@ -4069,9 +6624,9 @@
       <w:bCs/>
     </w:rPr>
   </w:style>
-  <w:style w:type="character" w:styleId="Emphasis">
+  <w:style w:type="character" w:styleId="nfasis">
     <w:name w:val="Emphasis"/>
-    <w:basedOn w:val="DefaultParagraphFont"/>
+    <w:basedOn w:val="Fuentedeprrafopredeter"/>
     <w:uiPriority w:val="20"/>
     <w:qFormat/>
     <w:rsid w:val="003E08AD"/>
@@ -4081,9 +6636,9 @@
       <w:color w:val="000000" w:themeColor="text1"/>
     </w:rPr>
   </w:style>
-  <w:style w:type="paragraph" w:styleId="NoSpacing">
+  <w:style w:type="paragraph" w:styleId="Sinespaciado">
     <w:name w:val="No Spacing"/>
-    <w:link w:val="NoSpacingChar"/>
+    <w:link w:val="SinespaciadoCar"/>
     <w:uiPriority w:val="1"/>
     <w:qFormat/>
     <w:rsid w:val="003E08AD"/>
@@ -4091,11 +6646,11 @@
       <w:spacing w:after="0" w:line="240" w:lineRule="auto"/>
     </w:pPr>
   </w:style>
-  <w:style w:type="paragraph" w:styleId="Quote">
+  <w:style w:type="paragraph" w:styleId="Cita">
     <w:name w:val="Quote"/>
     <w:basedOn w:val="Normal"/>
     <w:next w:val="Normal"/>
-    <w:link w:val="QuoteChar"/>
+    <w:link w:val="CitaCar"/>
     <w:uiPriority w:val="29"/>
     <w:qFormat/>
     <w:rsid w:val="003E08AD"/>
@@ -4111,10 +6666,10 @@
       <w:szCs w:val="24"/>
     </w:rPr>
   </w:style>
-  <w:style w:type="character" w:customStyle="1" w:styleId="QuoteChar">
-    <w:name w:val="Quote Char"/>
-    <w:basedOn w:val="DefaultParagraphFont"/>
-    <w:link w:val="Quote"/>
+  <w:style w:type="character" w:customStyle="1" w:styleId="CitaCar">
+    <w:name w:val="Cita Car"/>
+    <w:basedOn w:val="Fuentedeprrafopredeter"/>
+    <w:link w:val="Cita"/>
     <w:uiPriority w:val="29"/>
     <w:rsid w:val="003E08AD"/>
     <w:rPr>
@@ -4126,18 +6681,18 @@
   </w:style>
   <w:style w:type="numbering" w:customStyle="1" w:styleId="WWOutlineListStyle">
     <w:name w:val="WW_OutlineListStyle"/>
-    <w:basedOn w:val="NoList"/>
+    <w:basedOn w:val="Sinlista"/>
     <w:pPr>
       <w:numPr>
         <w:numId w:val="2"/>
       </w:numPr>
     </w:pPr>
   </w:style>
-  <w:style w:type="paragraph" w:styleId="IntenseQuote">
+  <w:style w:type="paragraph" w:styleId="Citadestacada">
     <w:name w:val="Intense Quote"/>
     <w:basedOn w:val="Normal"/>
     <w:next w:val="Normal"/>
-    <w:link w:val="IntenseQuoteChar"/>
+    <w:link w:val="CitadestacadaCar"/>
     <w:uiPriority w:val="30"/>
     <w:qFormat/>
     <w:rsid w:val="003E08AD"/>
@@ -4155,10 +6710,10 @@
       <w:szCs w:val="24"/>
     </w:rPr>
   </w:style>
-  <w:style w:type="character" w:customStyle="1" w:styleId="IntenseQuoteChar">
-    <w:name w:val="Intense Quote Char"/>
-    <w:basedOn w:val="DefaultParagraphFont"/>
-    <w:link w:val="IntenseQuote"/>
+  <w:style w:type="character" w:customStyle="1" w:styleId="CitadestacadaCar">
+    <w:name w:val="Cita destacada Car"/>
+    <w:basedOn w:val="Fuentedeprrafopredeter"/>
+    <w:link w:val="Citadestacada"/>
     <w:uiPriority w:val="30"/>
     <w:rsid w:val="003E08AD"/>
     <w:rPr>
@@ -4167,9 +6722,9 @@
       <w:szCs w:val="24"/>
     </w:rPr>
   </w:style>
-  <w:style w:type="character" w:styleId="SubtleEmphasis">
+  <w:style w:type="character" w:styleId="nfasissutil">
     <w:name w:val="Subtle Emphasis"/>
-    <w:basedOn w:val="DefaultParagraphFont"/>
+    <w:basedOn w:val="Fuentedeprrafopredeter"/>
     <w:uiPriority w:val="19"/>
     <w:qFormat/>
     <w:rsid w:val="003E08AD"/>
@@ -4179,9 +6734,9 @@
       <w:color w:val="595959" w:themeColor="text1" w:themeTint="A6"/>
     </w:rPr>
   </w:style>
-  <w:style w:type="character" w:styleId="IntenseEmphasis">
+  <w:style w:type="character" w:styleId="nfasisintenso">
     <w:name w:val="Intense Emphasis"/>
-    <w:basedOn w:val="DefaultParagraphFont"/>
+    <w:basedOn w:val="Fuentedeprrafopredeter"/>
     <w:uiPriority w:val="21"/>
     <w:qFormat/>
     <w:rsid w:val="003E08AD"/>
@@ -4197,9 +6752,9 @@
       <w:color w:val="ED7D31" w:themeColor="accent2"/>
     </w:rPr>
   </w:style>
-  <w:style w:type="character" w:styleId="SubtleReference">
+  <w:style w:type="character" w:styleId="Referenciasutil">
     <w:name w:val="Subtle Reference"/>
-    <w:basedOn w:val="DefaultParagraphFont"/>
+    <w:basedOn w:val="Fuentedeprrafopredeter"/>
     <w:uiPriority w:val="31"/>
     <w:qFormat/>
     <w:rsid w:val="003E08AD"/>
@@ -4211,9 +6766,9 @@
       <w:u w:val="single" w:color="7F7F7F" w:themeColor="text1" w:themeTint="80"/>
     </w:rPr>
   </w:style>
-  <w:style w:type="character" w:styleId="IntenseReference">
+  <w:style w:type="character" w:styleId="Referenciaintensa">
     <w:name w:val="Intense Reference"/>
-    <w:basedOn w:val="DefaultParagraphFont"/>
+    <w:basedOn w:val="Fuentedeprrafopredeter"/>
     <w:uiPriority w:val="32"/>
     <w:qFormat/>
     <w:rsid w:val="003E08AD"/>
@@ -4227,9 +6782,9 @@
       <w:u w:val="single"/>
     </w:rPr>
   </w:style>
-  <w:style w:type="character" w:styleId="BookTitle">
+  <w:style w:type="character" w:styleId="Ttulodellibro">
     <w:name w:val="Book Title"/>
-    <w:basedOn w:val="DefaultParagraphFont"/>
+    <w:basedOn w:val="Fuentedeprrafopredeter"/>
     <w:uiPriority w:val="33"/>
     <w:qFormat/>
     <w:rsid w:val="003E08AD"/>
@@ -4241,9 +6796,9 @@
       <w:spacing w:val="0"/>
     </w:rPr>
   </w:style>
-  <w:style w:type="paragraph" w:styleId="TOCHeading">
+  <w:style w:type="paragraph" w:styleId="TtulodeTDC">
     <w:name w:val="TOC Heading"/>
-    <w:basedOn w:val="Heading1"/>
+    <w:basedOn w:val="Ttulo1"/>
     <w:next w:val="Normal"/>
     <w:uiPriority w:val="39"/>
     <w:unhideWhenUsed/>
@@ -4253,7 +6808,7 @@
       <w:outlineLvl w:val="9"/>
     </w:pPr>
   </w:style>
-  <w:style w:type="paragraph" w:styleId="TOC1">
+  <w:style w:type="paragraph" w:styleId="TDC1">
     <w:name w:val="toc 1"/>
     <w:basedOn w:val="Normal"/>
     <w:next w:val="Normal"/>
@@ -4269,7 +6824,7 @@
       <w:szCs w:val="19"/>
     </w:rPr>
   </w:style>
-  <w:style w:type="paragraph" w:styleId="TOC2">
+  <w:style w:type="paragraph" w:styleId="TDC2">
     <w:name w:val="toc 2"/>
     <w:basedOn w:val="Normal"/>
     <w:next w:val="Normal"/>
@@ -4286,9 +6841,9 @@
       <w:szCs w:val="19"/>
     </w:rPr>
   </w:style>
-  <w:style w:type="character" w:styleId="Hyperlink">
+  <w:style w:type="character" w:styleId="Hipervnculo">
     <w:name w:val="Hyperlink"/>
-    <w:basedOn w:val="DefaultParagraphFont"/>
+    <w:basedOn w:val="Fuentedeprrafopredeter"/>
     <w:uiPriority w:val="99"/>
     <w:unhideWhenUsed/>
     <w:rsid w:val="003E08AD"/>
@@ -4297,9 +6852,9 @@
       <w:u w:val="single"/>
     </w:rPr>
   </w:style>
-  <w:style w:type="table" w:styleId="TableGrid">
+  <w:style w:type="table" w:styleId="Tablaconcuadrcula">
     <w:name w:val="Table Grid"/>
-    <w:basedOn w:val="TableNormal"/>
+    <w:basedOn w:val="Tablanormal"/>
     <w:uiPriority w:val="39"/>
     <w:rsid w:val="00DF6008"/>
     <w:pPr>
@@ -4316,9 +6871,9 @@
       </w:tblBorders>
     </w:tblPr>
   </w:style>
-  <w:style w:type="table" w:styleId="PlainTable2">
+  <w:style w:type="table" w:styleId="Tablanormal2">
     <w:name w:val="Plain Table 2"/>
-    <w:basedOn w:val="TableNormal"/>
+    <w:basedOn w:val="Tablanormal"/>
     <w:uiPriority w:val="42"/>
     <w:rsid w:val="00257906"/>
     <w:pPr>
@@ -4396,16 +6951,16 @@
       </w:tcPr>
     </w:tblStylePr>
   </w:style>
-  <w:style w:type="character" w:customStyle="1" w:styleId="NoSpacingChar">
-    <w:name w:val="No Spacing Char"/>
-    <w:basedOn w:val="DefaultParagraphFont"/>
-    <w:link w:val="NoSpacing"/>
+  <w:style w:type="character" w:customStyle="1" w:styleId="SinespaciadoCar">
+    <w:name w:val="Sin espaciado Car"/>
+    <w:basedOn w:val="Fuentedeprrafopredeter"/>
+    <w:link w:val="Sinespaciado"/>
     <w:uiPriority w:val="1"/>
     <w:rsid w:val="00000C73"/>
   </w:style>
-  <w:style w:type="character" w:styleId="CommentReference">
+  <w:style w:type="character" w:styleId="Refdecomentario">
     <w:name w:val="annotation reference"/>
-    <w:basedOn w:val="DefaultParagraphFont"/>
+    <w:basedOn w:val="Fuentedeprrafopredeter"/>
     <w:uiPriority w:val="99"/>
     <w:semiHidden/>
     <w:unhideWhenUsed/>
@@ -4415,10 +6970,10 @@
       <w:szCs w:val="16"/>
     </w:rPr>
   </w:style>
-  <w:style w:type="paragraph" w:styleId="CommentText">
+  <w:style w:type="paragraph" w:styleId="Textocomentario">
     <w:name w:val="annotation text"/>
     <w:basedOn w:val="Normal"/>
-    <w:link w:val="CommentTextChar"/>
+    <w:link w:val="TextocomentarioCar"/>
     <w:uiPriority w:val="99"/>
     <w:semiHidden/>
     <w:unhideWhenUsed/>
@@ -4432,10 +6987,10 @@
       <w:szCs w:val="18"/>
     </w:rPr>
   </w:style>
-  <w:style w:type="character" w:customStyle="1" w:styleId="CommentTextChar">
-    <w:name w:val="Comment Text Char"/>
-    <w:basedOn w:val="DefaultParagraphFont"/>
-    <w:link w:val="CommentText"/>
+  <w:style w:type="character" w:customStyle="1" w:styleId="TextocomentarioCar">
+    <w:name w:val="Texto comentario Car"/>
+    <w:basedOn w:val="Fuentedeprrafopredeter"/>
+    <w:link w:val="Textocomentario"/>
     <w:uiPriority w:val="99"/>
     <w:semiHidden/>
     <w:rsid w:val="0096594F"/>
@@ -4445,11 +7000,11 @@
       <w:szCs w:val="18"/>
     </w:rPr>
   </w:style>
-  <w:style w:type="paragraph" w:styleId="CommentSubject">
+  <w:style w:type="paragraph" w:styleId="Asuntodelcomentario">
     <w:name w:val="annotation subject"/>
-    <w:basedOn w:val="CommentText"/>
-    <w:next w:val="CommentText"/>
-    <w:link w:val="CommentSubjectChar"/>
+    <w:basedOn w:val="Textocomentario"/>
+    <w:next w:val="Textocomentario"/>
+    <w:link w:val="AsuntodelcomentarioCar"/>
     <w:uiPriority w:val="99"/>
     <w:semiHidden/>
     <w:unhideWhenUsed/>
@@ -4459,10 +7014,10 @@
       <w:bCs/>
     </w:rPr>
   </w:style>
-  <w:style w:type="character" w:customStyle="1" w:styleId="CommentSubjectChar">
-    <w:name w:val="Comment Subject Char"/>
-    <w:basedOn w:val="CommentTextChar"/>
-    <w:link w:val="CommentSubject"/>
+  <w:style w:type="character" w:customStyle="1" w:styleId="AsuntodelcomentarioCar">
+    <w:name w:val="Asunto del comentario Car"/>
+    <w:basedOn w:val="TextocomentarioCar"/>
+    <w:link w:val="Asuntodelcomentario"/>
     <w:uiPriority w:val="99"/>
     <w:semiHidden/>
     <w:rsid w:val="0096594F"/>
@@ -4474,10 +7029,10 @@
       <w:szCs w:val="18"/>
     </w:rPr>
   </w:style>
-  <w:style w:type="paragraph" w:styleId="BalloonText">
+  <w:style w:type="paragraph" w:styleId="Textodeglobo">
     <w:name w:val="Balloon Text"/>
     <w:basedOn w:val="Normal"/>
-    <w:link w:val="BalloonTextChar"/>
+    <w:link w:val="TextodegloboCar"/>
     <w:uiPriority w:val="99"/>
     <w:semiHidden/>
     <w:unhideWhenUsed/>
@@ -4491,10 +7046,10 @@
       <w:szCs w:val="16"/>
     </w:rPr>
   </w:style>
-  <w:style w:type="character" w:customStyle="1" w:styleId="BalloonTextChar">
-    <w:name w:val="Balloon Text Char"/>
-    <w:basedOn w:val="DefaultParagraphFont"/>
-    <w:link w:val="BalloonText"/>
+  <w:style w:type="character" w:customStyle="1" w:styleId="TextodegloboCar">
+    <w:name w:val="Texto de globo Car"/>
+    <w:basedOn w:val="Fuentedeprrafopredeter"/>
+    <w:link w:val="Textodeglobo"/>
     <w:uiPriority w:val="99"/>
     <w:semiHidden/>
     <w:rsid w:val="0096594F"/>
@@ -4502,6 +7057,93 @@
       <w:rFonts w:ascii="Segoe UI" w:hAnsi="Segoe UI" w:cs="Mangal"/>
       <w:sz w:val="18"/>
       <w:szCs w:val="16"/>
+    </w:rPr>
+  </w:style>
+  <w:style w:type="paragraph" w:styleId="TDC3">
+    <w:name w:val="toc 3"/>
+    <w:basedOn w:val="Normal"/>
+    <w:next w:val="Normal"/>
+    <w:autoRedefine/>
+    <w:uiPriority w:val="39"/>
+    <w:unhideWhenUsed/>
+    <w:rsid w:val="00C359A3"/>
+    <w:pPr>
+      <w:spacing w:after="100" w:line="259" w:lineRule="auto"/>
+      <w:ind w:left="440"/>
+    </w:pPr>
+    <w:rPr>
+      <w:rFonts w:cs="Times New Roman"/>
+      <w:sz w:val="22"/>
+      <w:szCs w:val="22"/>
+      <w:lang w:val="en-US" w:eastAsia="en-US" w:bidi="ar-SA"/>
+    </w:rPr>
+  </w:style>
+  <w:style w:type="paragraph" w:styleId="ndice1">
+    <w:name w:val="index 1"/>
+    <w:basedOn w:val="Normal"/>
+    <w:next w:val="Normal"/>
+    <w:autoRedefine/>
+    <w:uiPriority w:val="99"/>
+    <w:semiHidden/>
+    <w:unhideWhenUsed/>
+    <w:rsid w:val="00223C6F"/>
+    <w:pPr>
+      <w:spacing w:after="0" w:line="240" w:lineRule="auto"/>
+      <w:ind w:left="210" w:hanging="210"/>
+    </w:pPr>
+    <w:rPr>
+      <w:rFonts w:cs="Mangal"/>
+      <w:szCs w:val="19"/>
+    </w:rPr>
+  </w:style>
+  <w:style w:type="paragraph" w:styleId="HTMLconformatoprevio">
+    <w:name w:val="HTML Preformatted"/>
+    <w:basedOn w:val="Normal"/>
+    <w:link w:val="HTMLconformatoprevioCar"/>
+    <w:uiPriority w:val="99"/>
+    <w:semiHidden/>
+    <w:unhideWhenUsed/>
+    <w:rsid w:val="005D0F8C"/>
+    <w:pPr>
+      <w:tabs>
+        <w:tab w:val="left" w:pos="916"/>
+        <w:tab w:val="left" w:pos="1832"/>
+        <w:tab w:val="left" w:pos="2748"/>
+        <w:tab w:val="left" w:pos="3664"/>
+        <w:tab w:val="left" w:pos="4580"/>
+        <w:tab w:val="left" w:pos="5496"/>
+        <w:tab w:val="left" w:pos="6412"/>
+        <w:tab w:val="left" w:pos="7328"/>
+        <w:tab w:val="left" w:pos="8244"/>
+        <w:tab w:val="left" w:pos="9160"/>
+        <w:tab w:val="left" w:pos="10076"/>
+        <w:tab w:val="left" w:pos="10992"/>
+        <w:tab w:val="left" w:pos="11908"/>
+        <w:tab w:val="left" w:pos="12824"/>
+        <w:tab w:val="left" w:pos="13740"/>
+        <w:tab w:val="left" w:pos="14656"/>
+      </w:tabs>
+      <w:spacing w:after="0" w:line="240" w:lineRule="auto"/>
+    </w:pPr>
+    <w:rPr>
+      <w:rFonts w:ascii="Courier New" w:eastAsia="Times New Roman" w:hAnsi="Courier New" w:cs="Courier New"/>
+      <w:sz w:val="20"/>
+      <w:szCs w:val="20"/>
+      <w:lang w:eastAsia="es-ES" w:bidi="ar-SA"/>
+    </w:rPr>
+  </w:style>
+  <w:style w:type="character" w:customStyle="1" w:styleId="HTMLconformatoprevioCar">
+    <w:name w:val="HTML con formato previo Car"/>
+    <w:basedOn w:val="Fuentedeprrafopredeter"/>
+    <w:link w:val="HTMLconformatoprevio"/>
+    <w:uiPriority w:val="99"/>
+    <w:semiHidden/>
+    <w:rsid w:val="005D0F8C"/>
+    <w:rPr>
+      <w:rFonts w:ascii="Courier New" w:eastAsia="Times New Roman" w:hAnsi="Courier New" w:cs="Courier New"/>
+      <w:sz w:val="20"/>
+      <w:szCs w:val="20"/>
+      <w:lang w:eastAsia="es-ES" w:bidi="ar-SA"/>
     </w:rPr>
   </w:style>
 </w:styles>
@@ -4792,7 +7434,7 @@
 </file>
 
 <file path=customXml/itemProps2.xml><?xml version="1.0" encoding="utf-8"?>
-<ds:datastoreItem xmlns:ds="http://schemas.openxmlformats.org/officeDocument/2006/customXml" ds:itemID="{6FBA08E9-225D-4130-B0D1-883A93BFECB1}">
+<ds:datastoreItem xmlns:ds="http://schemas.openxmlformats.org/officeDocument/2006/customXml" ds:itemID="{2BC1831C-32D9-41D8-A1B5-D5B848814394}">
   <ds:schemaRefs>
     <ds:schemaRef ds:uri="http://schemas.openxmlformats.org/officeDocument/2006/bibliography"/>
   </ds:schemaRefs>

</xml_diff>